<commit_message>
added menu images for joystick usage
</commit_message>
<xml_diff>
--- a/verslagdocumentation/FRS_01.10.2019_LaureBuysseLanderBuysse.docx
+++ b/verslagdocumentation/FRS_01.10.2019_LaureBuysseLanderBuysse.docx
@@ -357,7 +357,11 @@
     <w:sdt>
       <w:sdtPr>
         <w:rPr>
-          <w:lang w:val="nl-NL"/>
+          <w:rFonts w:eastAsiaTheme="minorHAnsi" w:cstheme="minorBidi"/>
+          <w:b w:val="0"/>
+          <w:sz w:val="22"/>
+          <w:szCs w:val="22"/>
+          <w:lang w:val="nl-NL" w:eastAsia="en-US"/>
         </w:rPr>
         <w:id w:val="310535233"/>
         <w:docPartObj>
@@ -367,11 +371,7 @@
       </w:sdtPr>
       <w:sdtEndPr>
         <w:rPr>
-          <w:rFonts w:eastAsiaTheme="minorHAnsi" w:cstheme="minorBidi"/>
           <w:bCs/>
-          <w:sz w:val="22"/>
-          <w:szCs w:val="22"/>
-          <w:lang w:eastAsia="en-US"/>
         </w:rPr>
       </w:sdtEndPr>
       <w:sdtContent>
@@ -402,7 +402,7 @@
           <w:r>
             <w:fldChar w:fldCharType="separate"/>
           </w:r>
-          <w:hyperlink w:anchor="_Toc21089235" w:history="1">
+          <w:hyperlink w:anchor="_Toc21287016" w:history="1">
             <w:r>
               <w:rPr>
                 <w:rStyle w:val="Hyperlink"/>
@@ -429,7 +429,7 @@
                 <w:noProof/>
                 <w:webHidden/>
               </w:rPr>
-              <w:instrText xml:space="preserve"> PAGEREF _Toc21089235 \h </w:instrText>
+              <w:instrText xml:space="preserve"> PAGEREF _Toc21287016 \h </w:instrText>
             </w:r>
             <w:r>
               <w:rPr>
@@ -472,7 +472,7 @@
               <w:lang w:val="en-GB" w:eastAsia="en-GB"/>
             </w:rPr>
           </w:pPr>
-          <w:hyperlink w:anchor="_Toc21089236" w:history="1">
+          <w:hyperlink w:anchor="_Toc21287017" w:history="1">
             <w:r>
               <w:rPr>
                 <w:rStyle w:val="Hyperlink"/>
@@ -499,7 +499,7 @@
                 <w:noProof/>
                 <w:webHidden/>
               </w:rPr>
-              <w:instrText xml:space="preserve"> PAGEREF _Toc21089236 \h </w:instrText>
+              <w:instrText xml:space="preserve"> PAGEREF _Toc21287017 \h </w:instrText>
             </w:r>
             <w:r>
               <w:rPr>
@@ -542,7 +542,7 @@
               <w:lang w:val="en-GB" w:eastAsia="en-GB"/>
             </w:rPr>
           </w:pPr>
-          <w:hyperlink w:anchor="_Toc21089237" w:history="1">
+          <w:hyperlink w:anchor="_Toc21287018" w:history="1">
             <w:r>
               <w:rPr>
                 <w:rStyle w:val="Hyperlink"/>
@@ -569,7 +569,7 @@
                 <w:noProof/>
                 <w:webHidden/>
               </w:rPr>
-              <w:instrText xml:space="preserve"> PAGEREF _Toc21089237 \h </w:instrText>
+              <w:instrText xml:space="preserve"> PAGEREF _Toc21287018 \h </w:instrText>
             </w:r>
             <w:r>
               <w:rPr>
@@ -612,7 +612,7 @@
               <w:lang w:val="en-GB" w:eastAsia="en-GB"/>
             </w:rPr>
           </w:pPr>
-          <w:hyperlink w:anchor="_Toc21089238" w:history="1">
+          <w:hyperlink w:anchor="_Toc21287019" w:history="1">
             <w:r>
               <w:rPr>
                 <w:rStyle w:val="Hyperlink"/>
@@ -639,7 +639,7 @@
                 <w:noProof/>
                 <w:webHidden/>
               </w:rPr>
-              <w:instrText xml:space="preserve"> PAGEREF _Toc21089238 \h </w:instrText>
+              <w:instrText xml:space="preserve"> PAGEREF _Toc21287019 \h </w:instrText>
             </w:r>
             <w:r>
               <w:rPr>
@@ -682,7 +682,7 @@
               <w:lang w:val="en-GB" w:eastAsia="en-GB"/>
             </w:rPr>
           </w:pPr>
-          <w:hyperlink w:anchor="_Toc21089239" w:history="1">
+          <w:hyperlink w:anchor="_Toc21287020" w:history="1">
             <w:r>
               <w:rPr>
                 <w:rStyle w:val="Hyperlink"/>
@@ -709,7 +709,7 @@
                 <w:noProof/>
                 <w:webHidden/>
               </w:rPr>
-              <w:instrText xml:space="preserve"> PAGEREF _Toc21089239 \h </w:instrText>
+              <w:instrText xml:space="preserve"> PAGEREF _Toc21287020 \h </w:instrText>
             </w:r>
             <w:r>
               <w:rPr>
@@ -752,7 +752,7 @@
               <w:lang w:val="en-GB" w:eastAsia="en-GB"/>
             </w:rPr>
           </w:pPr>
-          <w:hyperlink w:anchor="_Toc21089240" w:history="1">
+          <w:hyperlink w:anchor="_Toc21287021" w:history="1">
             <w:r>
               <w:rPr>
                 <w:rStyle w:val="Hyperlink"/>
@@ -779,7 +779,7 @@
                 <w:noProof/>
                 <w:webHidden/>
               </w:rPr>
-              <w:instrText xml:space="preserve"> PAGEREF _Toc21089240 \h </w:instrText>
+              <w:instrText xml:space="preserve"> PAGEREF _Toc21287021 \h </w:instrText>
             </w:r>
             <w:r>
               <w:rPr>
@@ -822,7 +822,7 @@
               <w:lang w:val="en-GB" w:eastAsia="en-GB"/>
             </w:rPr>
           </w:pPr>
-          <w:hyperlink w:anchor="_Toc21089241" w:history="1">
+          <w:hyperlink w:anchor="_Toc21287022" w:history="1">
             <w:r>
               <w:rPr>
                 <w:rStyle w:val="Hyperlink"/>
@@ -849,7 +849,7 @@
                 <w:noProof/>
                 <w:webHidden/>
               </w:rPr>
-              <w:instrText xml:space="preserve"> PAGEREF _Toc21089241 \h </w:instrText>
+              <w:instrText xml:space="preserve"> PAGEREF _Toc21287022 \h </w:instrText>
             </w:r>
             <w:r>
               <w:rPr>
@@ -892,7 +892,7 @@
               <w:lang w:val="en-GB" w:eastAsia="en-GB"/>
             </w:rPr>
           </w:pPr>
-          <w:hyperlink w:anchor="_Toc21089242" w:history="1">
+          <w:hyperlink w:anchor="_Toc21287023" w:history="1">
             <w:r>
               <w:rPr>
                 <w:rStyle w:val="Hyperlink"/>
@@ -919,7 +919,7 @@
                 <w:noProof/>
                 <w:webHidden/>
               </w:rPr>
-              <w:instrText xml:space="preserve"> PAGEREF _Toc21089242 \h </w:instrText>
+              <w:instrText xml:space="preserve"> PAGEREF _Toc21287023 \h </w:instrText>
             </w:r>
             <w:r>
               <w:rPr>
@@ -962,7 +962,7 @@
               <w:lang w:val="en-GB" w:eastAsia="en-GB"/>
             </w:rPr>
           </w:pPr>
-          <w:hyperlink w:anchor="_Toc21089243" w:history="1">
+          <w:hyperlink w:anchor="_Toc21287024" w:history="1">
             <w:r>
               <w:rPr>
                 <w:rStyle w:val="Hyperlink"/>
@@ -989,7 +989,7 @@
                 <w:noProof/>
                 <w:webHidden/>
               </w:rPr>
-              <w:instrText xml:space="preserve"> PAGEREF _Toc21089243 \h </w:instrText>
+              <w:instrText xml:space="preserve"> PAGEREF _Toc21287024 \h </w:instrText>
             </w:r>
             <w:r>
               <w:rPr>
@@ -1032,7 +1032,7 @@
               <w:lang w:val="en-GB" w:eastAsia="en-GB"/>
             </w:rPr>
           </w:pPr>
-          <w:hyperlink w:anchor="_Toc21089244" w:history="1">
+          <w:hyperlink w:anchor="_Toc21287025" w:history="1">
             <w:r>
               <w:rPr>
                 <w:rStyle w:val="Hyperlink"/>
@@ -1059,7 +1059,7 @@
                 <w:noProof/>
                 <w:webHidden/>
               </w:rPr>
-              <w:instrText xml:space="preserve"> PAGEREF _Toc21089244 \h </w:instrText>
+              <w:instrText xml:space="preserve"> PAGEREF _Toc21287025 \h </w:instrText>
             </w:r>
             <w:r>
               <w:rPr>
@@ -1079,7 +1079,7 @@
                 <w:noProof/>
                 <w:webHidden/>
               </w:rPr>
-              <w:t>8</w:t>
+              <w:t>9</w:t>
             </w:r>
             <w:r>
               <w:rPr>
@@ -1102,7 +1102,7 @@
               <w:lang w:val="en-GB" w:eastAsia="en-GB"/>
             </w:rPr>
           </w:pPr>
-          <w:hyperlink w:anchor="_Toc21089245" w:history="1">
+          <w:hyperlink w:anchor="_Toc21287026" w:history="1">
             <w:r>
               <w:rPr>
                 <w:rStyle w:val="Hyperlink"/>
@@ -1129,7 +1129,7 @@
                 <w:noProof/>
                 <w:webHidden/>
               </w:rPr>
-              <w:instrText xml:space="preserve"> PAGEREF _Toc21089245 \h </w:instrText>
+              <w:instrText xml:space="preserve"> PAGEREF _Toc21287026 \h </w:instrText>
             </w:r>
             <w:r>
               <w:rPr>
@@ -1149,7 +1149,7 @@
                 <w:noProof/>
                 <w:webHidden/>
               </w:rPr>
-              <w:t>9</w:t>
+              <w:t>10</w:t>
             </w:r>
             <w:r>
               <w:rPr>
@@ -1172,7 +1172,7 @@
               <w:lang w:val="en-GB" w:eastAsia="en-GB"/>
             </w:rPr>
           </w:pPr>
-          <w:hyperlink w:anchor="_Toc21089246" w:history="1">
+          <w:hyperlink w:anchor="_Toc21287027" w:history="1">
             <w:r>
               <w:rPr>
                 <w:rStyle w:val="Hyperlink"/>
@@ -1199,7 +1199,7 @@
                 <w:noProof/>
                 <w:webHidden/>
               </w:rPr>
-              <w:instrText xml:space="preserve"> PAGEREF _Toc21089246 \h </w:instrText>
+              <w:instrText xml:space="preserve"> PAGEREF _Toc21287027 \h </w:instrText>
             </w:r>
             <w:r>
               <w:rPr>
@@ -1219,7 +1219,7 @@
                 <w:noProof/>
                 <w:webHidden/>
               </w:rPr>
-              <w:t>9</w:t>
+              <w:t>10</w:t>
             </w:r>
             <w:r>
               <w:rPr>
@@ -1242,7 +1242,7 @@
               <w:lang w:val="en-GB" w:eastAsia="en-GB"/>
             </w:rPr>
           </w:pPr>
-          <w:hyperlink w:anchor="_Toc21089247" w:history="1">
+          <w:hyperlink w:anchor="_Toc21287028" w:history="1">
             <w:r>
               <w:rPr>
                 <w:rStyle w:val="Hyperlink"/>
@@ -1269,7 +1269,7 @@
                 <w:noProof/>
                 <w:webHidden/>
               </w:rPr>
-              <w:instrText xml:space="preserve"> PAGEREF _Toc21089247 \h </w:instrText>
+              <w:instrText xml:space="preserve"> PAGEREF _Toc21287028 \h </w:instrText>
             </w:r>
             <w:r>
               <w:rPr>
@@ -1289,7 +1289,7 @@
                 <w:noProof/>
                 <w:webHidden/>
               </w:rPr>
-              <w:t>9</w:t>
+              <w:t>10</w:t>
             </w:r>
             <w:r>
               <w:rPr>
@@ -1312,11 +1312,12 @@
               <w:lang w:val="en-GB" w:eastAsia="en-GB"/>
             </w:rPr>
           </w:pPr>
-          <w:hyperlink w:anchor="_Toc21089248" w:history="1">
+          <w:hyperlink w:anchor="_Toc21287029" w:history="1">
             <w:r>
               <w:rPr>
                 <w:rStyle w:val="Hyperlink"/>
                 <w:noProof/>
+                <w:lang w:val="en-GB"/>
               </w:rPr>
               <w:t>Top layer</w:t>
             </w:r>
@@ -1339,7 +1340,7 @@
                 <w:noProof/>
                 <w:webHidden/>
               </w:rPr>
-              <w:instrText xml:space="preserve"> PAGEREF _Toc21089248 \h </w:instrText>
+              <w:instrText xml:space="preserve"> PAGEREF _Toc21287029 \h </w:instrText>
             </w:r>
             <w:r>
               <w:rPr>
@@ -1359,7 +1360,7 @@
                 <w:noProof/>
                 <w:webHidden/>
               </w:rPr>
-              <w:t>9</w:t>
+              <w:t>10</w:t>
             </w:r>
             <w:r>
               <w:rPr>
@@ -1382,7 +1383,7 @@
               <w:lang w:val="en-GB" w:eastAsia="en-GB"/>
             </w:rPr>
           </w:pPr>
-          <w:hyperlink w:anchor="_Toc21089249" w:history="1">
+          <w:hyperlink w:anchor="_Toc21287030" w:history="1">
             <w:r>
               <w:rPr>
                 <w:rStyle w:val="Hyperlink"/>
@@ -1409,7 +1410,7 @@
                 <w:noProof/>
                 <w:webHidden/>
               </w:rPr>
-              <w:instrText xml:space="preserve"> PAGEREF _Toc21089249 \h </w:instrText>
+              <w:instrText xml:space="preserve"> PAGEREF _Toc21287030 \h </w:instrText>
             </w:r>
             <w:r>
               <w:rPr>
@@ -1429,7 +1430,7 @@
                 <w:noProof/>
                 <w:webHidden/>
               </w:rPr>
-              <w:t>10</w:t>
+              <w:t>11</w:t>
             </w:r>
             <w:r>
               <w:rPr>
@@ -1459,20 +1460,18 @@
       <w:r>
         <w:br w:type="page"/>
       </w:r>
-      <w:bookmarkStart w:id="0" w:name="_GoBack"/>
-      <w:bookmarkEnd w:id="0"/>
     </w:p>
     <w:p>
       <w:pPr>
         <w:pStyle w:val="Kop1"/>
         <w:ind w:left="720"/>
       </w:pPr>
-      <w:bookmarkStart w:id="1" w:name="_Toc21089235"/>
+      <w:bookmarkStart w:id="0" w:name="_Toc21287016"/>
       <w:r>
         <w:lastRenderedPageBreak/>
         <w:t>Inleiding</w:t>
       </w:r>
-      <w:bookmarkEnd w:id="1"/>
+      <w:bookmarkEnd w:id="0"/>
     </w:p>
     <w:p>
       <w:pPr>
@@ -1810,7 +1809,7 @@
         <w:pStyle w:val="Kop1"/>
         <w:ind w:left="0" w:firstLine="360"/>
       </w:pPr>
-      <w:bookmarkStart w:id="2" w:name="_Toc21089236"/>
+      <w:bookmarkStart w:id="1" w:name="_Toc21287017"/>
       <w:r>
         <w:lastRenderedPageBreak/>
         <w:t>Gebruikers</w:t>
@@ -1821,22 +1820,177 @@
       <w:r>
         <w:t>nterface</w:t>
       </w:r>
+      <w:bookmarkEnd w:id="1"/>
+    </w:p>
+    <w:p>
+      <w:pPr>
+        <w:pStyle w:val="Geenafstand"/>
+      </w:pPr>
+    </w:p>
+    <w:p>
+      <w:pPr>
+        <w:pStyle w:val="Geenafstand"/>
+      </w:pPr>
+    </w:p>
+    <w:p>
+      <w:pPr>
+        <w:pStyle w:val="Geenafstand"/>
+      </w:pPr>
+      <w:r>
+        <w:rPr>
+          <w:noProof/>
+        </w:rPr>
+        <w:drawing>
+          <wp:inline distT="0" distB="0" distL="0" distR="0" wp14:anchorId="291F90BD" wp14:editId="1F293B97">
+            <wp:extent cx="5731510" cy="4457700"/>
+            <wp:effectExtent l="0" t="0" r="2540" b="0"/>
+            <wp:docPr id="5" name="Afbeelding 5"/>
+            <wp:cNvGraphicFramePr>
+              <a:graphicFrameLocks xmlns:a="http://schemas.openxmlformats.org/drawingml/2006/main" noChangeAspect="1"/>
+            </wp:cNvGraphicFramePr>
+            <a:graphic xmlns:a="http://schemas.openxmlformats.org/drawingml/2006/main">
+              <a:graphicData uri="http://schemas.openxmlformats.org/drawingml/2006/picture">
+                <pic:pic xmlns:pic="http://schemas.openxmlformats.org/drawingml/2006/picture">
+                  <pic:nvPicPr>
+                    <pic:cNvPr id="5" name="Schema_standaardToestandDisplay.png"/>
+                    <pic:cNvPicPr/>
+                  </pic:nvPicPr>
+                  <pic:blipFill>
+                    <a:blip r:embed="rId8">
+                      <a:extLst>
+                        <a:ext uri="{28A0092B-C50C-407E-A947-70E740481C1C}">
+                          <a14:useLocalDpi xmlns:a14="http://schemas.microsoft.com/office/drawing/2010/main" val="0"/>
+                        </a:ext>
+                      </a:extLst>
+                    </a:blip>
+                    <a:stretch>
+                      <a:fillRect/>
+                    </a:stretch>
+                  </pic:blipFill>
+                  <pic:spPr>
+                    <a:xfrm>
+                      <a:off x="0" y="0"/>
+                      <a:ext cx="5731510" cy="4457700"/>
+                    </a:xfrm>
+                    <a:prstGeom prst="rect">
+                      <a:avLst/>
+                    </a:prstGeom>
+                  </pic:spPr>
+                </pic:pic>
+              </a:graphicData>
+            </a:graphic>
+          </wp:inline>
+        </w:drawing>
+      </w:r>
+    </w:p>
+    <w:p>
+      <w:pPr>
+        <w:pStyle w:val="Geenafstand"/>
+      </w:pPr>
+    </w:p>
+    <w:p>
+      <w:pPr>
+        <w:pStyle w:val="Geenafstand"/>
+      </w:pPr>
+      <w:bookmarkStart w:id="2" w:name="_GoBack"/>
+      <w:r>
+        <w:rPr>
+          <w:noProof/>
+        </w:rPr>
+        <w:drawing>
+          <wp:inline distT="0" distB="0" distL="0" distR="0" wp14:anchorId="556388B5" wp14:editId="0166BF34">
+            <wp:extent cx="5731510" cy="3013710"/>
+            <wp:effectExtent l="0" t="0" r="2540" b="0"/>
+            <wp:docPr id="7" name="Afbeelding 7"/>
+            <wp:cNvGraphicFramePr>
+              <a:graphicFrameLocks xmlns:a="http://schemas.openxmlformats.org/drawingml/2006/main" noChangeAspect="1"/>
+            </wp:cNvGraphicFramePr>
+            <a:graphic xmlns:a="http://schemas.openxmlformats.org/drawingml/2006/main">
+              <a:graphicData uri="http://schemas.openxmlformats.org/drawingml/2006/picture">
+                <pic:pic xmlns:pic="http://schemas.openxmlformats.org/drawingml/2006/picture">
+                  <pic:nvPicPr>
+                    <pic:cNvPr id="7" name="Screenshot_tijd_alarm_instellingstoestanden.png"/>
+                    <pic:cNvPicPr/>
+                  </pic:nvPicPr>
+                  <pic:blipFill>
+                    <a:blip r:embed="rId9">
+                      <a:extLst>
+                        <a:ext uri="{28A0092B-C50C-407E-A947-70E740481C1C}">
+                          <a14:useLocalDpi xmlns:a14="http://schemas.microsoft.com/office/drawing/2010/main" val="0"/>
+                        </a:ext>
+                      </a:extLst>
+                    </a:blip>
+                    <a:stretch>
+                      <a:fillRect/>
+                    </a:stretch>
+                  </pic:blipFill>
+                  <pic:spPr>
+                    <a:xfrm>
+                      <a:off x="0" y="0"/>
+                      <a:ext cx="5731510" cy="3013710"/>
+                    </a:xfrm>
+                    <a:prstGeom prst="rect">
+                      <a:avLst/>
+                    </a:prstGeom>
+                  </pic:spPr>
+                </pic:pic>
+              </a:graphicData>
+            </a:graphic>
+          </wp:inline>
+        </w:drawing>
+      </w:r>
       <w:bookmarkEnd w:id="2"/>
-      <w:r>
-        <w:t xml:space="preserve"> </w:t>
-      </w:r>
-    </w:p>
-    <w:p>
-      <w:pPr>
-        <w:pStyle w:val="Geenafstand"/>
-      </w:pPr>
-    </w:p>
-    <w:p>
-      <w:pPr>
-        <w:pStyle w:val="Geenafstand"/>
-      </w:pPr>
-      <w:r>
-        <w:t>//uitleg over hoe de gebruiker het device kan gebruiken, mogelijkheden</w:t>
+    </w:p>
+    <w:p>
+      <w:pPr>
+        <w:pStyle w:val="Geenafstand"/>
+      </w:pPr>
+      <w:r>
+        <w:rPr>
+          <w:noProof/>
+        </w:rPr>
+        <w:lastRenderedPageBreak/>
+        <w:drawing>
+          <wp:inline distT="0" distB="0" distL="0" distR="0" wp14:anchorId="755A45BB" wp14:editId="0F83664B">
+            <wp:extent cx="5731510" cy="2945765"/>
+            <wp:effectExtent l="0" t="0" r="2540" b="6985"/>
+            <wp:docPr id="6" name="Afbeelding 6"/>
+            <wp:cNvGraphicFramePr>
+              <a:graphicFrameLocks xmlns:a="http://schemas.openxmlformats.org/drawingml/2006/main" noChangeAspect="1"/>
+            </wp:cNvGraphicFramePr>
+            <a:graphic xmlns:a="http://schemas.openxmlformats.org/drawingml/2006/main">
+              <a:graphicData uri="http://schemas.openxmlformats.org/drawingml/2006/picture">
+                <pic:pic xmlns:pic="http://schemas.openxmlformats.org/drawingml/2006/picture">
+                  <pic:nvPicPr>
+                    <pic:cNvPr id="6" name="Screenshot_schema_muziek_instellingstoestand.png"/>
+                    <pic:cNvPicPr/>
+                  </pic:nvPicPr>
+                  <pic:blipFill>
+                    <a:blip r:embed="rId10">
+                      <a:extLst>
+                        <a:ext uri="{28A0092B-C50C-407E-A947-70E740481C1C}">
+                          <a14:useLocalDpi xmlns:a14="http://schemas.microsoft.com/office/drawing/2010/main" val="0"/>
+                        </a:ext>
+                      </a:extLst>
+                    </a:blip>
+                    <a:stretch>
+                      <a:fillRect/>
+                    </a:stretch>
+                  </pic:blipFill>
+                  <pic:spPr>
+                    <a:xfrm>
+                      <a:off x="0" y="0"/>
+                      <a:ext cx="5731510" cy="2945765"/>
+                    </a:xfrm>
+                    <a:prstGeom prst="rect">
+                      <a:avLst/>
+                    </a:prstGeom>
+                  </pic:spPr>
+                </pic:pic>
+              </a:graphicData>
+            </a:graphic>
+          </wp:inline>
+        </w:drawing>
       </w:r>
       <w:r>
         <w:br w:type="page"/>
@@ -1846,7 +2000,7 @@
       <w:pPr>
         <w:pStyle w:val="Kop1"/>
       </w:pPr>
-      <w:bookmarkStart w:id="3" w:name="_Toc21089237"/>
+      <w:bookmarkStart w:id="3" w:name="_Toc21287018"/>
       <w:r>
         <w:lastRenderedPageBreak/>
         <w:t>Ontwerp</w:t>
@@ -1905,7 +2059,7 @@
                     <pic:cNvPicPr/>
                   </pic:nvPicPr>
                   <pic:blipFill>
-                    <a:blip r:embed="rId8"/>
+                    <a:blip r:embed="rId11"/>
                     <a:stretch>
                       <a:fillRect/>
                     </a:stretch>
@@ -1996,7 +2150,7 @@
       <w:pPr>
         <w:pStyle w:val="Kop2"/>
       </w:pPr>
-      <w:bookmarkStart w:id="4" w:name="_Toc21089238"/>
+      <w:bookmarkStart w:id="4" w:name="_Toc21287019"/>
       <w:r>
         <w:t>Standaardtoestand</w:t>
       </w:r>
@@ -2073,7 +2227,7 @@
       <w:pPr>
         <w:pStyle w:val="Kop2"/>
       </w:pPr>
-      <w:bookmarkStart w:id="5" w:name="_Toc21089239"/>
+      <w:bookmarkStart w:id="5" w:name="_Toc21287020"/>
       <w:r>
         <w:t>T</w:t>
       </w:r>
@@ -2153,7 +2307,7 @@
       <w:pPr>
         <w:pStyle w:val="Kop2"/>
       </w:pPr>
-      <w:bookmarkStart w:id="6" w:name="_Toc21089240"/>
+      <w:bookmarkStart w:id="6" w:name="_Toc21287021"/>
       <w:r>
         <w:t>ALIN (alarm instellen toestand)</w:t>
       </w:r>
@@ -2267,7 +2421,7 @@
       <w:pPr>
         <w:pStyle w:val="Kop2"/>
       </w:pPr>
-      <w:bookmarkStart w:id="7" w:name="_Toc21089241"/>
+      <w:bookmarkStart w:id="7" w:name="_Toc21287022"/>
       <w:r>
         <w:t>MZIN</w:t>
       </w:r>
@@ -2336,7 +2490,7 @@
       <w:pPr>
         <w:pStyle w:val="Kop2"/>
       </w:pPr>
-      <w:bookmarkStart w:id="8" w:name="_Toc21089242"/>
+      <w:bookmarkStart w:id="8" w:name="_Toc21287023"/>
       <w:r>
         <w:t>Alarm</w:t>
       </w:r>
@@ -2439,7 +2593,7 @@
       <w:pPr>
         <w:pStyle w:val="Kop1"/>
       </w:pPr>
-      <w:bookmarkStart w:id="9" w:name="_Toc21089243"/>
+      <w:bookmarkStart w:id="9" w:name="_Toc21287024"/>
       <w:r>
         <w:lastRenderedPageBreak/>
         <w:t xml:space="preserve">Three </w:t>
@@ -2463,64 +2617,348 @@
     <w:p>
       <w:pPr>
         <w:pStyle w:val="Geenafstand"/>
-      </w:pPr>
-      <w:r>
-        <w:t>//Algemene uitleg</w:t>
-      </w:r>
-    </w:p>
-    <w:p>
-      <w:pPr>
-        <w:rPr>
-          <w:highlight w:val="yellow"/>
-        </w:rPr>
-      </w:pPr>
-      <w:r>
-        <w:rPr>
-          <w:highlight w:val="yellow"/>
-        </w:rPr>
-        <w:t>//</w:t>
+        <w:jc w:val="both"/>
+      </w:pPr>
+      <w:r>
+        <w:t>De software voor dit project maakt gebruikt van de ‘</w:t>
       </w:r>
       <w:proofErr w:type="spellStart"/>
       <w:r>
-        <w:rPr>
-          <w:highlight w:val="yellow"/>
-        </w:rPr>
-        <w:t>insert</w:t>
+        <w:t>three</w:t>
       </w:r>
       <w:proofErr w:type="spellEnd"/>
       <w:r>
-        <w:rPr>
-          <w:highlight w:val="yellow"/>
-        </w:rPr>
-        <w:t xml:space="preserve"> uitleg over </w:t>
+        <w:t xml:space="preserve"> tier approach’. Dit omdat deze aanpak enkele grote voordelen biedt:</w:t>
+      </w:r>
+    </w:p>
+    <w:p>
+      <w:pPr>
+        <w:pStyle w:val="Geenafstand"/>
+        <w:numPr>
+          <w:ilvl w:val="0"/>
+          <w:numId w:val="15"/>
+        </w:numPr>
+        <w:jc w:val="both"/>
+      </w:pPr>
+      <w:r>
+        <w:t>De code is vrij simpel te onderhouden.</w:t>
+      </w:r>
+    </w:p>
+    <w:p>
+      <w:pPr>
+        <w:pStyle w:val="Geenafstand"/>
+        <w:numPr>
+          <w:ilvl w:val="0"/>
+          <w:numId w:val="15"/>
+        </w:numPr>
+        <w:jc w:val="both"/>
+      </w:pPr>
+      <w:r>
+        <w:t>De code is makkelijk te testen.</w:t>
+      </w:r>
+    </w:p>
+    <w:p>
+      <w:pPr>
+        <w:pStyle w:val="Geenafstand"/>
+        <w:numPr>
+          <w:ilvl w:val="0"/>
+          <w:numId w:val="15"/>
+        </w:numPr>
+        <w:jc w:val="both"/>
+      </w:pPr>
+      <w:r>
+        <w:t>Herbruikbaarheid van de code is zeer groot.</w:t>
+      </w:r>
+    </w:p>
+    <w:p>
+      <w:pPr>
+        <w:pStyle w:val="Geenafstand"/>
+        <w:jc w:val="both"/>
+      </w:pPr>
+    </w:p>
+    <w:p>
+      <w:pPr>
+        <w:pStyle w:val="Geenafstand"/>
+        <w:jc w:val="both"/>
+      </w:pPr>
+      <w:r>
+        <w:t xml:space="preserve">Three tiet heeft zijn naam te danken aan de structuur waarin de code wordt opgebouwd. Er wordt  namelijk gebruik gemaakt van drie lagen, ook wel </w:t>
       </w:r>
       <w:proofErr w:type="spellStart"/>
       <w:r>
-        <w:rPr>
-          <w:highlight w:val="yellow"/>
-        </w:rPr>
+        <w:t>tiers</w:t>
+      </w:r>
+      <w:proofErr w:type="spellEnd"/>
+      <w:r>
+        <w:t xml:space="preserve"> genoemd. </w:t>
+      </w:r>
+    </w:p>
+    <w:p>
+      <w:pPr>
+        <w:pStyle w:val="Geenafstand"/>
+        <w:jc w:val="both"/>
+      </w:pPr>
+    </w:p>
+    <w:p>
+      <w:pPr>
+        <w:pStyle w:val="Geenafstand"/>
+        <w:jc w:val="both"/>
+      </w:pPr>
+      <w:r>
+        <w:t xml:space="preserve">De bovenste laag in dit systeem noemt men de top </w:t>
+      </w:r>
+      <w:proofErr w:type="spellStart"/>
+      <w:r>
+        <w:t>layer</w:t>
+      </w:r>
+      <w:proofErr w:type="spellEnd"/>
+      <w:r>
+        <w:t xml:space="preserve">. Deze laag is zich niet bewust van de hardware van het systeem of hoe de hardware geïmplementeerd is. Deze laag communiceert met de laag onder zich om zo een gemakkelijk te gebruiken systeem voor de gebruiker te bekomen. In dit project zal de top </w:t>
+      </w:r>
+      <w:proofErr w:type="spellStart"/>
+      <w:r>
+        <w:t>layer</w:t>
+      </w:r>
+      <w:proofErr w:type="spellEnd"/>
+      <w:r>
+        <w:t xml:space="preserve"> gebruik maken van een state machine model. </w:t>
+      </w:r>
+    </w:p>
+    <w:p>
+      <w:pPr>
+        <w:pStyle w:val="Geenafstand"/>
+        <w:jc w:val="both"/>
+      </w:pPr>
+    </w:p>
+    <w:p>
+      <w:pPr>
+        <w:pStyle w:val="Geenafstand"/>
+        <w:jc w:val="both"/>
+      </w:pPr>
+      <w:r>
+        <w:t xml:space="preserve">De laag onder de top </w:t>
+      </w:r>
+      <w:proofErr w:type="spellStart"/>
+      <w:r>
+        <w:t>layer</w:t>
+      </w:r>
+      <w:proofErr w:type="spellEnd"/>
+      <w:r>
+        <w:t xml:space="preserve"> is de middleware </w:t>
+      </w:r>
+      <w:proofErr w:type="spellStart"/>
+      <w:r>
+        <w:t>layer</w:t>
+      </w:r>
+      <w:proofErr w:type="spellEnd"/>
+      <w:r>
+        <w:t xml:space="preserve">. De middleware </w:t>
+      </w:r>
+      <w:proofErr w:type="spellStart"/>
+      <w:r>
+        <w:t>layer</w:t>
+      </w:r>
+      <w:proofErr w:type="spellEnd"/>
+      <w:r>
+        <w:t xml:space="preserve"> is zich, in tegenstelling tot de top </w:t>
+      </w:r>
+      <w:proofErr w:type="spellStart"/>
+      <w:r>
+        <w:t>layer</w:t>
+      </w:r>
+      <w:proofErr w:type="spellEnd"/>
+      <w:r>
+        <w:t xml:space="preserve">, wel bewust van de hardware. Hoe de hardware geïmplementeerd is, interesseert deze laag zich echter niet. Afhankelijk van de hardware kan de middelste laag dienen als vertaler tussen de top </w:t>
+      </w:r>
+      <w:proofErr w:type="spellStart"/>
+      <w:r>
+        <w:t>layer</w:t>
+      </w:r>
+      <w:proofErr w:type="spellEnd"/>
+      <w:r>
+        <w:t xml:space="preserve"> en de driver </w:t>
+      </w:r>
+      <w:proofErr w:type="spellStart"/>
+      <w:r>
+        <w:t>layer</w:t>
+      </w:r>
+      <w:proofErr w:type="spellEnd"/>
+      <w:r>
+        <w:t xml:space="preserve"> alsook dienen om verdere berekeningen te doen die nodig zijn voor de top </w:t>
+      </w:r>
+      <w:proofErr w:type="spellStart"/>
+      <w:r>
+        <w:t>layer</w:t>
+      </w:r>
+      <w:proofErr w:type="spellEnd"/>
+      <w:r>
+        <w:t>.</w:t>
+      </w:r>
+    </w:p>
+    <w:p>
+      <w:pPr>
+        <w:pStyle w:val="Geenafstand"/>
+        <w:jc w:val="both"/>
+      </w:pPr>
+    </w:p>
+    <w:p>
+      <w:pPr>
+        <w:pStyle w:val="Geenafstand"/>
+        <w:jc w:val="both"/>
+      </w:pPr>
+      <w:r>
+        <w:t xml:space="preserve">De onderste laag is de driver </w:t>
+      </w:r>
+      <w:proofErr w:type="spellStart"/>
+      <w:r>
+        <w:t>layer</w:t>
+      </w:r>
+      <w:proofErr w:type="spellEnd"/>
+      <w:r>
+        <w:t xml:space="preserve">. Deze laag is volledig afhankelijk van de hardware en dus het type microcontroller dat wordt gebruikt. In deze laag bevindt zich de implementatie van de drivers die de hardware nodig heeft. Algemene </w:t>
+      </w:r>
+      <w:proofErr w:type="spellStart"/>
+      <w:r>
+        <w:t>requests</w:t>
+      </w:r>
+      <w:proofErr w:type="spellEnd"/>
+      <w:r>
+        <w:t xml:space="preserve"> van de middleware </w:t>
+      </w:r>
+      <w:proofErr w:type="spellStart"/>
+      <w:r>
+        <w:t>layer</w:t>
+      </w:r>
+      <w:proofErr w:type="spellEnd"/>
+      <w:r>
+        <w:t xml:space="preserve"> worden hier vertaald voor de hardware. </w:t>
+      </w:r>
+    </w:p>
+    <w:p>
+      <w:r>
+        <w:br w:type="page"/>
+      </w:r>
+    </w:p>
+    <w:p>
+      <w:pPr>
+        <w:pStyle w:val="Geenafstand"/>
+      </w:pPr>
+      <w:r>
+        <w:lastRenderedPageBreak/>
+        <w:t xml:space="preserve">Hieronder is te zien hoe de </w:t>
+      </w:r>
+      <w:proofErr w:type="spellStart"/>
+      <w:r>
         <w:t>three</w:t>
       </w:r>
       <w:proofErr w:type="spellEnd"/>
       <w:r>
-        <w:rPr>
-          <w:highlight w:val="yellow"/>
-        </w:rPr>
-        <w:t xml:space="preserve"> tier</w:t>
-      </w:r>
-      <w:r>
-        <w:rPr>
-          <w:highlight w:val="yellow"/>
-        </w:rPr>
-        <w:t xml:space="preserve"> (kort)</w:t>
-      </w:r>
-    </w:p>
-    <w:p>
-      <w:r>
-        <w:rPr>
-          <w:highlight w:val="yellow"/>
-        </w:rPr>
-        <w:t>//uitleg over figuur</w:t>
+        <w:t xml:space="preserve"> tier approach in dit project toegepast. In dit driver </w:t>
+      </w:r>
+      <w:proofErr w:type="spellStart"/>
+      <w:r>
+        <w:t>layer</w:t>
+      </w:r>
+      <w:proofErr w:type="spellEnd"/>
+      <w:r>
+        <w:t xml:space="preserve"> ziet men alle drivers die nodig zijn om de nodige componenten aan te sturen:</w:t>
+      </w:r>
+    </w:p>
+    <w:p>
+      <w:pPr>
+        <w:pStyle w:val="Geenafstand"/>
+        <w:numPr>
+          <w:ilvl w:val="0"/>
+          <w:numId w:val="15"/>
+        </w:numPr>
+      </w:pPr>
+      <w:r>
+        <w:t xml:space="preserve">Speaker driver </w:t>
+      </w:r>
+    </w:p>
+    <w:p>
+      <w:pPr>
+        <w:pStyle w:val="Geenafstand"/>
+        <w:numPr>
+          <w:ilvl w:val="0"/>
+          <w:numId w:val="15"/>
+        </w:numPr>
+      </w:pPr>
+      <w:r>
+        <w:t>Lcd driver</w:t>
+      </w:r>
+    </w:p>
+    <w:p>
+      <w:pPr>
+        <w:pStyle w:val="Geenafstand"/>
+        <w:numPr>
+          <w:ilvl w:val="0"/>
+          <w:numId w:val="15"/>
+        </w:numPr>
+      </w:pPr>
+      <w:r>
+        <w:t>Joystick driver</w:t>
+      </w:r>
+    </w:p>
+    <w:p>
+      <w:pPr>
+        <w:pStyle w:val="Geenafstand"/>
+        <w:numPr>
+          <w:ilvl w:val="0"/>
+          <w:numId w:val="15"/>
+        </w:numPr>
+      </w:pPr>
+      <w:r>
+        <w:t>Button driver</w:t>
+      </w:r>
+    </w:p>
+    <w:p>
+      <w:pPr>
+        <w:pStyle w:val="Geenafstand"/>
+        <w:numPr>
+          <w:ilvl w:val="0"/>
+          <w:numId w:val="15"/>
+        </w:numPr>
+      </w:pPr>
+      <w:r>
+        <w:t>LED driver</w:t>
+      </w:r>
+    </w:p>
+    <w:p>
+      <w:pPr>
+        <w:pStyle w:val="Geenafstand"/>
+      </w:pPr>
+    </w:p>
+    <w:p>
+      <w:pPr>
+        <w:pStyle w:val="Geenafstand"/>
+      </w:pPr>
+      <w:r>
+        <w:t>De laag hierboven (</w:t>
+      </w:r>
+      <w:proofErr w:type="spellStart"/>
+      <w:r>
+        <w:t>middelware</w:t>
+      </w:r>
+      <w:proofErr w:type="spellEnd"/>
+      <w:r>
+        <w:t xml:space="preserve"> </w:t>
+      </w:r>
+      <w:proofErr w:type="spellStart"/>
+      <w:r>
+        <w:t>layer</w:t>
+      </w:r>
+      <w:proofErr w:type="spellEnd"/>
+      <w:r>
+        <w:t xml:space="preserve">) zal de specifieke hardware drivers verbinden met de state machine in de top </w:t>
+      </w:r>
+      <w:proofErr w:type="spellStart"/>
+      <w:r>
+        <w:t>layer</w:t>
+      </w:r>
+      <w:proofErr w:type="spellEnd"/>
+      <w:r>
+        <w:t xml:space="preserve">. Hier worden ook extra berekeningen gedaan waar nodig. </w:t>
       </w:r>
     </w:p>
     <w:p>
@@ -2537,10 +2975,10 @@
           <w:noProof/>
         </w:rPr>
         <w:drawing>
-          <wp:inline distT="0" distB="0" distL="0" distR="0" wp14:anchorId="35D38689" wp14:editId="79F65A2E">
-            <wp:extent cx="5731510" cy="4030980"/>
-            <wp:effectExtent l="0" t="0" r="2540" b="7620"/>
-            <wp:docPr id="3" name="Afbeelding 3"/>
+          <wp:inline distT="0" distB="0" distL="0" distR="0" wp14:anchorId="76D6322B" wp14:editId="36EE1A75">
+            <wp:extent cx="5731510" cy="4036695"/>
+            <wp:effectExtent l="0" t="0" r="2540" b="1905"/>
+            <wp:docPr id="4" name="Afbeelding 4"/>
             <wp:cNvGraphicFramePr>
               <a:graphicFrameLocks xmlns:a="http://schemas.openxmlformats.org/drawingml/2006/main" noChangeAspect="1"/>
             </wp:cNvGraphicFramePr>
@@ -2548,29 +2986,36 @@
               <a:graphicData uri="http://schemas.openxmlformats.org/drawingml/2006/picture">
                 <pic:pic xmlns:pic="http://schemas.openxmlformats.org/drawingml/2006/picture">
                   <pic:nvPicPr>
-                    <pic:cNvPr id="3" name="ThreeTier_04.10.2019.png"/>
-                    <pic:cNvPicPr/>
+                    <pic:cNvPr id="0" name="Afbeelding 3"/>
+                    <pic:cNvPicPr>
+                      <a:picLocks noChangeAspect="1" noChangeArrowheads="1"/>
+                    </pic:cNvPicPr>
                   </pic:nvPicPr>
                   <pic:blipFill>
-                    <a:blip r:embed="rId9">
+                    <a:blip r:embed="rId12">
                       <a:extLst>
                         <a:ext uri="{28A0092B-C50C-407E-A947-70E740481C1C}">
                           <a14:useLocalDpi xmlns:a14="http://schemas.microsoft.com/office/drawing/2010/main" val="0"/>
                         </a:ext>
                       </a:extLst>
                     </a:blip>
+                    <a:srcRect/>
                     <a:stretch>
                       <a:fillRect/>
                     </a:stretch>
                   </pic:blipFill>
-                  <pic:spPr>
+                  <pic:spPr bwMode="auto">
                     <a:xfrm>
                       <a:off x="0" y="0"/>
-                      <a:ext cx="5731510" cy="4030980"/>
+                      <a:ext cx="5731510" cy="4036695"/>
                     </a:xfrm>
                     <a:prstGeom prst="rect">
                       <a:avLst/>
                     </a:prstGeom>
+                    <a:noFill/>
+                    <a:ln>
+                      <a:noFill/>
+                    </a:ln>
                   </pic:spPr>
                 </pic:pic>
               </a:graphicData>
@@ -2603,7 +3048,7 @@
       <w:pPr>
         <w:pStyle w:val="Kop1"/>
       </w:pPr>
-      <w:bookmarkStart w:id="10" w:name="_Toc21089244"/>
+      <w:bookmarkStart w:id="10" w:name="_Toc21287025"/>
       <w:r>
         <w:lastRenderedPageBreak/>
         <w:t>Planning</w:t>
@@ -2728,7 +3173,7 @@
                     <pic:cNvPicPr/>
                   </pic:nvPicPr>
                   <pic:blipFill>
-                    <a:blip r:embed="rId10">
+                    <a:blip r:embed="rId13">
                       <a:extLst>
                         <a:ext uri="{28A0092B-C50C-407E-A947-70E740481C1C}">
                           <a14:useLocalDpi xmlns:a14="http://schemas.microsoft.com/office/drawing/2010/main" val="0"/>
@@ -2766,7 +3211,7 @@
       <w:pPr>
         <w:pStyle w:val="Kop1"/>
       </w:pPr>
-      <w:bookmarkStart w:id="11" w:name="_Toc21089245"/>
+      <w:bookmarkStart w:id="11" w:name="_Toc21287026"/>
       <w:r>
         <w:lastRenderedPageBreak/>
         <w:t>Software</w:t>
@@ -2777,7 +3222,7 @@
       <w:pPr>
         <w:pStyle w:val="Kop2"/>
       </w:pPr>
-      <w:bookmarkStart w:id="12" w:name="_Toc21089246"/>
+      <w:bookmarkStart w:id="12" w:name="_Toc21287027"/>
       <w:r>
         <w:t xml:space="preserve">Driver </w:t>
       </w:r>
@@ -2805,7 +3250,7 @@
       <w:pPr>
         <w:pStyle w:val="Kop2"/>
       </w:pPr>
-      <w:bookmarkStart w:id="13" w:name="_Toc21089247"/>
+      <w:bookmarkStart w:id="13" w:name="_Toc21287028"/>
       <w:r>
         <w:t xml:space="preserve">Middleware </w:t>
       </w:r>
@@ -2837,34 +3282,64 @@
     <w:p>
       <w:pPr>
         <w:pStyle w:val="Kop2"/>
-      </w:pPr>
-      <w:bookmarkStart w:id="14" w:name="_Toc21089248"/>
-      <w:r>
-        <w:t xml:space="preserve">Top </w:t>
+        <w:rPr>
+          <w:lang w:val="en-GB"/>
+        </w:rPr>
+      </w:pPr>
+      <w:bookmarkStart w:id="14" w:name="_Toc21287029"/>
+      <w:r>
+        <w:rPr>
+          <w:lang w:val="en-GB"/>
+        </w:rPr>
+        <w:t>Top layer</w:t>
+      </w:r>
+      <w:bookmarkEnd w:id="14"/>
+    </w:p>
+    <w:p>
+      <w:pPr>
+        <w:pStyle w:val="Geenafstand"/>
+        <w:rPr>
+          <w:lang w:val="en-GB"/>
+        </w:rPr>
+      </w:pPr>
+      <w:r>
+        <w:rPr>
+          <w:lang w:val="en-GB"/>
+        </w:rPr>
+        <w:t>//</w:t>
       </w:r>
       <w:proofErr w:type="spellStart"/>
       <w:r>
-        <w:t>layer</w:t>
-      </w:r>
-      <w:bookmarkEnd w:id="14"/>
+        <w:rPr>
+          <w:lang w:val="en-GB"/>
+        </w:rPr>
+        <w:t>uitleg</w:t>
+      </w:r>
       <w:proofErr w:type="spellEnd"/>
-    </w:p>
-    <w:p>
-      <w:pPr>
-        <w:pStyle w:val="Geenafstand"/>
-      </w:pPr>
-      <w:r>
-        <w:t xml:space="preserve">//uitleg over top </w:t>
-      </w:r>
-      <w:proofErr w:type="spellStart"/>
-      <w:r>
-        <w:t>layer</w:t>
-      </w:r>
-      <w:proofErr w:type="spellEnd"/>
-    </w:p>
-    <w:p/>
-    <w:p>
-      <w:r>
+      <w:r>
+        <w:rPr>
+          <w:lang w:val="en-GB"/>
+        </w:rPr>
+        <w:t xml:space="preserve"> over top layer</w:t>
+      </w:r>
+    </w:p>
+    <w:p>
+      <w:pPr>
+        <w:rPr>
+          <w:lang w:val="en-GB"/>
+        </w:rPr>
+      </w:pPr>
+    </w:p>
+    <w:p>
+      <w:pPr>
+        <w:rPr>
+          <w:lang w:val="en-GB"/>
+        </w:rPr>
+      </w:pPr>
+      <w:r>
+        <w:rPr>
+          <w:lang w:val="en-GB"/>
+        </w:rPr>
         <w:br w:type="page"/>
       </w:r>
     </w:p>
@@ -2873,7 +3348,7 @@
         <w:pStyle w:val="Kop1"/>
         <w:ind w:left="720"/>
       </w:pPr>
-      <w:bookmarkStart w:id="15" w:name="_Toc21089249"/>
+      <w:bookmarkStart w:id="15" w:name="_Toc21287030"/>
       <w:r>
         <w:lastRenderedPageBreak/>
         <w:t>Besluit</w:t>
@@ -2936,8 +3411,8 @@
       </w:pPr>
     </w:p>
     <w:sectPr>
-      <w:footerReference w:type="default" r:id="rId11"/>
-      <w:headerReference w:type="first" r:id="rId12"/>
+      <w:footerReference w:type="default" r:id="rId14"/>
+      <w:headerReference w:type="first" r:id="rId15"/>
       <w:pgSz w:w="11906" w:h="16838"/>
       <w:pgMar w:top="1440" w:right="1440" w:bottom="1440" w:left="1440" w:header="708" w:footer="708" w:gutter="0"/>
       <w:cols w:space="708"/>
@@ -3390,6 +3865,118 @@
 <file path=word/numbering.xml><?xml version="1.0" encoding="utf-8"?>
 <w:numbering xmlns:wpc="http://schemas.microsoft.com/office/word/2010/wordprocessingCanvas" xmlns:cx="http://schemas.microsoft.com/office/drawing/2014/chartex" xmlns:cx1="http://schemas.microsoft.com/office/drawing/2015/9/8/chartex" xmlns:cx2="http://schemas.microsoft.com/office/drawing/2015/10/21/chartex" xmlns:cx3="http://schemas.microsoft.com/office/drawing/2016/5/9/chartex" xmlns:cx4="http://schemas.microsoft.com/office/drawing/2016/5/10/chartex" xmlns:cx5="http://schemas.microsoft.com/office/drawing/2016/5/11/chartex" xmlns:cx6="http://schemas.microsoft.com/office/drawing/2016/5/12/chartex" xmlns:cx7="http://schemas.microsoft.com/office/drawing/2016/5/13/chartex" xmlns:cx8="http://schemas.microsoft.com/office/drawing/2016/5/14/chartex" xmlns:mc="http://schemas.openxmlformats.org/markup-compatibility/2006" xmlns:aink="http://schemas.microsoft.com/office/drawing/2016/ink" xmlns:am3d="http://schemas.microsoft.com/office/drawing/2017/model3d" xmlns:o="urn:schemas-microsoft-com:office:office" xmlns:r="http://schemas.openxmlformats.org/officeDocument/2006/relationships" xmlns:m="http://schemas.openxmlformats.org/officeDocument/2006/math" xmlns:v="urn:schemas-microsoft-com:vml" xmlns:wp14="http://schemas.microsoft.com/office/word/2010/wordprocessingDrawing" xmlns:wp="http://schemas.openxmlformats.org/drawingml/2006/wordprocessingDrawing" xmlns:w10="urn:schemas-microsoft-com:office:word" xmlns:w="http://schemas.openxmlformats.org/wordprocessingml/2006/main" xmlns:w14="http://schemas.microsoft.com/office/word/2010/wordml" xmlns:w15="http://schemas.microsoft.com/office/word/2012/wordml" xmlns:w16cid="http://schemas.microsoft.com/office/word/2016/wordml/cid" xmlns:w16se="http://schemas.microsoft.com/office/word/2015/wordml/symex" xmlns:wpg="http://schemas.microsoft.com/office/word/2010/wordprocessingGroup" xmlns:wpi="http://schemas.microsoft.com/office/word/2010/wordprocessingInk" xmlns:wne="http://schemas.microsoft.com/office/word/2006/wordml" xmlns:wps="http://schemas.microsoft.com/office/word/2010/wordprocessingShape" mc:Ignorable="w14 w15 w16se w16cid wp14">
   <w:abstractNum w:abstractNumId="0" w15:restartNumberingAfterBreak="0">
+    <w:nsid w:val="1A9A37BB"/>
+    <w:multiLevelType w:val="hybridMultilevel"/>
+    <w:tmpl w:val="BC88569E"/>
+    <w:lvl w:ilvl="0" w:tplc="D72C5D0A">
+      <w:numFmt w:val="bullet"/>
+      <w:lvlText w:val="-"/>
+      <w:lvlJc w:val="left"/>
+      <w:pPr>
+        <w:ind w:left="720" w:hanging="360"/>
+      </w:pPr>
+      <w:rPr>
+        <w:rFonts w:ascii="Calibri" w:eastAsiaTheme="minorHAnsi" w:hAnsi="Calibri" w:cs="Calibri" w:hint="default"/>
+      </w:rPr>
+    </w:lvl>
+    <w:lvl w:ilvl="1" w:tplc="08090003">
+      <w:start w:val="1"/>
+      <w:numFmt w:val="bullet"/>
+      <w:lvlText w:val="o"/>
+      <w:lvlJc w:val="left"/>
+      <w:pPr>
+        <w:ind w:left="1440" w:hanging="360"/>
+      </w:pPr>
+      <w:rPr>
+        <w:rFonts w:ascii="Courier New" w:hAnsi="Courier New" w:cs="Courier New" w:hint="default"/>
+      </w:rPr>
+    </w:lvl>
+    <w:lvl w:ilvl="2" w:tplc="08090005">
+      <w:start w:val="1"/>
+      <w:numFmt w:val="bullet"/>
+      <w:lvlText w:val=""/>
+      <w:lvlJc w:val="left"/>
+      <w:pPr>
+        <w:ind w:left="2160" w:hanging="360"/>
+      </w:pPr>
+      <w:rPr>
+        <w:rFonts w:ascii="Wingdings" w:hAnsi="Wingdings" w:hint="default"/>
+      </w:rPr>
+    </w:lvl>
+    <w:lvl w:ilvl="3" w:tplc="08090001">
+      <w:start w:val="1"/>
+      <w:numFmt w:val="bullet"/>
+      <w:lvlText w:val=""/>
+      <w:lvlJc w:val="left"/>
+      <w:pPr>
+        <w:ind w:left="2880" w:hanging="360"/>
+      </w:pPr>
+      <w:rPr>
+        <w:rFonts w:ascii="Symbol" w:hAnsi="Symbol" w:hint="default"/>
+      </w:rPr>
+    </w:lvl>
+    <w:lvl w:ilvl="4" w:tplc="08090003">
+      <w:start w:val="1"/>
+      <w:numFmt w:val="bullet"/>
+      <w:lvlText w:val="o"/>
+      <w:lvlJc w:val="left"/>
+      <w:pPr>
+        <w:ind w:left="3600" w:hanging="360"/>
+      </w:pPr>
+      <w:rPr>
+        <w:rFonts w:ascii="Courier New" w:hAnsi="Courier New" w:cs="Courier New" w:hint="default"/>
+      </w:rPr>
+    </w:lvl>
+    <w:lvl w:ilvl="5" w:tplc="08090005">
+      <w:start w:val="1"/>
+      <w:numFmt w:val="bullet"/>
+      <w:lvlText w:val=""/>
+      <w:lvlJc w:val="left"/>
+      <w:pPr>
+        <w:ind w:left="4320" w:hanging="360"/>
+      </w:pPr>
+      <w:rPr>
+        <w:rFonts w:ascii="Wingdings" w:hAnsi="Wingdings" w:hint="default"/>
+      </w:rPr>
+    </w:lvl>
+    <w:lvl w:ilvl="6" w:tplc="08090001">
+      <w:start w:val="1"/>
+      <w:numFmt w:val="bullet"/>
+      <w:lvlText w:val=""/>
+      <w:lvlJc w:val="left"/>
+      <w:pPr>
+        <w:ind w:left="5040" w:hanging="360"/>
+      </w:pPr>
+      <w:rPr>
+        <w:rFonts w:ascii="Symbol" w:hAnsi="Symbol" w:hint="default"/>
+      </w:rPr>
+    </w:lvl>
+    <w:lvl w:ilvl="7" w:tplc="08090003">
+      <w:start w:val="1"/>
+      <w:numFmt w:val="bullet"/>
+      <w:lvlText w:val="o"/>
+      <w:lvlJc w:val="left"/>
+      <w:pPr>
+        <w:ind w:left="5760" w:hanging="360"/>
+      </w:pPr>
+      <w:rPr>
+        <w:rFonts w:ascii="Courier New" w:hAnsi="Courier New" w:cs="Courier New" w:hint="default"/>
+      </w:rPr>
+    </w:lvl>
+    <w:lvl w:ilvl="8" w:tplc="08090005">
+      <w:start w:val="1"/>
+      <w:numFmt w:val="bullet"/>
+      <w:lvlText w:val=""/>
+      <w:lvlJc w:val="left"/>
+      <w:pPr>
+        <w:ind w:left="6480" w:hanging="360"/>
+      </w:pPr>
+      <w:rPr>
+        <w:rFonts w:ascii="Wingdings" w:hAnsi="Wingdings" w:hint="default"/>
+      </w:rPr>
+    </w:lvl>
+  </w:abstractNum>
+  <w:abstractNum w:abstractNumId="1" w15:restartNumberingAfterBreak="0">
     <w:nsid w:val="2AC92315"/>
     <w:multiLevelType w:val="hybridMultilevel"/>
     <w:tmpl w:val="E7BA8DE4"/>
@@ -3478,7 +4065,7 @@
       </w:pPr>
     </w:lvl>
   </w:abstractNum>
-  <w:abstractNum w:abstractNumId="1" w15:restartNumberingAfterBreak="0">
+  <w:abstractNum w:abstractNumId="2" w15:restartNumberingAfterBreak="0">
     <w:nsid w:val="33736EF3"/>
     <w:multiLevelType w:val="hybridMultilevel"/>
     <w:tmpl w:val="B4F243F6"/>
@@ -3567,7 +4154,7 @@
       </w:pPr>
     </w:lvl>
   </w:abstractNum>
-  <w:abstractNum w:abstractNumId="2" w15:restartNumberingAfterBreak="0">
+  <w:abstractNum w:abstractNumId="3" w15:restartNumberingAfterBreak="0">
     <w:nsid w:val="4D726333"/>
     <w:multiLevelType w:val="hybridMultilevel"/>
     <w:tmpl w:val="39F255CC"/>
@@ -3656,7 +4243,7 @@
       </w:pPr>
     </w:lvl>
   </w:abstractNum>
-  <w:abstractNum w:abstractNumId="3" w15:restartNumberingAfterBreak="0">
+  <w:abstractNum w:abstractNumId="4" w15:restartNumberingAfterBreak="0">
     <w:nsid w:val="4F7874AA"/>
     <w:multiLevelType w:val="hybridMultilevel"/>
     <w:tmpl w:val="4C7A6458"/>
@@ -3768,7 +4355,7 @@
       </w:rPr>
     </w:lvl>
   </w:abstractNum>
-  <w:abstractNum w:abstractNumId="4" w15:restartNumberingAfterBreak="0">
+  <w:abstractNum w:abstractNumId="5" w15:restartNumberingAfterBreak="0">
     <w:nsid w:val="54EC3764"/>
     <w:multiLevelType w:val="multilevel"/>
     <w:tmpl w:val="0809001F"/>
@@ -3854,7 +4441,7 @@
       </w:pPr>
     </w:lvl>
   </w:abstractNum>
-  <w:abstractNum w:abstractNumId="5" w15:restartNumberingAfterBreak="0">
+  <w:abstractNum w:abstractNumId="6" w15:restartNumberingAfterBreak="0">
     <w:nsid w:val="63800275"/>
     <w:multiLevelType w:val="multilevel"/>
     <w:tmpl w:val="0809001F"/>
@@ -3940,7 +4527,7 @@
       </w:pPr>
     </w:lvl>
   </w:abstractNum>
-  <w:abstractNum w:abstractNumId="6" w15:restartNumberingAfterBreak="0">
+  <w:abstractNum w:abstractNumId="7" w15:restartNumberingAfterBreak="0">
     <w:nsid w:val="64AC720B"/>
     <w:multiLevelType w:val="hybridMultilevel"/>
     <w:tmpl w:val="98B26F88"/>
@@ -4029,7 +4616,7 @@
       </w:pPr>
     </w:lvl>
   </w:abstractNum>
-  <w:abstractNum w:abstractNumId="7" w15:restartNumberingAfterBreak="0">
+  <w:abstractNum w:abstractNumId="8" w15:restartNumberingAfterBreak="0">
     <w:nsid w:val="6F5550AB"/>
     <w:multiLevelType w:val="hybridMultilevel"/>
     <w:tmpl w:val="038ED936"/>
@@ -4118,7 +4705,7 @@
       </w:pPr>
     </w:lvl>
   </w:abstractNum>
-  <w:abstractNum w:abstractNumId="8" w15:restartNumberingAfterBreak="0">
+  <w:abstractNum w:abstractNumId="9" w15:restartNumberingAfterBreak="0">
     <w:nsid w:val="726B4850"/>
     <w:multiLevelType w:val="hybridMultilevel"/>
     <w:tmpl w:val="B1E2CFEC"/>
@@ -4204,7 +4791,7 @@
       </w:pPr>
     </w:lvl>
   </w:abstractNum>
-  <w:abstractNum w:abstractNumId="9" w15:restartNumberingAfterBreak="0">
+  <w:abstractNum w:abstractNumId="10" w15:restartNumberingAfterBreak="0">
     <w:nsid w:val="77BD610E"/>
     <w:multiLevelType w:val="hybridMultilevel"/>
     <w:tmpl w:val="7B944F8A"/>
@@ -4293,7 +4880,7 @@
       </w:pPr>
     </w:lvl>
   </w:abstractNum>
-  <w:abstractNum w:abstractNumId="10" w15:restartNumberingAfterBreak="0">
+  <w:abstractNum w:abstractNumId="11" w15:restartNumberingAfterBreak="0">
     <w:nsid w:val="78F80690"/>
     <w:multiLevelType w:val="hybridMultilevel"/>
     <w:tmpl w:val="DE946434"/>
@@ -4382,7 +4969,7 @@
       </w:pPr>
     </w:lvl>
   </w:abstractNum>
-  <w:abstractNum w:abstractNumId="11" w15:restartNumberingAfterBreak="0">
+  <w:abstractNum w:abstractNumId="12" w15:restartNumberingAfterBreak="0">
     <w:nsid w:val="7FDB4128"/>
     <w:multiLevelType w:val="hybridMultilevel"/>
     <w:tmpl w:val="B7FA93BE"/>
@@ -4496,50 +5083,61 @@
     </w:lvl>
   </w:abstractNum>
   <w:num w:numId="1">
+    <w:abstractNumId w:val="8"/>
+  </w:num>
+  <w:num w:numId="2">
     <w:abstractNumId w:val="7"/>
   </w:num>
-  <w:num w:numId="2">
+  <w:num w:numId="3">
+    <w:abstractNumId w:val="1"/>
+  </w:num>
+  <w:num w:numId="4">
+    <w:abstractNumId w:val="2"/>
+  </w:num>
+  <w:num w:numId="5">
+    <w:abstractNumId w:val="11"/>
+  </w:num>
+  <w:num w:numId="6">
+    <w:abstractNumId w:val="12"/>
+  </w:num>
+  <w:num w:numId="7">
+    <w:abstractNumId w:val="4"/>
+  </w:num>
+  <w:num w:numId="8">
     <w:abstractNumId w:val="6"/>
   </w:num>
-  <w:num w:numId="3">
-    <w:abstractNumId w:val="0"/>
+  <w:num w:numId="9">
+    <w:abstractNumId w:val="9"/>
   </w:num>
-  <w:num w:numId="4">
-    <w:abstractNumId w:val="1"/>
+  <w:num w:numId="10">
+    <w:abstractNumId w:val="5"/>
   </w:num>
-  <w:num w:numId="5">
+  <w:num w:numId="11">
     <w:abstractNumId w:val="10"/>
   </w:num>
-  <w:num w:numId="6">
-    <w:abstractNumId w:val="11"/>
-  </w:num>
-  <w:num w:numId="7">
+  <w:num w:numId="12">
     <w:abstractNumId w:val="3"/>
   </w:num>
-  <w:num w:numId="8">
-    <w:abstractNumId w:val="5"/>
-  </w:num>
-  <w:num w:numId="9">
-    <w:abstractNumId w:val="8"/>
-  </w:num>
-  <w:num w:numId="10">
-    <w:abstractNumId w:val="4"/>
-  </w:num>
-  <w:num w:numId="11">
-    <w:abstractNumId w:val="9"/>
-  </w:num>
-  <w:num w:numId="12">
-    <w:abstractNumId w:val="2"/>
-  </w:num>
   <w:num w:numId="13">
-    <w:abstractNumId w:val="2"/>
-    <w:lvlOverride w:ilvl="0"/>
+    <w:abstractNumId w:val="3"/>
   </w:num>
   <w:num w:numId="14">
-    <w:abstractNumId w:val="2"/>
+    <w:abstractNumId w:val="3"/>
     <w:lvlOverride w:ilvl="0">
       <w:startOverride w:val="1"/>
     </w:lvlOverride>
+  </w:num>
+  <w:num w:numId="15">
+    <w:abstractNumId w:val="0"/>
+    <w:lvlOverride w:ilvl="0"/>
+    <w:lvlOverride w:ilvl="1"/>
+    <w:lvlOverride w:ilvl="2"/>
+    <w:lvlOverride w:ilvl="3"/>
+    <w:lvlOverride w:ilvl="4"/>
+    <w:lvlOverride w:ilvl="5"/>
+    <w:lvlOverride w:ilvl="6"/>
+    <w:lvlOverride w:ilvl="7"/>
+    <w:lvlOverride w:ilvl="8"/>
   </w:num>
 </w:numbering>
 </file>
@@ -5744,7 +6342,7 @@
 </file>
 
 <file path=customXml/itemProps1.xml><?xml version="1.0" encoding="utf-8"?>
-<ds:datastoreItem xmlns:ds="http://schemas.openxmlformats.org/officeDocument/2006/customXml" ds:itemID="{C097F5C0-146B-4103-9D1A-E322D47B60F1}">
+<ds:datastoreItem xmlns:ds="http://schemas.openxmlformats.org/officeDocument/2006/customXml" ds:itemID="{650F2861-430E-47C3-99F3-05DE8CDEDCED}">
   <ds:schemaRefs>
     <ds:schemaRef ds:uri="http://schemas.openxmlformats.org/officeDocument/2006/bibliography"/>
   </ds:schemaRefs>

</xml_diff>

<commit_message>
aavulling planning met taakverdeling
</commit_message>
<xml_diff>
--- a/verslagdocumentation/FRS_01.10.2019_LaureBuysseLanderBuysse.docx
+++ b/verslagdocumentation/FRS_01.10.2019_LaureBuysseLanderBuysse.docx
@@ -1892,7 +1892,6 @@
       <w:pPr>
         <w:pStyle w:val="Geenafstand"/>
       </w:pPr>
-      <w:bookmarkStart w:id="2" w:name="_GoBack"/>
       <w:r>
         <w:rPr>
           <w:noProof/>
@@ -1939,7 +1938,6 @@
           </wp:inline>
         </w:drawing>
       </w:r>
-      <w:bookmarkEnd w:id="2"/>
     </w:p>
     <w:p>
       <w:pPr>
@@ -2000,12 +1998,12 @@
       <w:pPr>
         <w:pStyle w:val="Kop1"/>
       </w:pPr>
-      <w:bookmarkStart w:id="3" w:name="_Toc21287018"/>
+      <w:bookmarkStart w:id="2" w:name="_Toc21287018"/>
       <w:r>
         <w:lastRenderedPageBreak/>
         <w:t>Ontwerp</w:t>
       </w:r>
-      <w:bookmarkEnd w:id="3"/>
+      <w:bookmarkEnd w:id="2"/>
     </w:p>
     <w:p>
       <w:pPr>
@@ -2150,91 +2148,91 @@
       <w:pPr>
         <w:pStyle w:val="Kop2"/>
       </w:pPr>
-      <w:bookmarkStart w:id="4" w:name="_Toc21287019"/>
+      <w:bookmarkStart w:id="3" w:name="_Toc21287019"/>
       <w:r>
         <w:t>Standaardtoestand</w:t>
       </w:r>
+      <w:bookmarkEnd w:id="3"/>
+    </w:p>
+    <w:p>
+      <w:pPr>
+        <w:pStyle w:val="Geenafstand"/>
+        <w:jc w:val="both"/>
+      </w:pPr>
+    </w:p>
+    <w:p>
+      <w:pPr>
+        <w:pStyle w:val="Geenafstand"/>
+        <w:jc w:val="both"/>
+      </w:pPr>
+      <w:r>
+        <w:t>In de standaardtoestand</w:t>
+      </w:r>
+      <w:r>
+        <w:t xml:space="preserve"> </w:t>
+      </w:r>
+      <w:r>
+        <w:t>wordt de huidige tijd weergeven op het lcd-schermpje.</w:t>
+      </w:r>
+      <w:r>
+        <w:t xml:space="preserve"> </w:t>
+      </w:r>
+      <w:r>
+        <w:t xml:space="preserve">Met behulp van de joystick kan men een menu doorlopen. Op het </w:t>
+      </w:r>
+      <w:proofErr w:type="spellStart"/>
+      <w:r>
+        <w:t>LCD-scherm</w:t>
+      </w:r>
+      <w:proofErr w:type="spellEnd"/>
+      <w:r>
+        <w:t xml:space="preserve"> kan dan het volgende verschijnen: ‘muziek instellingen’, ‘tijd instellingen’,  ‘alarm instellingen’ of de tijd. Door de joystick in te drukken wordt de keuze bevestigd en gaat men naar één van de andere toestanden (TIIN, MZIN of ALIN). Indien men zich op de tijd bevindt, zal het indrukken van de joystick niets doen aangezien men zich al in de standaardtoestand bevindt.</w:t>
+      </w:r>
+    </w:p>
+    <w:p>
+      <w:pPr>
+        <w:pStyle w:val="Geenafstand"/>
+        <w:jc w:val="both"/>
+      </w:pPr>
+      <w:r>
+        <w:t xml:space="preserve">Indien het alarm aanstaat, kan ook naar de alarmtoestand worden overgegaan. Dit gebeurt wanneer de huidige tijd groter of gelijk is aan de tijd waarbij het alarm moet overgaan. </w:t>
+      </w:r>
+      <w:r>
+        <w:t>Het alarm kan aangezet worden met behulp van een drukknop.</w:t>
+      </w:r>
+    </w:p>
+    <w:p>
+      <w:pPr>
+        <w:pStyle w:val="Geenafstand"/>
+        <w:jc w:val="both"/>
+      </w:pPr>
+      <w:r>
+        <w:t xml:space="preserve">De tijd kan in deze toestand ook met behulp van een knop gemakkelijk van zomertijd naar wintertijd worden omgezet en omgekeerd. Een LED geeft aan in welke tijd </w:t>
+      </w:r>
+      <w:r>
+        <w:t xml:space="preserve">(zomertijd of wintertijd) </w:t>
+      </w:r>
+      <w:r>
+        <w:t>de klok zich bevindt.</w:t>
+      </w:r>
+    </w:p>
+    <w:p>
+      <w:pPr>
+        <w:pStyle w:val="Kop2"/>
+      </w:pPr>
+    </w:p>
+    <w:p>
+      <w:pPr>
+        <w:pStyle w:val="Kop2"/>
+      </w:pPr>
+      <w:bookmarkStart w:id="4" w:name="_Toc21287020"/>
+      <w:r>
+        <w:t>T</w:t>
+      </w:r>
+      <w:r>
+        <w:t>IIN (tijd instellen toestand)</w:t>
+      </w:r>
       <w:bookmarkEnd w:id="4"/>
-    </w:p>
-    <w:p>
-      <w:pPr>
-        <w:pStyle w:val="Geenafstand"/>
-        <w:jc w:val="both"/>
-      </w:pPr>
-    </w:p>
-    <w:p>
-      <w:pPr>
-        <w:pStyle w:val="Geenafstand"/>
-        <w:jc w:val="both"/>
-      </w:pPr>
-      <w:r>
-        <w:t>In de standaardtoestand</w:t>
-      </w:r>
-      <w:r>
-        <w:t xml:space="preserve"> </w:t>
-      </w:r>
-      <w:r>
-        <w:t>wordt de huidige tijd weergeven op het lcd-schermpje.</w:t>
-      </w:r>
-      <w:r>
-        <w:t xml:space="preserve"> </w:t>
-      </w:r>
-      <w:r>
-        <w:t xml:space="preserve">Met behulp van de joystick kan men een menu doorlopen. Op het </w:t>
-      </w:r>
-      <w:proofErr w:type="spellStart"/>
-      <w:r>
-        <w:t>LCD-scherm</w:t>
-      </w:r>
-      <w:proofErr w:type="spellEnd"/>
-      <w:r>
-        <w:t xml:space="preserve"> kan dan het volgende verschijnen: ‘muziek instellingen’, ‘tijd instellingen’,  ‘alarm instellingen’ of de tijd. Door de joystick in te drukken wordt de keuze bevestigd en gaat men naar één van de andere toestanden (TIIN, MZIN of ALIN). Indien men zich op de tijd bevindt, zal het indrukken van de joystick niets doen aangezien men zich al in de standaardtoestand bevindt.</w:t>
-      </w:r>
-    </w:p>
-    <w:p>
-      <w:pPr>
-        <w:pStyle w:val="Geenafstand"/>
-        <w:jc w:val="both"/>
-      </w:pPr>
-      <w:r>
-        <w:t xml:space="preserve">Indien het alarm aanstaat, kan ook naar de alarmtoestand worden overgegaan. Dit gebeurt wanneer de huidige tijd groter of gelijk is aan de tijd waarbij het alarm moet overgaan. </w:t>
-      </w:r>
-      <w:r>
-        <w:t>Het alarm kan aangezet worden met behulp van een drukknop.</w:t>
-      </w:r>
-    </w:p>
-    <w:p>
-      <w:pPr>
-        <w:pStyle w:val="Geenafstand"/>
-        <w:jc w:val="both"/>
-      </w:pPr>
-      <w:r>
-        <w:t xml:space="preserve">De tijd kan in deze toestand ook met behulp van een knop gemakkelijk van zomertijd naar wintertijd worden omgezet en omgekeerd. Een LED geeft aan in welke tijd </w:t>
-      </w:r>
-      <w:r>
-        <w:t xml:space="preserve">(zomertijd of wintertijd) </w:t>
-      </w:r>
-      <w:r>
-        <w:t>de klok zich bevindt.</w:t>
-      </w:r>
-    </w:p>
-    <w:p>
-      <w:pPr>
-        <w:pStyle w:val="Kop2"/>
-      </w:pPr>
-    </w:p>
-    <w:p>
-      <w:pPr>
-        <w:pStyle w:val="Kop2"/>
-      </w:pPr>
-      <w:bookmarkStart w:id="5" w:name="_Toc21287020"/>
-      <w:r>
-        <w:t>T</w:t>
-      </w:r>
-      <w:r>
-        <w:t>IIN (tijd instellen toestand)</w:t>
-      </w:r>
-      <w:bookmarkEnd w:id="5"/>
     </w:p>
     <w:p>
       <w:pPr>
@@ -2307,10 +2305,124 @@
       <w:pPr>
         <w:pStyle w:val="Kop2"/>
       </w:pPr>
-      <w:bookmarkStart w:id="6" w:name="_Toc21287021"/>
+      <w:bookmarkStart w:id="5" w:name="_Toc21287021"/>
       <w:r>
         <w:t>ALIN (alarm instellen toestand)</w:t>
       </w:r>
+      <w:bookmarkEnd w:id="5"/>
+    </w:p>
+    <w:p>
+      <w:pPr>
+        <w:pStyle w:val="Geenafstand"/>
+        <w:jc w:val="both"/>
+        <w:rPr>
+          <w:b/>
+        </w:rPr>
+      </w:pPr>
+    </w:p>
+    <w:p>
+      <w:pPr>
+        <w:pStyle w:val="Geenafstand"/>
+        <w:jc w:val="both"/>
+      </w:pPr>
+      <w:r>
+        <w:t xml:space="preserve">In de ALIN-toestand </w:t>
+      </w:r>
+      <w:r>
+        <w:t xml:space="preserve">Op </w:t>
+      </w:r>
+      <w:r>
+        <w:t xml:space="preserve">het </w:t>
+      </w:r>
+      <w:proofErr w:type="spellStart"/>
+      <w:r>
+        <w:t>LCD-scherm</w:t>
+      </w:r>
+      <w:proofErr w:type="spellEnd"/>
+      <w:r>
+        <w:t xml:space="preserve"> wordt</w:t>
+      </w:r>
+      <w:r>
+        <w:t xml:space="preserve"> </w:t>
+      </w:r>
+      <w:r>
+        <w:t>de huidig ingestelde alarm</w:t>
+      </w:r>
+      <w:r>
+        <w:t>tijd weergegeven</w:t>
+      </w:r>
+      <w:r>
+        <w:t xml:space="preserve">. </w:t>
+      </w:r>
+      <w:r>
+        <w:t>Met behulp van de joystick kan de</w:t>
+      </w:r>
+      <w:r>
+        <w:t xml:space="preserve">ze </w:t>
+      </w:r>
+      <w:r>
+        <w:t xml:space="preserve">dan </w:t>
+      </w:r>
+      <w:r>
+        <w:t xml:space="preserve">worden </w:t>
+      </w:r>
+      <w:r>
+        <w:t>veranderd</w:t>
+      </w:r>
+      <w:r>
+        <w:t xml:space="preserve">. De </w:t>
+      </w:r>
+      <w:r>
+        <w:t>alarm</w:t>
+      </w:r>
+      <w:r>
+        <w:t xml:space="preserve">tijd wordt weergegeven in </w:t>
+      </w:r>
+      <w:r>
+        <w:t>hetzelfde</w:t>
+      </w:r>
+      <w:r>
+        <w:t xml:space="preserve"> format</w:t>
+      </w:r>
+      <w:r>
+        <w:t xml:space="preserve"> als de standaardtijd</w:t>
+      </w:r>
+      <w:r>
+        <w:t xml:space="preserve">, namelijk </w:t>
+      </w:r>
+      <w:r>
+        <w:t>: HH:MM:SS</w:t>
+      </w:r>
+      <w:r>
+        <w:t xml:space="preserve">. </w:t>
+      </w:r>
+      <w:r>
+        <w:t xml:space="preserve"> </w:t>
+      </w:r>
+      <w:r>
+        <w:t xml:space="preserve">Wanneer de gewenste alarmtijd is ingesteld, moet de </w:t>
+      </w:r>
+      <w:r>
+        <w:t>joystick</w:t>
+      </w:r>
+      <w:r>
+        <w:t xml:space="preserve"> opnieuw ingedrukt worden om naar de standaardtoestand terug te keren. </w:t>
+      </w:r>
+    </w:p>
+    <w:p>
+      <w:pPr>
+        <w:pStyle w:val="Geenafstand"/>
+        <w:jc w:val="both"/>
+      </w:pPr>
+    </w:p>
+    <w:p>
+      <w:pPr>
+        <w:pStyle w:val="Kop2"/>
+      </w:pPr>
+      <w:bookmarkStart w:id="6" w:name="_Toc21287022"/>
+      <w:r>
+        <w:t>MZIN</w:t>
+      </w:r>
       <w:bookmarkEnd w:id="6"/>
     </w:p>
     <w:p>
@@ -2328,13 +2440,13 @@
         <w:jc w:val="both"/>
       </w:pPr>
       <w:r>
-        <w:t xml:space="preserve">In de ALIN-toestand </w:t>
-      </w:r>
-      <w:r>
-        <w:t xml:space="preserve">Op </w:t>
-      </w:r>
-      <w:r>
-        <w:t xml:space="preserve">het </w:t>
+        <w:t xml:space="preserve">In de MZIN-toestand wordt </w:t>
+      </w:r>
+      <w:r>
+        <w:t>o</w:t>
+      </w:r>
+      <w:r>
+        <w:t xml:space="preserve">p het </w:t>
       </w:r>
       <w:proofErr w:type="spellStart"/>
       <w:r>
@@ -2342,90 +2454,48 @@
       </w:r>
       <w:proofErr w:type="spellEnd"/>
       <w:r>
-        <w:t xml:space="preserve"> wordt</w:t>
-      </w:r>
-      <w:r>
         <w:t xml:space="preserve"> </w:t>
       </w:r>
       <w:r>
-        <w:t>de huidig ingestelde alarm</w:t>
-      </w:r>
-      <w:r>
-        <w:t>tijd weergegeven</w:t>
-      </w:r>
-      <w:r>
-        <w:t xml:space="preserve">. </w:t>
-      </w:r>
-      <w:r>
-        <w:t>Met behulp van de joystick kan de</w:t>
-      </w:r>
-      <w:r>
-        <w:t xml:space="preserve">ze </w:t>
-      </w:r>
-      <w:r>
-        <w:t xml:space="preserve">dan </w:t>
-      </w:r>
-      <w:r>
-        <w:t xml:space="preserve">worden </w:t>
-      </w:r>
-      <w:r>
-        <w:t>veranderd</w:t>
-      </w:r>
-      <w:r>
-        <w:t xml:space="preserve">. De </w:t>
-      </w:r>
-      <w:r>
-        <w:t>alarm</w:t>
-      </w:r>
-      <w:r>
-        <w:t xml:space="preserve">tijd wordt weergegeven in </w:t>
-      </w:r>
-      <w:r>
-        <w:t>hetzelfde</w:t>
-      </w:r>
-      <w:r>
-        <w:t xml:space="preserve"> format</w:t>
-      </w:r>
-      <w:r>
-        <w:t xml:space="preserve"> als de standaardtijd</w:t>
-      </w:r>
-      <w:r>
-        <w:t xml:space="preserve">, namelijk </w:t>
-      </w:r>
-      <w:r>
-        <w:t>: HH:MM:SS</w:t>
-      </w:r>
-      <w:r>
-        <w:t xml:space="preserve">. </w:t>
+        <w:t>weergegeven</w:t>
       </w:r>
       <w:r>
         <w:t xml:space="preserve"> </w:t>
       </w:r>
       <w:r>
-        <w:t xml:space="preserve">Wanneer de gewenste alarmtijd is ingesteld, moet de </w:t>
-      </w:r>
-      <w:r>
-        <w:t>joystick</w:t>
-      </w:r>
-      <w:r>
-        <w:t xml:space="preserve"> opnieuw ingedrukt worden om naar de standaardtoestand terug te keren. </w:t>
+        <w:t xml:space="preserve">met </w:t>
+      </w:r>
+      <w:r>
+        <w:t xml:space="preserve">welk deuntje de wekker staat ingesteld. Met de joystick kan overgegaan worden naar andere deuntjes. Wanneer het gewenste deuntje is gekozen, moet de </w:t>
+      </w:r>
+      <w:r>
+        <w:t xml:space="preserve">joystick </w:t>
+      </w:r>
+      <w:r>
+        <w:t>opnieuw ingedrukt worden om naar de standaardtoestand terug te keren.</w:t>
       </w:r>
     </w:p>
     <w:p>
       <w:pPr>
         <w:pStyle w:val="Geenafstand"/>
         <w:jc w:val="both"/>
+        <w:rPr>
+          <w:b/>
+        </w:rPr>
       </w:pPr>
     </w:p>
     <w:p>
       <w:pPr>
         <w:pStyle w:val="Kop2"/>
       </w:pPr>
-      <w:bookmarkStart w:id="7" w:name="_Toc21287022"/>
-      <w:r>
-        <w:t>MZIN</w:t>
+      <w:bookmarkStart w:id="7" w:name="_Toc21287023"/>
+      <w:r>
+        <w:t>Alarm</w:t>
       </w:r>
       <w:bookmarkEnd w:id="7"/>
+      <w:r>
+        <w:t xml:space="preserve"> </w:t>
+      </w:r>
     </w:p>
     <w:p>
       <w:pPr>
@@ -2442,13 +2512,7 @@
         <w:jc w:val="both"/>
       </w:pPr>
       <w:r>
-        <w:t xml:space="preserve">In de MZIN-toestand wordt </w:t>
-      </w:r>
-      <w:r>
-        <w:t>o</w:t>
-      </w:r>
-      <w:r>
-        <w:t xml:space="preserve">p het </w:t>
+        <w:t xml:space="preserve">In de alarmtoestand, zal het alarm (de wekker) afgaan. Er zal er een ledje knipperen terwijl een geselecteerd muziekje speelt. Het </w:t>
       </w:r>
       <w:proofErr w:type="spellStart"/>
       <w:r>
@@ -2456,109 +2520,43 @@
       </w:r>
       <w:proofErr w:type="spellEnd"/>
       <w:r>
+        <w:t xml:space="preserve"> toont de alarmtijd. Deze toestand wordt bereikt wanneer de alarmtijd gelijk wordt aan de gewone tijd en kan enkel bereikt worden vanuit de standaardtoestand. Wanneer instellingen worden verander</w:t>
+      </w:r>
+      <w:r>
+        <w:t>d</w:t>
+      </w:r>
+      <w:r>
+        <w:t xml:space="preserve"> (muziek, alarm, tijd), kan het alarm niet afgaan. Deze toestand kan enkel verlaten worden wanneer het alarm wordt afgezet</w:t>
+      </w:r>
+      <w:r>
+        <w:t xml:space="preserve"> door middel van het indrukken van de joystick</w:t>
+      </w:r>
+      <w:r>
+        <w:t xml:space="preserve">. Hierop </w:t>
+      </w:r>
+      <w:r>
+        <w:t xml:space="preserve">wordt de wekker terug </w:t>
+      </w:r>
+      <w:r>
+        <w:t>naar de standaardtoestand</w:t>
+      </w:r>
+      <w:r>
         <w:t xml:space="preserve"> </w:t>
       </w:r>
       <w:r>
-        <w:t>weergegeven</w:t>
-      </w:r>
-      <w:r>
-        <w:t xml:space="preserve"> </w:t>
-      </w:r>
-      <w:r>
-        <w:t xml:space="preserve">met </w:t>
-      </w:r>
-      <w:r>
-        <w:t xml:space="preserve">welk deuntje de wekker staat ingesteld. Met de joystick kan overgegaan worden naar andere deuntjes. Wanneer het gewenste deuntje is gekozen, moet de </w:t>
-      </w:r>
-      <w:r>
-        <w:t xml:space="preserve">joystick </w:t>
-      </w:r>
-      <w:r>
-        <w:t>opnieuw ingedrukt worden om naar de standaardtoestand terug te keren.</w:t>
+        <w:t xml:space="preserve">gezet </w:t>
+      </w:r>
+      <w:r>
+        <w:t>(waarbij het alarm nu uitstaat)</w:t>
+      </w:r>
+      <w:r>
+        <w:t>.</w:t>
       </w:r>
     </w:p>
     <w:p>
       <w:pPr>
         <w:pStyle w:val="Geenafstand"/>
         <w:jc w:val="both"/>
-        <w:rPr>
-          <w:b/>
-        </w:rPr>
-      </w:pPr>
-    </w:p>
-    <w:p>
-      <w:pPr>
-        <w:pStyle w:val="Kop2"/>
-      </w:pPr>
-      <w:bookmarkStart w:id="8" w:name="_Toc21287023"/>
-      <w:r>
-        <w:t>Alarm</w:t>
-      </w:r>
-      <w:bookmarkEnd w:id="8"/>
-      <w:r>
-        <w:t xml:space="preserve"> </w:t>
-      </w:r>
-    </w:p>
-    <w:p>
-      <w:pPr>
-        <w:pStyle w:val="Geenafstand"/>
-        <w:jc w:val="both"/>
-        <w:rPr>
-          <w:b/>
-        </w:rPr>
-      </w:pPr>
-    </w:p>
-    <w:p>
-      <w:pPr>
-        <w:pStyle w:val="Geenafstand"/>
-        <w:jc w:val="both"/>
-      </w:pPr>
-      <w:r>
-        <w:t xml:space="preserve">In de alarmtoestand, zal het alarm (de wekker) afgaan. Er zal er een ledje knipperen terwijl een geselecteerd muziekje speelt. Het </w:t>
-      </w:r>
-      <w:proofErr w:type="spellStart"/>
-      <w:r>
-        <w:t>LCD-scherm</w:t>
-      </w:r>
-      <w:proofErr w:type="spellEnd"/>
-      <w:r>
-        <w:t xml:space="preserve"> toont de alarmtijd. Deze toestand wordt bereikt wanneer de alarmtijd gelijk wordt aan de gewone tijd en kan enkel bereikt worden vanuit de standaardtoestand. Wanneer instellingen worden verander</w:t>
-      </w:r>
-      <w:r>
-        <w:t>d</w:t>
-      </w:r>
-      <w:r>
-        <w:t xml:space="preserve"> (muziek, alarm, tijd), kan het alarm niet afgaan. Deze toestand kan enkel verlaten worden wanneer het alarm wordt afgezet</w:t>
-      </w:r>
-      <w:r>
-        <w:t xml:space="preserve"> door middel van het indrukken van de joystick</w:t>
-      </w:r>
-      <w:r>
-        <w:t xml:space="preserve">. Hierop </w:t>
-      </w:r>
-      <w:r>
-        <w:t xml:space="preserve">wordt de wekker terug </w:t>
-      </w:r>
-      <w:r>
-        <w:t>naar de standaardtoestand</w:t>
-      </w:r>
-      <w:r>
-        <w:t xml:space="preserve"> </w:t>
-      </w:r>
-      <w:r>
-        <w:t xml:space="preserve">gezet </w:t>
-      </w:r>
-      <w:r>
-        <w:t>(waarbij het alarm nu uitstaat)</w:t>
-      </w:r>
-      <w:r>
-        <w:t>.</w:t>
-      </w:r>
-    </w:p>
-    <w:p>
-      <w:pPr>
-        <w:pStyle w:val="Geenafstand"/>
-        <w:jc w:val="both"/>
       </w:pPr>
     </w:p>
     <w:p>
@@ -2593,7 +2591,7 @@
       <w:pPr>
         <w:pStyle w:val="Kop1"/>
       </w:pPr>
-      <w:bookmarkStart w:id="9" w:name="_Toc21287024"/>
+      <w:bookmarkStart w:id="8" w:name="_Toc21287024"/>
       <w:r>
         <w:lastRenderedPageBreak/>
         <w:t xml:space="preserve">Three </w:t>
@@ -2607,7 +2605,7 @@
       <w:r>
         <w:t>Architecture</w:t>
       </w:r>
-      <w:bookmarkEnd w:id="9"/>
+      <w:bookmarkEnd w:id="8"/>
     </w:p>
     <w:p>
       <w:pPr>
@@ -3048,12 +3046,12 @@
       <w:pPr>
         <w:pStyle w:val="Kop1"/>
       </w:pPr>
-      <w:bookmarkStart w:id="10" w:name="_Toc21287025"/>
+      <w:bookmarkStart w:id="9" w:name="_Toc21287025"/>
       <w:r>
         <w:lastRenderedPageBreak/>
         <w:t>Planning</w:t>
       </w:r>
-      <w:bookmarkEnd w:id="10"/>
+      <w:bookmarkEnd w:id="9"/>
     </w:p>
     <w:p>
       <w:pPr>
@@ -3200,18 +3198,923 @@
         </w:drawing>
       </w:r>
     </w:p>
+    <w:p/>
+    <w:p>
+      <w:pPr>
+        <w:pStyle w:val="Geenafstand"/>
+        <w:jc w:val="both"/>
+      </w:pPr>
+      <w:r>
+        <w:lastRenderedPageBreak/>
+        <w:t>De taakverdeling ziet er als volgt uit:</w:t>
+      </w:r>
+    </w:p>
+    <w:p>
+      <w:pPr>
+        <w:pStyle w:val="Geenafstand"/>
+        <w:jc w:val="both"/>
+      </w:pPr>
+    </w:p>
+    <w:tbl>
+      <w:tblPr>
+        <w:tblStyle w:val="Lijsttabel6kleurrijk-Accent3"/>
+        <w:tblW w:w="0" w:type="auto"/>
+        <w:tblInd w:w="0" w:type="dxa"/>
+        <w:tblLook w:val="04A0" w:firstRow="1" w:lastRow="0" w:firstColumn="1" w:lastColumn="0" w:noHBand="0" w:noVBand="1"/>
+      </w:tblPr>
+      <w:tblGrid>
+        <w:gridCol w:w="4514"/>
+        <w:gridCol w:w="4512"/>
+      </w:tblGrid>
+      <w:tr>
+        <w:trPr>
+          <w:cnfStyle w:val="100000000000" w:firstRow="1" w:lastRow="0" w:firstColumn="0" w:lastColumn="0" w:oddVBand="0" w:evenVBand="0" w:oddHBand="0" w:evenHBand="0" w:firstRowFirstColumn="0" w:firstRowLastColumn="0" w:lastRowFirstColumn="0" w:lastRowLastColumn="0"/>
+        </w:trPr>
+        <w:tc>
+          <w:tcPr>
+            <w:cnfStyle w:val="001000000000" w:firstRow="0" w:lastRow="0" w:firstColumn="1" w:lastColumn="0" w:oddVBand="0" w:evenVBand="0" w:oddHBand="0" w:evenHBand="0" w:firstRowFirstColumn="0" w:firstRowLastColumn="0" w:lastRowFirstColumn="0" w:lastRowLastColumn="0"/>
+            <w:tcW w:w="4531" w:type="dxa"/>
+            <w:tcBorders>
+              <w:top w:val="single" w:sz="4" w:space="0" w:color="A5A5A5" w:themeColor="accent3"/>
+              <w:left w:val="nil"/>
+              <w:right w:val="nil"/>
+            </w:tcBorders>
+            <w:hideMark/>
+          </w:tcPr>
+          <w:p>
+            <w:pPr>
+              <w:pStyle w:val="Geenafstand"/>
+              <w:jc w:val="both"/>
+            </w:pPr>
+            <w:proofErr w:type="spellStart"/>
+            <w:r>
+              <w:t>Taak</w:t>
+            </w:r>
+            <w:proofErr w:type="spellEnd"/>
+          </w:p>
+        </w:tc>
+        <w:tc>
+          <w:tcPr>
+            <w:tcW w:w="4531" w:type="dxa"/>
+            <w:tcBorders>
+              <w:top w:val="single" w:sz="4" w:space="0" w:color="A5A5A5" w:themeColor="accent3"/>
+              <w:left w:val="nil"/>
+              <w:right w:val="nil"/>
+            </w:tcBorders>
+            <w:hideMark/>
+          </w:tcPr>
+          <w:p>
+            <w:pPr>
+              <w:pStyle w:val="Geenafstand"/>
+              <w:jc w:val="both"/>
+              <w:cnfStyle w:val="100000000000" w:firstRow="1" w:lastRow="0" w:firstColumn="0" w:lastColumn="0" w:oddVBand="0" w:evenVBand="0" w:oddHBand="0" w:evenHBand="0" w:firstRowFirstColumn="0" w:firstRowLastColumn="0" w:lastRowFirstColumn="0" w:lastRowLastColumn="0"/>
+            </w:pPr>
+            <w:proofErr w:type="spellStart"/>
+            <w:r>
+              <w:t>Persoon</w:t>
+            </w:r>
+            <w:proofErr w:type="spellEnd"/>
+          </w:p>
+        </w:tc>
+      </w:tr>
+      <w:tr>
+        <w:trPr>
+          <w:cnfStyle w:val="000000100000" w:firstRow="0" w:lastRow="0" w:firstColumn="0" w:lastColumn="0" w:oddVBand="0" w:evenVBand="0" w:oddHBand="1" w:evenHBand="0" w:firstRowFirstColumn="0" w:firstRowLastColumn="0" w:lastRowFirstColumn="0" w:lastRowLastColumn="0"/>
+        </w:trPr>
+        <w:tc>
+          <w:tcPr>
+            <w:cnfStyle w:val="001000000000" w:firstRow="0" w:lastRow="0" w:firstColumn="1" w:lastColumn="0" w:oddVBand="0" w:evenVBand="0" w:oddHBand="0" w:evenHBand="0" w:firstRowFirstColumn="0" w:firstRowLastColumn="0" w:lastRowFirstColumn="0" w:lastRowLastColumn="0"/>
+            <w:tcW w:w="4531" w:type="dxa"/>
+            <w:tcBorders>
+              <w:top w:val="nil"/>
+              <w:left w:val="nil"/>
+              <w:bottom w:val="nil"/>
+              <w:right w:val="nil"/>
+            </w:tcBorders>
+            <w:hideMark/>
+          </w:tcPr>
+          <w:p>
+            <w:pPr>
+              <w:pStyle w:val="Geenafstand"/>
+              <w:jc w:val="both"/>
+              <w:rPr>
+                <w:color w:val="7030A0"/>
+              </w:rPr>
+            </w:pPr>
+            <w:r>
+              <w:rPr>
+                <w:color w:val="7030A0"/>
+              </w:rPr>
+              <w:t>FRS (</w:t>
+            </w:r>
+            <w:proofErr w:type="spellStart"/>
+            <w:r>
+              <w:rPr>
+                <w:color w:val="7030A0"/>
+              </w:rPr>
+              <w:t>versie</w:t>
+            </w:r>
+            <w:proofErr w:type="spellEnd"/>
+            <w:r>
+              <w:rPr>
+                <w:color w:val="7030A0"/>
+              </w:rPr>
+              <w:t xml:space="preserve"> 1)</w:t>
+            </w:r>
+          </w:p>
+        </w:tc>
+        <w:tc>
+          <w:tcPr>
+            <w:tcW w:w="4531" w:type="dxa"/>
+            <w:tcBorders>
+              <w:top w:val="nil"/>
+              <w:left w:val="nil"/>
+              <w:bottom w:val="nil"/>
+              <w:right w:val="nil"/>
+            </w:tcBorders>
+            <w:hideMark/>
+          </w:tcPr>
+          <w:p>
+            <w:pPr>
+              <w:pStyle w:val="Geenafstand"/>
+              <w:jc w:val="both"/>
+              <w:cnfStyle w:val="000000100000" w:firstRow="0" w:lastRow="0" w:firstColumn="0" w:lastColumn="0" w:oddVBand="0" w:evenVBand="0" w:oddHBand="1" w:evenHBand="0" w:firstRowFirstColumn="0" w:firstRowLastColumn="0" w:lastRowFirstColumn="0" w:lastRowLastColumn="0"/>
+              <w:rPr>
+                <w:lang w:val="nl-BE"/>
+              </w:rPr>
+            </w:pPr>
+            <w:r>
+              <w:rPr>
+                <w:lang w:val="nl-BE"/>
+              </w:rPr>
+              <w:t>Lander Buysse en Laure Buysse</w:t>
+            </w:r>
+          </w:p>
+        </w:tc>
+      </w:tr>
+      <w:tr>
+        <w:tc>
+          <w:tcPr>
+            <w:cnfStyle w:val="001000000000" w:firstRow="0" w:lastRow="0" w:firstColumn="1" w:lastColumn="0" w:oddVBand="0" w:evenVBand="0" w:oddHBand="0" w:evenHBand="0" w:firstRowFirstColumn="0" w:firstRowLastColumn="0" w:lastRowFirstColumn="0" w:lastRowLastColumn="0"/>
+            <w:tcW w:w="4531" w:type="dxa"/>
+            <w:tcBorders>
+              <w:top w:val="nil"/>
+              <w:left w:val="nil"/>
+              <w:bottom w:val="nil"/>
+              <w:right w:val="nil"/>
+            </w:tcBorders>
+            <w:hideMark/>
+          </w:tcPr>
+          <w:p>
+            <w:pPr>
+              <w:pStyle w:val="Geenafstand"/>
+              <w:jc w:val="both"/>
+              <w:rPr>
+                <w:color w:val="7030A0"/>
+              </w:rPr>
+            </w:pPr>
+            <w:r>
+              <w:rPr>
+                <w:color w:val="7030A0"/>
+              </w:rPr>
+              <w:t>Three tier (</w:t>
+            </w:r>
+            <w:proofErr w:type="spellStart"/>
+            <w:r>
+              <w:rPr>
+                <w:color w:val="7030A0"/>
+              </w:rPr>
+              <w:t>versie</w:t>
+            </w:r>
+            <w:proofErr w:type="spellEnd"/>
+            <w:r>
+              <w:rPr>
+                <w:color w:val="7030A0"/>
+              </w:rPr>
+              <w:t xml:space="preserve"> 1)</w:t>
+            </w:r>
+          </w:p>
+        </w:tc>
+        <w:tc>
+          <w:tcPr>
+            <w:tcW w:w="4531" w:type="dxa"/>
+            <w:tcBorders>
+              <w:top w:val="nil"/>
+              <w:left w:val="nil"/>
+              <w:bottom w:val="nil"/>
+              <w:right w:val="nil"/>
+            </w:tcBorders>
+            <w:hideMark/>
+          </w:tcPr>
+          <w:p>
+            <w:pPr>
+              <w:pStyle w:val="Geenafstand"/>
+              <w:jc w:val="both"/>
+              <w:cnfStyle w:val="000000000000" w:firstRow="0" w:lastRow="0" w:firstColumn="0" w:lastColumn="0" w:oddVBand="0" w:evenVBand="0" w:oddHBand="0" w:evenHBand="0" w:firstRowFirstColumn="0" w:firstRowLastColumn="0" w:lastRowFirstColumn="0" w:lastRowLastColumn="0"/>
+            </w:pPr>
+            <w:r>
+              <w:t>Laure Buysse</w:t>
+            </w:r>
+          </w:p>
+        </w:tc>
+      </w:tr>
+      <w:tr>
+        <w:trPr>
+          <w:cnfStyle w:val="000000100000" w:firstRow="0" w:lastRow="0" w:firstColumn="0" w:lastColumn="0" w:oddVBand="0" w:evenVBand="0" w:oddHBand="1" w:evenHBand="0" w:firstRowFirstColumn="0" w:firstRowLastColumn="0" w:lastRowFirstColumn="0" w:lastRowLastColumn="0"/>
+        </w:trPr>
+        <w:tc>
+          <w:tcPr>
+            <w:cnfStyle w:val="001000000000" w:firstRow="0" w:lastRow="0" w:firstColumn="1" w:lastColumn="0" w:oddVBand="0" w:evenVBand="0" w:oddHBand="0" w:evenHBand="0" w:firstRowFirstColumn="0" w:firstRowLastColumn="0" w:lastRowFirstColumn="0" w:lastRowLastColumn="0"/>
+            <w:tcW w:w="4531" w:type="dxa"/>
+            <w:tcBorders>
+              <w:top w:val="nil"/>
+              <w:left w:val="nil"/>
+              <w:bottom w:val="nil"/>
+              <w:right w:val="nil"/>
+            </w:tcBorders>
+            <w:hideMark/>
+          </w:tcPr>
+          <w:p>
+            <w:pPr>
+              <w:pStyle w:val="Geenafstand"/>
+              <w:jc w:val="both"/>
+              <w:rPr>
+                <w:color w:val="C00000"/>
+              </w:rPr>
+            </w:pPr>
+            <w:r>
+              <w:rPr>
+                <w:color w:val="C00000"/>
+              </w:rPr>
+              <w:t>LED driver</w:t>
+            </w:r>
+          </w:p>
+        </w:tc>
+        <w:tc>
+          <w:tcPr>
+            <w:tcW w:w="4531" w:type="dxa"/>
+            <w:tcBorders>
+              <w:top w:val="nil"/>
+              <w:left w:val="nil"/>
+              <w:bottom w:val="nil"/>
+              <w:right w:val="nil"/>
+            </w:tcBorders>
+            <w:hideMark/>
+          </w:tcPr>
+          <w:p>
+            <w:pPr>
+              <w:pStyle w:val="Geenafstand"/>
+              <w:jc w:val="both"/>
+              <w:cnfStyle w:val="000000100000" w:firstRow="0" w:lastRow="0" w:firstColumn="0" w:lastColumn="0" w:oddVBand="0" w:evenVBand="0" w:oddHBand="1" w:evenHBand="0" w:firstRowFirstColumn="0" w:firstRowLastColumn="0" w:lastRowFirstColumn="0" w:lastRowLastColumn="0"/>
+            </w:pPr>
+            <w:r>
+              <w:t>Lander Buysse</w:t>
+            </w:r>
+          </w:p>
+        </w:tc>
+      </w:tr>
+      <w:tr>
+        <w:tc>
+          <w:tcPr>
+            <w:cnfStyle w:val="001000000000" w:firstRow="0" w:lastRow="0" w:firstColumn="1" w:lastColumn="0" w:oddVBand="0" w:evenVBand="0" w:oddHBand="0" w:evenHBand="0" w:firstRowFirstColumn="0" w:firstRowLastColumn="0" w:lastRowFirstColumn="0" w:lastRowLastColumn="0"/>
+            <w:tcW w:w="4531" w:type="dxa"/>
+            <w:tcBorders>
+              <w:top w:val="nil"/>
+              <w:left w:val="nil"/>
+              <w:bottom w:val="nil"/>
+              <w:right w:val="nil"/>
+            </w:tcBorders>
+            <w:hideMark/>
+          </w:tcPr>
+          <w:p>
+            <w:pPr>
+              <w:pStyle w:val="Geenafstand"/>
+              <w:jc w:val="both"/>
+              <w:rPr>
+                <w:color w:val="C00000"/>
+              </w:rPr>
+            </w:pPr>
+            <w:r>
+              <w:rPr>
+                <w:color w:val="C00000"/>
+              </w:rPr>
+              <w:t>Button driver</w:t>
+            </w:r>
+          </w:p>
+        </w:tc>
+        <w:tc>
+          <w:tcPr>
+            <w:tcW w:w="4531" w:type="dxa"/>
+            <w:tcBorders>
+              <w:top w:val="nil"/>
+              <w:left w:val="nil"/>
+              <w:bottom w:val="nil"/>
+              <w:right w:val="nil"/>
+            </w:tcBorders>
+            <w:hideMark/>
+          </w:tcPr>
+          <w:p>
+            <w:pPr>
+              <w:pStyle w:val="Geenafstand"/>
+              <w:jc w:val="both"/>
+              <w:cnfStyle w:val="000000000000" w:firstRow="0" w:lastRow="0" w:firstColumn="0" w:lastColumn="0" w:oddVBand="0" w:evenVBand="0" w:oddHBand="0" w:evenHBand="0" w:firstRowFirstColumn="0" w:firstRowLastColumn="0" w:lastRowFirstColumn="0" w:lastRowLastColumn="0"/>
+            </w:pPr>
+            <w:r>
+              <w:t>Laure Buysse</w:t>
+            </w:r>
+          </w:p>
+        </w:tc>
+      </w:tr>
+      <w:tr>
+        <w:trPr>
+          <w:cnfStyle w:val="000000100000" w:firstRow="0" w:lastRow="0" w:firstColumn="0" w:lastColumn="0" w:oddVBand="0" w:evenVBand="0" w:oddHBand="1" w:evenHBand="0" w:firstRowFirstColumn="0" w:firstRowLastColumn="0" w:lastRowFirstColumn="0" w:lastRowLastColumn="0"/>
+        </w:trPr>
+        <w:tc>
+          <w:tcPr>
+            <w:cnfStyle w:val="001000000000" w:firstRow="0" w:lastRow="0" w:firstColumn="1" w:lastColumn="0" w:oddVBand="0" w:evenVBand="0" w:oddHBand="0" w:evenHBand="0" w:firstRowFirstColumn="0" w:firstRowLastColumn="0" w:lastRowFirstColumn="0" w:lastRowLastColumn="0"/>
+            <w:tcW w:w="4531" w:type="dxa"/>
+            <w:tcBorders>
+              <w:top w:val="nil"/>
+              <w:left w:val="nil"/>
+              <w:bottom w:val="nil"/>
+              <w:right w:val="nil"/>
+            </w:tcBorders>
+            <w:hideMark/>
+          </w:tcPr>
+          <w:p>
+            <w:pPr>
+              <w:pStyle w:val="Geenafstand"/>
+              <w:jc w:val="both"/>
+              <w:rPr>
+                <w:color w:val="C00000"/>
+              </w:rPr>
+            </w:pPr>
+            <w:r>
+              <w:rPr>
+                <w:color w:val="C00000"/>
+              </w:rPr>
+              <w:t>Joystick driver</w:t>
+            </w:r>
+          </w:p>
+        </w:tc>
+        <w:tc>
+          <w:tcPr>
+            <w:tcW w:w="4531" w:type="dxa"/>
+            <w:tcBorders>
+              <w:top w:val="nil"/>
+              <w:left w:val="nil"/>
+              <w:bottom w:val="nil"/>
+              <w:right w:val="nil"/>
+            </w:tcBorders>
+            <w:hideMark/>
+          </w:tcPr>
+          <w:p>
+            <w:pPr>
+              <w:pStyle w:val="Geenafstand"/>
+              <w:jc w:val="both"/>
+              <w:cnfStyle w:val="000000100000" w:firstRow="0" w:lastRow="0" w:firstColumn="0" w:lastColumn="0" w:oddVBand="0" w:evenVBand="0" w:oddHBand="1" w:evenHBand="0" w:firstRowFirstColumn="0" w:firstRowLastColumn="0" w:lastRowFirstColumn="0" w:lastRowLastColumn="0"/>
+            </w:pPr>
+            <w:r>
+              <w:t>Lander Buysse</w:t>
+            </w:r>
+          </w:p>
+        </w:tc>
+      </w:tr>
+      <w:tr>
+        <w:tc>
+          <w:tcPr>
+            <w:cnfStyle w:val="001000000000" w:firstRow="0" w:lastRow="0" w:firstColumn="1" w:lastColumn="0" w:oddVBand="0" w:evenVBand="0" w:oddHBand="0" w:evenHBand="0" w:firstRowFirstColumn="0" w:firstRowLastColumn="0" w:lastRowFirstColumn="0" w:lastRowLastColumn="0"/>
+            <w:tcW w:w="4531" w:type="dxa"/>
+            <w:tcBorders>
+              <w:top w:val="nil"/>
+              <w:left w:val="nil"/>
+              <w:bottom w:val="nil"/>
+              <w:right w:val="nil"/>
+            </w:tcBorders>
+            <w:hideMark/>
+          </w:tcPr>
+          <w:p>
+            <w:pPr>
+              <w:pStyle w:val="Geenafstand"/>
+              <w:jc w:val="both"/>
+              <w:rPr>
+                <w:color w:val="C00000"/>
+              </w:rPr>
+            </w:pPr>
+            <w:r>
+              <w:rPr>
+                <w:color w:val="C00000"/>
+              </w:rPr>
+              <w:t>LCD driver</w:t>
+            </w:r>
+          </w:p>
+        </w:tc>
+        <w:tc>
+          <w:tcPr>
+            <w:tcW w:w="4531" w:type="dxa"/>
+            <w:tcBorders>
+              <w:top w:val="nil"/>
+              <w:left w:val="nil"/>
+              <w:bottom w:val="nil"/>
+              <w:right w:val="nil"/>
+            </w:tcBorders>
+            <w:hideMark/>
+          </w:tcPr>
+          <w:p>
+            <w:pPr>
+              <w:pStyle w:val="Geenafstand"/>
+              <w:jc w:val="both"/>
+              <w:cnfStyle w:val="000000000000" w:firstRow="0" w:lastRow="0" w:firstColumn="0" w:lastColumn="0" w:oddVBand="0" w:evenVBand="0" w:oddHBand="0" w:evenHBand="0" w:firstRowFirstColumn="0" w:firstRowLastColumn="0" w:lastRowFirstColumn="0" w:lastRowLastColumn="0"/>
+            </w:pPr>
+            <w:r>
+              <w:t>Laure Buysse</w:t>
+            </w:r>
+          </w:p>
+        </w:tc>
+      </w:tr>
+      <w:tr>
+        <w:trPr>
+          <w:cnfStyle w:val="000000100000" w:firstRow="0" w:lastRow="0" w:firstColumn="0" w:lastColumn="0" w:oddVBand="0" w:evenVBand="0" w:oddHBand="1" w:evenHBand="0" w:firstRowFirstColumn="0" w:firstRowLastColumn="0" w:lastRowFirstColumn="0" w:lastRowLastColumn="0"/>
+        </w:trPr>
+        <w:tc>
+          <w:tcPr>
+            <w:cnfStyle w:val="001000000000" w:firstRow="0" w:lastRow="0" w:firstColumn="1" w:lastColumn="0" w:oddVBand="0" w:evenVBand="0" w:oddHBand="0" w:evenHBand="0" w:firstRowFirstColumn="0" w:firstRowLastColumn="0" w:lastRowFirstColumn="0" w:lastRowLastColumn="0"/>
+            <w:tcW w:w="4531" w:type="dxa"/>
+            <w:tcBorders>
+              <w:top w:val="nil"/>
+              <w:left w:val="nil"/>
+              <w:bottom w:val="nil"/>
+              <w:right w:val="nil"/>
+            </w:tcBorders>
+            <w:hideMark/>
+          </w:tcPr>
+          <w:p>
+            <w:pPr>
+              <w:pStyle w:val="Geenafstand"/>
+              <w:jc w:val="both"/>
+              <w:rPr>
+                <w:color w:val="C00000"/>
+              </w:rPr>
+            </w:pPr>
+            <w:r>
+              <w:rPr>
+                <w:color w:val="C00000"/>
+              </w:rPr>
+              <w:t>Speaker driver</w:t>
+            </w:r>
+          </w:p>
+        </w:tc>
+        <w:tc>
+          <w:tcPr>
+            <w:tcW w:w="4531" w:type="dxa"/>
+            <w:tcBorders>
+              <w:top w:val="nil"/>
+              <w:left w:val="nil"/>
+              <w:bottom w:val="nil"/>
+              <w:right w:val="nil"/>
+            </w:tcBorders>
+            <w:hideMark/>
+          </w:tcPr>
+          <w:p>
+            <w:pPr>
+              <w:pStyle w:val="Geenafstand"/>
+              <w:jc w:val="both"/>
+              <w:cnfStyle w:val="000000100000" w:firstRow="0" w:lastRow="0" w:firstColumn="0" w:lastColumn="0" w:oddVBand="0" w:evenVBand="0" w:oddHBand="1" w:evenHBand="0" w:firstRowFirstColumn="0" w:firstRowLastColumn="0" w:lastRowFirstColumn="0" w:lastRowLastColumn="0"/>
+            </w:pPr>
+            <w:r>
+              <w:t>Lander Buysse</w:t>
+            </w:r>
+          </w:p>
+        </w:tc>
+      </w:tr>
+      <w:tr>
+        <w:tc>
+          <w:tcPr>
+            <w:cnfStyle w:val="001000000000" w:firstRow="0" w:lastRow="0" w:firstColumn="1" w:lastColumn="0" w:oddVBand="0" w:evenVBand="0" w:oddHBand="0" w:evenHBand="0" w:firstRowFirstColumn="0" w:firstRowLastColumn="0" w:lastRowFirstColumn="0" w:lastRowLastColumn="0"/>
+            <w:tcW w:w="4531" w:type="dxa"/>
+            <w:tcBorders>
+              <w:top w:val="nil"/>
+              <w:left w:val="nil"/>
+              <w:bottom w:val="nil"/>
+              <w:right w:val="nil"/>
+            </w:tcBorders>
+            <w:hideMark/>
+          </w:tcPr>
+          <w:p>
+            <w:pPr>
+              <w:pStyle w:val="Geenafstand"/>
+              <w:jc w:val="both"/>
+              <w:rPr>
+                <w:color w:val="FFC000"/>
+              </w:rPr>
+            </w:pPr>
+            <w:r>
+              <w:rPr>
+                <w:color w:val="FFC000"/>
+              </w:rPr>
+              <w:t>LED control</w:t>
+            </w:r>
+          </w:p>
+        </w:tc>
+        <w:tc>
+          <w:tcPr>
+            <w:tcW w:w="4531" w:type="dxa"/>
+            <w:tcBorders>
+              <w:top w:val="nil"/>
+              <w:left w:val="nil"/>
+              <w:bottom w:val="nil"/>
+              <w:right w:val="nil"/>
+            </w:tcBorders>
+            <w:hideMark/>
+          </w:tcPr>
+          <w:p>
+            <w:pPr>
+              <w:pStyle w:val="Geenafstand"/>
+              <w:jc w:val="both"/>
+              <w:cnfStyle w:val="000000000000" w:firstRow="0" w:lastRow="0" w:firstColumn="0" w:lastColumn="0" w:oddVBand="0" w:evenVBand="0" w:oddHBand="0" w:evenHBand="0" w:firstRowFirstColumn="0" w:firstRowLastColumn="0" w:lastRowFirstColumn="0" w:lastRowLastColumn="0"/>
+            </w:pPr>
+            <w:r>
+              <w:t>Lander Buysse</w:t>
+            </w:r>
+          </w:p>
+        </w:tc>
+      </w:tr>
+      <w:tr>
+        <w:trPr>
+          <w:cnfStyle w:val="000000100000" w:firstRow="0" w:lastRow="0" w:firstColumn="0" w:lastColumn="0" w:oddVBand="0" w:evenVBand="0" w:oddHBand="1" w:evenHBand="0" w:firstRowFirstColumn="0" w:firstRowLastColumn="0" w:lastRowFirstColumn="0" w:lastRowLastColumn="0"/>
+        </w:trPr>
+        <w:tc>
+          <w:tcPr>
+            <w:cnfStyle w:val="001000000000" w:firstRow="0" w:lastRow="0" w:firstColumn="1" w:lastColumn="0" w:oddVBand="0" w:evenVBand="0" w:oddHBand="0" w:evenHBand="0" w:firstRowFirstColumn="0" w:firstRowLastColumn="0" w:lastRowFirstColumn="0" w:lastRowLastColumn="0"/>
+            <w:tcW w:w="4531" w:type="dxa"/>
+            <w:tcBorders>
+              <w:top w:val="nil"/>
+              <w:left w:val="nil"/>
+              <w:bottom w:val="nil"/>
+              <w:right w:val="nil"/>
+            </w:tcBorders>
+            <w:hideMark/>
+          </w:tcPr>
+          <w:p>
+            <w:pPr>
+              <w:pStyle w:val="Geenafstand"/>
+              <w:jc w:val="both"/>
+              <w:rPr>
+                <w:color w:val="FFC000"/>
+              </w:rPr>
+            </w:pPr>
+            <w:r>
+              <w:rPr>
+                <w:color w:val="FFC000"/>
+              </w:rPr>
+              <w:t>Input control</w:t>
+            </w:r>
+          </w:p>
+        </w:tc>
+        <w:tc>
+          <w:tcPr>
+            <w:tcW w:w="4531" w:type="dxa"/>
+            <w:tcBorders>
+              <w:top w:val="nil"/>
+              <w:left w:val="nil"/>
+              <w:bottom w:val="nil"/>
+              <w:right w:val="nil"/>
+            </w:tcBorders>
+            <w:hideMark/>
+          </w:tcPr>
+          <w:p>
+            <w:pPr>
+              <w:pStyle w:val="Geenafstand"/>
+              <w:jc w:val="both"/>
+              <w:cnfStyle w:val="000000100000" w:firstRow="0" w:lastRow="0" w:firstColumn="0" w:lastColumn="0" w:oddVBand="0" w:evenVBand="0" w:oddHBand="1" w:evenHBand="0" w:firstRowFirstColumn="0" w:firstRowLastColumn="0" w:lastRowFirstColumn="0" w:lastRowLastColumn="0"/>
+              <w:rPr>
+                <w:lang w:val="nl-BE"/>
+              </w:rPr>
+            </w:pPr>
+            <w:r>
+              <w:rPr>
+                <w:lang w:val="nl-BE"/>
+              </w:rPr>
+              <w:t>Lander Buysse en Laure Buysse</w:t>
+            </w:r>
+          </w:p>
+        </w:tc>
+      </w:tr>
+      <w:tr>
+        <w:tc>
+          <w:tcPr>
+            <w:cnfStyle w:val="001000000000" w:firstRow="0" w:lastRow="0" w:firstColumn="1" w:lastColumn="0" w:oddVBand="0" w:evenVBand="0" w:oddHBand="0" w:evenHBand="0" w:firstRowFirstColumn="0" w:firstRowLastColumn="0" w:lastRowFirstColumn="0" w:lastRowLastColumn="0"/>
+            <w:tcW w:w="4531" w:type="dxa"/>
+            <w:tcBorders>
+              <w:top w:val="nil"/>
+              <w:left w:val="nil"/>
+              <w:bottom w:val="nil"/>
+              <w:right w:val="nil"/>
+            </w:tcBorders>
+            <w:hideMark/>
+          </w:tcPr>
+          <w:p>
+            <w:pPr>
+              <w:pStyle w:val="Geenafstand"/>
+              <w:jc w:val="both"/>
+              <w:rPr>
+                <w:color w:val="FFC000"/>
+              </w:rPr>
+            </w:pPr>
+            <w:r>
+              <w:rPr>
+                <w:color w:val="FFC000"/>
+              </w:rPr>
+              <w:t>Display control</w:t>
+            </w:r>
+          </w:p>
+        </w:tc>
+        <w:tc>
+          <w:tcPr>
+            <w:tcW w:w="4531" w:type="dxa"/>
+            <w:tcBorders>
+              <w:top w:val="nil"/>
+              <w:left w:val="nil"/>
+              <w:bottom w:val="nil"/>
+              <w:right w:val="nil"/>
+            </w:tcBorders>
+            <w:hideMark/>
+          </w:tcPr>
+          <w:p>
+            <w:pPr>
+              <w:pStyle w:val="Geenafstand"/>
+              <w:jc w:val="both"/>
+              <w:cnfStyle w:val="000000000000" w:firstRow="0" w:lastRow="0" w:firstColumn="0" w:lastColumn="0" w:oddVBand="0" w:evenVBand="0" w:oddHBand="0" w:evenHBand="0" w:firstRowFirstColumn="0" w:firstRowLastColumn="0" w:lastRowFirstColumn="0" w:lastRowLastColumn="0"/>
+            </w:pPr>
+            <w:r>
+              <w:t>Laure Buysse</w:t>
+            </w:r>
+          </w:p>
+        </w:tc>
+      </w:tr>
+      <w:tr>
+        <w:trPr>
+          <w:cnfStyle w:val="000000100000" w:firstRow="0" w:lastRow="0" w:firstColumn="0" w:lastColumn="0" w:oddVBand="0" w:evenVBand="0" w:oddHBand="1" w:evenHBand="0" w:firstRowFirstColumn="0" w:firstRowLastColumn="0" w:lastRowFirstColumn="0" w:lastRowLastColumn="0"/>
+        </w:trPr>
+        <w:tc>
+          <w:tcPr>
+            <w:cnfStyle w:val="001000000000" w:firstRow="0" w:lastRow="0" w:firstColumn="1" w:lastColumn="0" w:oddVBand="0" w:evenVBand="0" w:oddHBand="0" w:evenHBand="0" w:firstRowFirstColumn="0" w:firstRowLastColumn="0" w:lastRowFirstColumn="0" w:lastRowLastColumn="0"/>
+            <w:tcW w:w="4531" w:type="dxa"/>
+            <w:tcBorders>
+              <w:top w:val="nil"/>
+              <w:left w:val="nil"/>
+              <w:bottom w:val="nil"/>
+              <w:right w:val="nil"/>
+            </w:tcBorders>
+            <w:hideMark/>
+          </w:tcPr>
+          <w:p>
+            <w:pPr>
+              <w:pStyle w:val="Geenafstand"/>
+              <w:jc w:val="both"/>
+              <w:rPr>
+                <w:color w:val="FFC000"/>
+              </w:rPr>
+            </w:pPr>
+            <w:r>
+              <w:rPr>
+                <w:color w:val="FFC000"/>
+              </w:rPr>
+              <w:t>Audio control</w:t>
+            </w:r>
+          </w:p>
+        </w:tc>
+        <w:tc>
+          <w:tcPr>
+            <w:tcW w:w="4531" w:type="dxa"/>
+            <w:tcBorders>
+              <w:top w:val="nil"/>
+              <w:left w:val="nil"/>
+              <w:bottom w:val="nil"/>
+              <w:right w:val="nil"/>
+            </w:tcBorders>
+            <w:hideMark/>
+          </w:tcPr>
+          <w:p>
+            <w:pPr>
+              <w:pStyle w:val="Geenafstand"/>
+              <w:jc w:val="both"/>
+              <w:cnfStyle w:val="000000100000" w:firstRow="0" w:lastRow="0" w:firstColumn="0" w:lastColumn="0" w:oddVBand="0" w:evenVBand="0" w:oddHBand="1" w:evenHBand="0" w:firstRowFirstColumn="0" w:firstRowLastColumn="0" w:lastRowFirstColumn="0" w:lastRowLastColumn="0"/>
+            </w:pPr>
+            <w:r>
+              <w:t>Lander Buysse</w:t>
+            </w:r>
+          </w:p>
+        </w:tc>
+      </w:tr>
+      <w:tr>
+        <w:tc>
+          <w:tcPr>
+            <w:cnfStyle w:val="001000000000" w:firstRow="0" w:lastRow="0" w:firstColumn="1" w:lastColumn="0" w:oddVBand="0" w:evenVBand="0" w:oddHBand="0" w:evenHBand="0" w:firstRowFirstColumn="0" w:firstRowLastColumn="0" w:lastRowFirstColumn="0" w:lastRowLastColumn="0"/>
+            <w:tcW w:w="4531" w:type="dxa"/>
+            <w:tcBorders>
+              <w:top w:val="nil"/>
+              <w:left w:val="nil"/>
+              <w:bottom w:val="nil"/>
+              <w:right w:val="nil"/>
+            </w:tcBorders>
+            <w:hideMark/>
+          </w:tcPr>
+          <w:p>
+            <w:pPr>
+              <w:pStyle w:val="Geenafstand"/>
+              <w:jc w:val="both"/>
+              <w:rPr>
+                <w:color w:val="FFC000"/>
+              </w:rPr>
+            </w:pPr>
+            <w:r>
+              <w:rPr>
+                <w:color w:val="FFC000"/>
+              </w:rPr>
+              <w:t>Hardware initialisation</w:t>
+            </w:r>
+          </w:p>
+        </w:tc>
+        <w:tc>
+          <w:tcPr>
+            <w:tcW w:w="4531" w:type="dxa"/>
+            <w:tcBorders>
+              <w:top w:val="nil"/>
+              <w:left w:val="nil"/>
+              <w:bottom w:val="nil"/>
+              <w:right w:val="nil"/>
+            </w:tcBorders>
+            <w:hideMark/>
+          </w:tcPr>
+          <w:p>
+            <w:pPr>
+              <w:pStyle w:val="Geenafstand"/>
+              <w:jc w:val="both"/>
+              <w:cnfStyle w:val="000000000000" w:firstRow="0" w:lastRow="0" w:firstColumn="0" w:lastColumn="0" w:oddVBand="0" w:evenVBand="0" w:oddHBand="0" w:evenHBand="0" w:firstRowFirstColumn="0" w:firstRowLastColumn="0" w:lastRowFirstColumn="0" w:lastRowLastColumn="0"/>
+              <w:rPr>
+                <w:lang w:val="nl-BE"/>
+              </w:rPr>
+            </w:pPr>
+            <w:r>
+              <w:rPr>
+                <w:lang w:val="nl-BE"/>
+              </w:rPr>
+              <w:t>Lander Buysse en Laure Buysse</w:t>
+            </w:r>
+          </w:p>
+        </w:tc>
+      </w:tr>
+      <w:tr>
+        <w:trPr>
+          <w:cnfStyle w:val="000000100000" w:firstRow="0" w:lastRow="0" w:firstColumn="0" w:lastColumn="0" w:oddVBand="0" w:evenVBand="0" w:oddHBand="1" w:evenHBand="0" w:firstRowFirstColumn="0" w:firstRowLastColumn="0" w:lastRowFirstColumn="0" w:lastRowLastColumn="0"/>
+        </w:trPr>
+        <w:tc>
+          <w:tcPr>
+            <w:cnfStyle w:val="001000000000" w:firstRow="0" w:lastRow="0" w:firstColumn="1" w:lastColumn="0" w:oddVBand="0" w:evenVBand="0" w:oddHBand="0" w:evenHBand="0" w:firstRowFirstColumn="0" w:firstRowLastColumn="0" w:lastRowFirstColumn="0" w:lastRowLastColumn="0"/>
+            <w:tcW w:w="4531" w:type="dxa"/>
+            <w:tcBorders>
+              <w:top w:val="nil"/>
+              <w:left w:val="nil"/>
+              <w:bottom w:val="nil"/>
+              <w:right w:val="nil"/>
+            </w:tcBorders>
+            <w:hideMark/>
+          </w:tcPr>
+          <w:p>
+            <w:pPr>
+              <w:pStyle w:val="Geenafstand"/>
+              <w:jc w:val="both"/>
+            </w:pPr>
+            <w:r>
+              <w:rPr>
+                <w:color w:val="92D050"/>
+              </w:rPr>
+              <w:t>State machine</w:t>
+            </w:r>
+          </w:p>
+        </w:tc>
+        <w:tc>
+          <w:tcPr>
+            <w:tcW w:w="4531" w:type="dxa"/>
+            <w:tcBorders>
+              <w:top w:val="nil"/>
+              <w:left w:val="nil"/>
+              <w:bottom w:val="nil"/>
+              <w:right w:val="nil"/>
+            </w:tcBorders>
+            <w:hideMark/>
+          </w:tcPr>
+          <w:p>
+            <w:pPr>
+              <w:pStyle w:val="Geenafstand"/>
+              <w:jc w:val="both"/>
+              <w:cnfStyle w:val="000000100000" w:firstRow="0" w:lastRow="0" w:firstColumn="0" w:lastColumn="0" w:oddVBand="0" w:evenVBand="0" w:oddHBand="1" w:evenHBand="0" w:firstRowFirstColumn="0" w:firstRowLastColumn="0" w:lastRowFirstColumn="0" w:lastRowLastColumn="0"/>
+              <w:rPr>
+                <w:lang w:val="nl-BE"/>
+              </w:rPr>
+            </w:pPr>
+            <w:r>
+              <w:rPr>
+                <w:lang w:val="nl-BE"/>
+              </w:rPr>
+              <w:t>Lander Buysse (en Laure Buysse)</w:t>
+            </w:r>
+          </w:p>
+        </w:tc>
+      </w:tr>
+      <w:tr>
+        <w:tc>
+          <w:tcPr>
+            <w:cnfStyle w:val="001000000000" w:firstRow="0" w:lastRow="0" w:firstColumn="1" w:lastColumn="0" w:oddVBand="0" w:evenVBand="0" w:oddHBand="0" w:evenHBand="0" w:firstRowFirstColumn="0" w:firstRowLastColumn="0" w:lastRowFirstColumn="0" w:lastRowLastColumn="0"/>
+            <w:tcW w:w="4531" w:type="dxa"/>
+            <w:tcBorders>
+              <w:top w:val="nil"/>
+              <w:left w:val="nil"/>
+              <w:bottom w:val="single" w:sz="4" w:space="0" w:color="A5A5A5" w:themeColor="accent3"/>
+              <w:right w:val="nil"/>
+            </w:tcBorders>
+            <w:hideMark/>
+          </w:tcPr>
+          <w:p>
+            <w:pPr>
+              <w:pStyle w:val="Geenafstand"/>
+              <w:jc w:val="both"/>
+            </w:pPr>
+            <w:proofErr w:type="spellStart"/>
+            <w:r>
+              <w:rPr>
+                <w:color w:val="00B0F0"/>
+              </w:rPr>
+              <w:t>Verslag</w:t>
+            </w:r>
+            <w:proofErr w:type="spellEnd"/>
+          </w:p>
+        </w:tc>
+        <w:tc>
+          <w:tcPr>
+            <w:tcW w:w="4531" w:type="dxa"/>
+            <w:tcBorders>
+              <w:top w:val="nil"/>
+              <w:left w:val="nil"/>
+              <w:bottom w:val="single" w:sz="4" w:space="0" w:color="A5A5A5" w:themeColor="accent3"/>
+              <w:right w:val="nil"/>
+            </w:tcBorders>
+            <w:hideMark/>
+          </w:tcPr>
+          <w:p>
+            <w:pPr>
+              <w:pStyle w:val="Geenafstand"/>
+              <w:jc w:val="both"/>
+              <w:cnfStyle w:val="000000000000" w:firstRow="0" w:lastRow="0" w:firstColumn="0" w:lastColumn="0" w:oddVBand="0" w:evenVBand="0" w:oddHBand="0" w:evenHBand="0" w:firstRowFirstColumn="0" w:firstRowLastColumn="0" w:lastRowFirstColumn="0" w:lastRowLastColumn="0"/>
+              <w:rPr>
+                <w:lang w:val="nl-BE"/>
+              </w:rPr>
+            </w:pPr>
+            <w:r>
+              <w:rPr>
+                <w:lang w:val="nl-BE"/>
+              </w:rPr>
+              <w:t>Lander Buysse en Laure Buysse</w:t>
+            </w:r>
+          </w:p>
+        </w:tc>
+      </w:tr>
+    </w:tbl>
+    <w:p>
+      <w:pPr>
+        <w:pStyle w:val="Geenafstand"/>
+        <w:jc w:val="both"/>
+      </w:pPr>
+    </w:p>
+    <w:p/>
     <w:p>
       <w:pPr>
         <w:rPr>
           <w:b/>
         </w:rPr>
       </w:pPr>
+      <w:bookmarkStart w:id="10" w:name="_GoBack"/>
+      <w:bookmarkEnd w:id="10"/>
+    </w:p>
+    <w:p>
+      <w:pPr>
+        <w:rPr>
+          <w:rFonts w:eastAsiaTheme="majorEastAsia" w:cstheme="majorBidi"/>
+          <w:b/>
+          <w:sz w:val="24"/>
+          <w:szCs w:val="32"/>
+        </w:rPr>
+      </w:pPr>
+      <w:bookmarkStart w:id="11" w:name="_Toc21287026"/>
+      <w:r>
+        <w:br w:type="page"/>
+      </w:r>
     </w:p>
     <w:p>
       <w:pPr>
         <w:pStyle w:val="Kop1"/>
       </w:pPr>
-      <w:bookmarkStart w:id="11" w:name="_Toc21287026"/>
       <w:r>
         <w:lastRenderedPageBreak/>
         <w:t>Software</w:t>
@@ -5129,15 +6032,6 @@
   </w:num>
   <w:num w:numId="15">
     <w:abstractNumId w:val="0"/>
-    <w:lvlOverride w:ilvl="0"/>
-    <w:lvlOverride w:ilvl="1"/>
-    <w:lvlOverride w:ilvl="2"/>
-    <w:lvlOverride w:ilvl="3"/>
-    <w:lvlOverride w:ilvl="4"/>
-    <w:lvlOverride w:ilvl="5"/>
-    <w:lvlOverride w:ilvl="6"/>
-    <w:lvlOverride w:ilvl="7"/>
-    <w:lvlOverride w:ilvl="8"/>
   </w:num>
 </w:numbering>
 </file>
@@ -6039,6 +6933,76 @@
       <w:ind w:left="220"/>
     </w:pPr>
   </w:style>
+  <w:style w:type="table" w:styleId="Lijsttabel6kleurrijk-Accent3">
+    <w:name w:val="List Table 6 Colorful Accent 3"/>
+    <w:basedOn w:val="Standaardtabel"/>
+    <w:uiPriority w:val="51"/>
+    <w:rsid w:val="009D55D5"/>
+    <w:pPr>
+      <w:spacing w:after="0" w:line="240" w:lineRule="auto"/>
+    </w:pPr>
+    <w:rPr>
+      <w:color w:val="7B7B7B" w:themeColor="accent3" w:themeShade="BF"/>
+      <w:lang w:val="en-GB"/>
+    </w:rPr>
+    <w:tblPr>
+      <w:tblStyleRowBandSize w:val="1"/>
+      <w:tblStyleColBandSize w:val="1"/>
+      <w:tblInd w:w="0" w:type="nil"/>
+      <w:tblBorders>
+        <w:top w:val="single" w:sz="4" w:space="0" w:color="A5A5A5" w:themeColor="accent3"/>
+        <w:bottom w:val="single" w:sz="4" w:space="0" w:color="A5A5A5" w:themeColor="accent3"/>
+      </w:tblBorders>
+    </w:tblPr>
+    <w:tblStylePr w:type="firstRow">
+      <w:rPr>
+        <w:b/>
+        <w:bCs/>
+      </w:rPr>
+      <w:tblPr/>
+      <w:tcPr>
+        <w:tcBorders>
+          <w:bottom w:val="single" w:sz="4" w:space="0" w:color="A5A5A5" w:themeColor="accent3"/>
+        </w:tcBorders>
+      </w:tcPr>
+    </w:tblStylePr>
+    <w:tblStylePr w:type="lastRow">
+      <w:rPr>
+        <w:b/>
+        <w:bCs/>
+      </w:rPr>
+      <w:tblPr/>
+      <w:tcPr>
+        <w:tcBorders>
+          <w:top w:val="double" w:sz="4" w:space="0" w:color="A5A5A5" w:themeColor="accent3"/>
+        </w:tcBorders>
+      </w:tcPr>
+    </w:tblStylePr>
+    <w:tblStylePr w:type="firstCol">
+      <w:rPr>
+        <w:b/>
+        <w:bCs/>
+      </w:rPr>
+    </w:tblStylePr>
+    <w:tblStylePr w:type="lastCol">
+      <w:rPr>
+        <w:b/>
+        <w:bCs/>
+      </w:rPr>
+    </w:tblStylePr>
+    <w:tblStylePr w:type="band1Vert">
+      <w:tblPr/>
+      <w:tcPr>
+        <w:shd w:val="clear" w:color="auto" w:fill="EDEDED" w:themeFill="accent3" w:themeFillTint="33"/>
+      </w:tcPr>
+    </w:tblStylePr>
+    <w:tblStylePr w:type="band1Horz">
+      <w:tblPr/>
+      <w:tcPr>
+        <w:shd w:val="clear" w:color="auto" w:fill="EDEDED" w:themeFill="accent3" w:themeFillTint="33"/>
+      </w:tcPr>
+    </w:tblStylePr>
+  </w:style>
 </w:styles>
 </file>
 
@@ -6342,7 +7306,7 @@
 </file>
 
 <file path=customXml/itemProps1.xml><?xml version="1.0" encoding="utf-8"?>
-<ds:datastoreItem xmlns:ds="http://schemas.openxmlformats.org/officeDocument/2006/customXml" ds:itemID="{650F2861-430E-47C3-99F3-05DE8CDEDCED}">
+<ds:datastoreItem xmlns:ds="http://schemas.openxmlformats.org/officeDocument/2006/customXml" ds:itemID="{95EF9455-494A-4280-9824-C19BF329AF2B}">
   <ds:schemaRefs>
     <ds:schemaRef ds:uri="http://schemas.openxmlformats.org/officeDocument/2006/bibliography"/>
   </ds:schemaRefs>

</xml_diff>

<commit_message>
correction three tier done
</commit_message>
<xml_diff>
--- a/verslagdocumentation/FRS_01.10.2019_LaureBuysseLanderBuysse.docx
+++ b/verslagdocumentation/FRS_01.10.2019_LaureBuysseLanderBuysse.docx
@@ -2614,6 +2614,21 @@
     </w:p>
     <w:p>
       <w:pPr>
+        <w:pStyle w:val="Kop1"/>
+      </w:pPr>
+      <w:bookmarkStart w:id="9" w:name="_Toc21089243"/>
+      <w:r>
+        <w:t>Three Tier Architecture</w:t>
+      </w:r>
+      <w:bookmarkEnd w:id="9"/>
+    </w:p>
+    <w:p>
+      <w:pPr>
+        <w:pStyle w:val="Geenafstand"/>
+      </w:pPr>
+    </w:p>
+    <w:p>
+      <w:pPr>
         <w:pStyle w:val="Geenafstand"/>
         <w:jc w:val="both"/>
       </w:pPr>
@@ -2634,7 +2649,7 @@
         <w:pStyle w:val="Geenafstand"/>
         <w:numPr>
           <w:ilvl w:val="0"/>
-          <w:numId w:val="15"/>
+          <w:numId w:val="16"/>
         </w:numPr>
         <w:jc w:val="both"/>
       </w:pPr>
@@ -2647,7 +2662,7 @@
         <w:pStyle w:val="Geenafstand"/>
         <w:numPr>
           <w:ilvl w:val="0"/>
-          <w:numId w:val="15"/>
+          <w:numId w:val="16"/>
         </w:numPr>
         <w:jc w:val="both"/>
       </w:pPr>
@@ -2660,7 +2675,7 @@
         <w:pStyle w:val="Geenafstand"/>
         <w:numPr>
           <w:ilvl w:val="0"/>
-          <w:numId w:val="15"/>
+          <w:numId w:val="16"/>
         </w:numPr>
         <w:jc w:val="both"/>
       </w:pPr>
@@ -2680,7 +2695,7 @@
         <w:jc w:val="both"/>
       </w:pPr>
       <w:r>
-        <w:t xml:space="preserve">Three tiet heeft zijn naam te danken aan de structuur waarin de code wordt opgebouwd. Er wordt  namelijk gebruik gemaakt van drie lagen, ook wel </w:t>
+        <w:t xml:space="preserve">Three tier heeft zijn naam te danken aan de structuur waarin de code wordt opgebouwd. Er wordt  namelijk gebruik gemaakt van drie lagen, ook wel </w:t>
       </w:r>
       <w:proofErr w:type="spellStart"/>
       <w:r>
@@ -2719,7 +2734,7 @@
       </w:r>
       <w:proofErr w:type="spellEnd"/>
       <w:r>
-        <w:t xml:space="preserve"> gebruik maken van een state machine model. </w:t>
+        <w:t xml:space="preserve"> gebruik maken van een state machine model. De toestanden en werking hiervan zijn beschreven in de FRS.</w:t>
       </w:r>
     </w:p>
     <w:p>
@@ -2867,7 +2882,7 @@
         <w:pStyle w:val="Geenafstand"/>
         <w:numPr>
           <w:ilvl w:val="0"/>
-          <w:numId w:val="15"/>
+          <w:numId w:val="16"/>
         </w:numPr>
       </w:pPr>
       <w:r>
@@ -2879,7 +2894,7 @@
         <w:pStyle w:val="Geenafstand"/>
         <w:numPr>
           <w:ilvl w:val="0"/>
-          <w:numId w:val="15"/>
+          <w:numId w:val="16"/>
         </w:numPr>
       </w:pPr>
       <w:r>
@@ -2891,7 +2906,7 @@
         <w:pStyle w:val="Geenafstand"/>
         <w:numPr>
           <w:ilvl w:val="0"/>
-          <w:numId w:val="15"/>
+          <w:numId w:val="16"/>
         </w:numPr>
       </w:pPr>
       <w:r>
@@ -2903,7 +2918,7 @@
         <w:pStyle w:val="Geenafstand"/>
         <w:numPr>
           <w:ilvl w:val="0"/>
-          <w:numId w:val="15"/>
+          <w:numId w:val="16"/>
         </w:numPr>
       </w:pPr>
       <w:r>
@@ -2915,7 +2930,7 @@
         <w:pStyle w:val="Geenafstand"/>
         <w:numPr>
           <w:ilvl w:val="0"/>
-          <w:numId w:val="15"/>
+          <w:numId w:val="16"/>
         </w:numPr>
       </w:pPr>
       <w:r>
@@ -2973,10 +2988,10 @@
           <w:noProof/>
         </w:rPr>
         <w:drawing>
-          <wp:inline distT="0" distB="0" distL="0" distR="0" wp14:anchorId="76D6322B" wp14:editId="36EE1A75">
-            <wp:extent cx="5731510" cy="4036695"/>
-            <wp:effectExtent l="0" t="0" r="2540" b="1905"/>
-            <wp:docPr id="4" name="Afbeelding 4"/>
+          <wp:inline distT="0" distB="0" distL="0" distR="0" wp14:anchorId="70ED8BC1" wp14:editId="58C4D112">
+            <wp:extent cx="5731510" cy="4034155"/>
+            <wp:effectExtent l="0" t="0" r="2540" b="4445"/>
+            <wp:docPr id="3" name="Afbeelding 3"/>
             <wp:cNvGraphicFramePr>
               <a:graphicFrameLocks xmlns:a="http://schemas.openxmlformats.org/drawingml/2006/main" noChangeAspect="1"/>
             </wp:cNvGraphicFramePr>
@@ -3005,7 +3020,7 @@
                   <pic:spPr bwMode="auto">
                     <a:xfrm>
                       <a:off x="0" y="0"/>
-                      <a:ext cx="5731510" cy="4036695"/>
+                      <a:ext cx="5731510" cy="4034155"/>
                     </a:xfrm>
                     <a:prstGeom prst="rect">
                       <a:avLst/>
@@ -3028,6 +3043,8 @@
           <w:b/>
         </w:rPr>
       </w:pPr>
+      <w:bookmarkStart w:id="10" w:name="_GoBack"/>
+      <w:bookmarkEnd w:id="10"/>
     </w:p>
     <w:p>
       <w:pPr>
@@ -3046,12 +3063,12 @@
       <w:pPr>
         <w:pStyle w:val="Kop1"/>
       </w:pPr>
-      <w:bookmarkStart w:id="9" w:name="_Toc21287025"/>
+      <w:bookmarkStart w:id="11" w:name="_Toc21287025"/>
       <w:r>
         <w:lastRenderedPageBreak/>
         <w:t>Planning</w:t>
       </w:r>
-      <w:bookmarkEnd w:id="9"/>
+      <w:bookmarkEnd w:id="11"/>
     </w:p>
     <w:p>
       <w:pPr>
@@ -4094,8 +4111,6 @@
           <w:b/>
         </w:rPr>
       </w:pPr>
-      <w:bookmarkStart w:id="10" w:name="_GoBack"/>
-      <w:bookmarkEnd w:id="10"/>
     </w:p>
     <w:p>
       <w:pPr>
@@ -4106,7 +4121,7 @@
           <w:szCs w:val="32"/>
         </w:rPr>
       </w:pPr>
-      <w:bookmarkStart w:id="11" w:name="_Toc21287026"/>
+      <w:bookmarkStart w:id="12" w:name="_Toc21287026"/>
       <w:r>
         <w:br w:type="page"/>
       </w:r>
@@ -4119,43 +4134,15 @@
         <w:lastRenderedPageBreak/>
         <w:t>Software</w:t>
       </w:r>
-      <w:bookmarkEnd w:id="11"/>
+      <w:bookmarkEnd w:id="12"/>
     </w:p>
     <w:p>
       <w:pPr>
         <w:pStyle w:val="Kop2"/>
       </w:pPr>
-      <w:bookmarkStart w:id="12" w:name="_Toc21287027"/>
+      <w:bookmarkStart w:id="13" w:name="_Toc21287027"/>
       <w:r>
         <w:t xml:space="preserve">Driver </w:t>
-      </w:r>
-      <w:proofErr w:type="spellStart"/>
-      <w:r>
-        <w:t>layer</w:t>
-      </w:r>
-      <w:bookmarkEnd w:id="12"/>
-      <w:proofErr w:type="spellEnd"/>
-    </w:p>
-    <w:p>
-      <w:pPr>
-        <w:pStyle w:val="Geenafstand"/>
-      </w:pPr>
-      <w:r>
-        <w:t>//uitleg van alle drivers</w:t>
-      </w:r>
-    </w:p>
-    <w:p>
-      <w:pPr>
-        <w:pStyle w:val="Kop2"/>
-      </w:pPr>
-    </w:p>
-    <w:p>
-      <w:pPr>
-        <w:pStyle w:val="Kop2"/>
-      </w:pPr>
-      <w:bookmarkStart w:id="13" w:name="_Toc21287028"/>
-      <w:r>
-        <w:t xml:space="preserve">Middleware </w:t>
       </w:r>
       <w:proofErr w:type="spellStart"/>
       <w:r>
@@ -4169,6 +4156,34 @@
         <w:pStyle w:val="Geenafstand"/>
       </w:pPr>
       <w:r>
+        <w:t>//uitleg van alle drivers</w:t>
+      </w:r>
+    </w:p>
+    <w:p>
+      <w:pPr>
+        <w:pStyle w:val="Kop2"/>
+      </w:pPr>
+    </w:p>
+    <w:p>
+      <w:pPr>
+        <w:pStyle w:val="Kop2"/>
+      </w:pPr>
+      <w:bookmarkStart w:id="14" w:name="_Toc21287028"/>
+      <w:r>
+        <w:t xml:space="preserve">Middleware </w:t>
+      </w:r>
+      <w:proofErr w:type="spellStart"/>
+      <w:r>
+        <w:t>layer</w:t>
+      </w:r>
+      <w:bookmarkEnd w:id="14"/>
+      <w:proofErr w:type="spellEnd"/>
+    </w:p>
+    <w:p>
+      <w:pPr>
+        <w:pStyle w:val="Geenafstand"/>
+      </w:pPr>
+      <w:r>
         <w:t xml:space="preserve">//uitleg van alle middleware </w:t>
       </w:r>
       <w:proofErr w:type="spellStart"/>
@@ -4189,14 +4204,14 @@
           <w:lang w:val="en-GB"/>
         </w:rPr>
       </w:pPr>
-      <w:bookmarkStart w:id="14" w:name="_Toc21287029"/>
+      <w:bookmarkStart w:id="15" w:name="_Toc21287029"/>
       <w:r>
         <w:rPr>
           <w:lang w:val="en-GB"/>
         </w:rPr>
         <w:t>Top layer</w:t>
       </w:r>
-      <w:bookmarkEnd w:id="14"/>
+      <w:bookmarkEnd w:id="15"/>
     </w:p>
     <w:p>
       <w:pPr>
@@ -4251,12 +4266,12 @@
         <w:pStyle w:val="Kop1"/>
         <w:ind w:left="720"/>
       </w:pPr>
-      <w:bookmarkStart w:id="15" w:name="_Toc21287030"/>
+      <w:bookmarkStart w:id="16" w:name="_Toc21287030"/>
       <w:r>
         <w:lastRenderedPageBreak/>
         <w:t>Besluit</w:t>
       </w:r>
-      <w:bookmarkEnd w:id="15"/>
+      <w:bookmarkEnd w:id="16"/>
     </w:p>
     <w:p>
       <w:pPr>
@@ -6032,6 +6047,18 @@
   </w:num>
   <w:num w:numId="15">
     <w:abstractNumId w:val="0"/>
+  </w:num>
+  <w:num w:numId="16">
+    <w:abstractNumId w:val="0"/>
+    <w:lvlOverride w:ilvl="0"/>
+    <w:lvlOverride w:ilvl="1"/>
+    <w:lvlOverride w:ilvl="2"/>
+    <w:lvlOverride w:ilvl="3"/>
+    <w:lvlOverride w:ilvl="4"/>
+    <w:lvlOverride w:ilvl="5"/>
+    <w:lvlOverride w:ilvl="6"/>
+    <w:lvlOverride w:ilvl="7"/>
+    <w:lvlOverride w:ilvl="8"/>
   </w:num>
 </w:numbering>
 </file>
@@ -7306,7 +7333,7 @@
 </file>
 
 <file path=customXml/itemProps1.xml><?xml version="1.0" encoding="utf-8"?>
-<ds:datastoreItem xmlns:ds="http://schemas.openxmlformats.org/officeDocument/2006/customXml" ds:itemID="{95EF9455-494A-4280-9824-C19BF329AF2B}">
+<ds:datastoreItem xmlns:ds="http://schemas.openxmlformats.org/officeDocument/2006/customXml" ds:itemID="{18490609-0132-492E-9673-E2783FA1AE4A}">
   <ds:schemaRefs>
     <ds:schemaRef ds:uri="http://schemas.openxmlformats.org/officeDocument/2006/bibliography"/>
   </ds:schemaRefs>

</xml_diff>

<commit_message>
aangepaste schema's + verslag
</commit_message>
<xml_diff>
--- a/verslagdocumentation/FRS_01.10.2019_LaureBuysseLanderBuysse.docx
+++ b/verslagdocumentation/FRS_01.10.2019_LaureBuysseLanderBuysse.docx
@@ -4,7 +4,7 @@
   <w:body>
     <w:p>
       <w:pPr>
-        <w:pStyle w:val="Geenafstand"/>
+        <w:pStyle w:val="NoSpacing"/>
         <w:rPr>
           <w:rFonts w:ascii="Calibri" w:hAnsi="Calibri" w:cs="Calibri"/>
         </w:rPr>
@@ -12,7 +12,7 @@
     </w:p>
     <w:p>
       <w:pPr>
-        <w:pStyle w:val="Geenafstand"/>
+        <w:pStyle w:val="NoSpacing"/>
         <w:rPr>
           <w:rFonts w:ascii="Calibri" w:hAnsi="Calibri" w:cs="Calibri"/>
         </w:rPr>
@@ -20,7 +20,7 @@
     </w:p>
     <w:p>
       <w:pPr>
-        <w:pStyle w:val="Geenafstand"/>
+        <w:pStyle w:val="NoSpacing"/>
         <w:rPr>
           <w:rFonts w:ascii="Calibri" w:hAnsi="Calibri" w:cs="Calibri"/>
         </w:rPr>
@@ -28,7 +28,7 @@
     </w:p>
     <w:p>
       <w:pPr>
-        <w:pStyle w:val="Geenafstand"/>
+        <w:pStyle w:val="NoSpacing"/>
         <w:rPr>
           <w:rFonts w:ascii="Calibri" w:hAnsi="Calibri" w:cs="Calibri"/>
         </w:rPr>
@@ -36,7 +36,7 @@
     </w:p>
     <w:p>
       <w:pPr>
-        <w:pStyle w:val="Geenafstand"/>
+        <w:pStyle w:val="NoSpacing"/>
         <w:rPr>
           <w:rFonts w:ascii="Calibri" w:hAnsi="Calibri" w:cs="Calibri"/>
         </w:rPr>
@@ -44,7 +44,7 @@
     </w:p>
     <w:p>
       <w:pPr>
-        <w:pStyle w:val="Geenafstand"/>
+        <w:pStyle w:val="NoSpacing"/>
         <w:rPr>
           <w:rFonts w:ascii="Calibri" w:hAnsi="Calibri" w:cs="Calibri"/>
           <w:b/>
@@ -55,7 +55,7 @@
     </w:p>
     <w:p>
       <w:pPr>
-        <w:pStyle w:val="Geenafstand"/>
+        <w:pStyle w:val="NoSpacing"/>
         <w:rPr>
           <w:rFonts w:ascii="Calibri" w:hAnsi="Calibri" w:cs="Calibri"/>
           <w:b/>
@@ -66,7 +66,7 @@
     </w:p>
     <w:p>
       <w:pPr>
-        <w:pStyle w:val="Geenafstand"/>
+        <w:pStyle w:val="NoSpacing"/>
         <w:rPr>
           <w:rFonts w:ascii="Calibri" w:hAnsi="Calibri" w:cs="Calibri"/>
           <w:b/>
@@ -77,7 +77,7 @@
     </w:p>
     <w:p>
       <w:pPr>
-        <w:pStyle w:val="Geenafstand"/>
+        <w:pStyle w:val="NoSpacing"/>
         <w:rPr>
           <w:rFonts w:ascii="Calibri" w:hAnsi="Calibri" w:cs="Calibri"/>
           <w:b/>
@@ -88,7 +88,7 @@
     </w:p>
     <w:p>
       <w:pPr>
-        <w:pStyle w:val="Geenafstand"/>
+        <w:pStyle w:val="NoSpacing"/>
         <w:rPr>
           <w:rFonts w:ascii="Calibri" w:hAnsi="Calibri" w:cs="Calibri"/>
           <w:b/>
@@ -99,7 +99,7 @@
     </w:p>
     <w:p>
       <w:pPr>
-        <w:pStyle w:val="Geenafstand"/>
+        <w:pStyle w:val="NoSpacing"/>
         <w:rPr>
           <w:rFonts w:ascii="Calibri" w:hAnsi="Calibri" w:cs="Calibri"/>
           <w:b/>
@@ -119,7 +119,7 @@
     </w:p>
     <w:p>
       <w:pPr>
-        <w:pStyle w:val="Geenafstand"/>
+        <w:pStyle w:val="NoSpacing"/>
         <w:rPr>
           <w:rFonts w:ascii="Calibri" w:hAnsi="Calibri" w:cs="Calibri"/>
           <w:b/>
@@ -130,7 +130,7 @@
     </w:p>
     <w:p>
       <w:pPr>
-        <w:pStyle w:val="Geenafstand"/>
+        <w:pStyle w:val="NoSpacing"/>
         <w:rPr>
           <w:rFonts w:ascii="Calibri" w:hAnsi="Calibri" w:cs="Calibri"/>
           <w:b/>
@@ -141,7 +141,7 @@
     </w:p>
     <w:p>
       <w:pPr>
-        <w:pStyle w:val="Geenafstand"/>
+        <w:pStyle w:val="NoSpacing"/>
         <w:rPr>
           <w:rFonts w:ascii="Calibri" w:hAnsi="Calibri" w:cs="Calibri"/>
           <w:b/>
@@ -152,7 +152,7 @@
     </w:p>
     <w:p>
       <w:pPr>
-        <w:pStyle w:val="Geenafstand"/>
+        <w:pStyle w:val="NoSpacing"/>
         <w:rPr>
           <w:rFonts w:ascii="Calibri" w:hAnsi="Calibri" w:cs="Calibri"/>
         </w:rPr>
@@ -160,7 +160,7 @@
     </w:p>
     <w:p>
       <w:pPr>
-        <w:pStyle w:val="Geenafstand"/>
+        <w:pStyle w:val="NoSpacing"/>
         <w:rPr>
           <w:rFonts w:ascii="Calibri" w:hAnsi="Calibri" w:cs="Calibri"/>
         </w:rPr>
@@ -168,7 +168,7 @@
     </w:p>
     <w:p>
       <w:pPr>
-        <w:pStyle w:val="Geenafstand"/>
+        <w:pStyle w:val="NoSpacing"/>
         <w:rPr>
           <w:rFonts w:ascii="Calibri" w:hAnsi="Calibri" w:cs="Calibri"/>
         </w:rPr>
@@ -176,7 +176,7 @@
     </w:p>
     <w:p>
       <w:pPr>
-        <w:pStyle w:val="Geenafstand"/>
+        <w:pStyle w:val="NoSpacing"/>
         <w:rPr>
           <w:rFonts w:ascii="Calibri" w:hAnsi="Calibri" w:cs="Calibri"/>
         </w:rPr>
@@ -184,7 +184,7 @@
     </w:p>
     <w:p>
       <w:pPr>
-        <w:pStyle w:val="Geenafstand"/>
+        <w:pStyle w:val="NoSpacing"/>
         <w:rPr>
           <w:rFonts w:ascii="Calibri" w:hAnsi="Calibri" w:cs="Calibri"/>
         </w:rPr>
@@ -192,7 +192,7 @@
     </w:p>
     <w:p>
       <w:pPr>
-        <w:pStyle w:val="Geenafstand"/>
+        <w:pStyle w:val="NoSpacing"/>
         <w:rPr>
           <w:rFonts w:ascii="Calibri" w:hAnsi="Calibri" w:cs="Calibri"/>
         </w:rPr>
@@ -200,7 +200,7 @@
     </w:p>
     <w:p>
       <w:pPr>
-        <w:pStyle w:val="Geenafstand"/>
+        <w:pStyle w:val="NoSpacing"/>
         <w:rPr>
           <w:rFonts w:ascii="Calibri" w:hAnsi="Calibri" w:cs="Calibri"/>
         </w:rPr>
@@ -208,7 +208,7 @@
     </w:p>
     <w:p>
       <w:pPr>
-        <w:pStyle w:val="Geenafstand"/>
+        <w:pStyle w:val="NoSpacing"/>
         <w:rPr>
           <w:rFonts w:ascii="Calibri" w:hAnsi="Calibri" w:cs="Calibri"/>
         </w:rPr>
@@ -216,7 +216,7 @@
     </w:p>
     <w:p>
       <w:pPr>
-        <w:pStyle w:val="Geenafstand"/>
+        <w:pStyle w:val="NoSpacing"/>
         <w:rPr>
           <w:rFonts w:ascii="Calibri" w:hAnsi="Calibri" w:cs="Calibri"/>
           <w:b/>
@@ -227,7 +227,7 @@
     </w:p>
     <w:p>
       <w:pPr>
-        <w:pStyle w:val="Geenafstand"/>
+        <w:pStyle w:val="NoSpacing"/>
         <w:rPr>
           <w:rFonts w:ascii="Calibri" w:hAnsi="Calibri" w:cs="Calibri"/>
           <w:b/>
@@ -274,7 +274,7 @@
     </w:p>
     <w:p>
       <w:pPr>
-        <w:pStyle w:val="Geenafstand"/>
+        <w:pStyle w:val="NoSpacing"/>
         <w:rPr>
           <w:rFonts w:ascii="Calibri" w:hAnsi="Calibri" w:cs="Calibri"/>
           <w:b/>
@@ -303,7 +303,7 @@
     </w:p>
     <w:p>
       <w:pPr>
-        <w:pStyle w:val="Geenafstand"/>
+        <w:pStyle w:val="NoSpacing"/>
         <w:rPr>
           <w:rFonts w:ascii="Calibri" w:hAnsi="Calibri" w:cs="Calibri"/>
           <w:b/>
@@ -377,13 +377,13 @@
       <w:sdtContent>
         <w:p>
           <w:pPr>
-            <w:pStyle w:val="Kopvaninhoudsopgave"/>
+            <w:pStyle w:val="TOCHeading"/>
             <w:ind w:left="0"/>
           </w:pPr>
         </w:p>
         <w:p>
           <w:pPr>
-            <w:pStyle w:val="Inhopg1"/>
+            <w:pStyle w:val="TOC1"/>
             <w:tabs>
               <w:tab w:val="right" w:leader="dot" w:pos="9016"/>
             </w:tabs>
@@ -462,7 +462,7 @@
         </w:p>
         <w:p>
           <w:pPr>
-            <w:pStyle w:val="Inhopg1"/>
+            <w:pStyle w:val="TOC1"/>
             <w:tabs>
               <w:tab w:val="right" w:leader="dot" w:pos="9016"/>
             </w:tabs>
@@ -532,7 +532,7 @@
         </w:p>
         <w:p>
           <w:pPr>
-            <w:pStyle w:val="Inhopg1"/>
+            <w:pStyle w:val="TOC1"/>
             <w:tabs>
               <w:tab w:val="right" w:leader="dot" w:pos="9016"/>
             </w:tabs>
@@ -602,7 +602,7 @@
         </w:p>
         <w:p>
           <w:pPr>
-            <w:pStyle w:val="Inhopg2"/>
+            <w:pStyle w:val="TOC2"/>
             <w:tabs>
               <w:tab w:val="right" w:leader="dot" w:pos="9016"/>
             </w:tabs>
@@ -672,7 +672,7 @@
         </w:p>
         <w:p>
           <w:pPr>
-            <w:pStyle w:val="Inhopg2"/>
+            <w:pStyle w:val="TOC2"/>
             <w:tabs>
               <w:tab w:val="right" w:leader="dot" w:pos="9016"/>
             </w:tabs>
@@ -742,7 +742,7 @@
         </w:p>
         <w:p>
           <w:pPr>
-            <w:pStyle w:val="Inhopg2"/>
+            <w:pStyle w:val="TOC2"/>
             <w:tabs>
               <w:tab w:val="right" w:leader="dot" w:pos="9016"/>
             </w:tabs>
@@ -812,7 +812,7 @@
         </w:p>
         <w:p>
           <w:pPr>
-            <w:pStyle w:val="Inhopg2"/>
+            <w:pStyle w:val="TOC2"/>
             <w:tabs>
               <w:tab w:val="right" w:leader="dot" w:pos="9016"/>
             </w:tabs>
@@ -882,7 +882,7 @@
         </w:p>
         <w:p>
           <w:pPr>
-            <w:pStyle w:val="Inhopg2"/>
+            <w:pStyle w:val="TOC2"/>
             <w:tabs>
               <w:tab w:val="right" w:leader="dot" w:pos="9016"/>
             </w:tabs>
@@ -952,7 +952,7 @@
         </w:p>
         <w:p>
           <w:pPr>
-            <w:pStyle w:val="Inhopg1"/>
+            <w:pStyle w:val="TOC1"/>
             <w:tabs>
               <w:tab w:val="right" w:leader="dot" w:pos="9016"/>
             </w:tabs>
@@ -1022,7 +1022,7 @@
         </w:p>
         <w:p>
           <w:pPr>
-            <w:pStyle w:val="Inhopg1"/>
+            <w:pStyle w:val="TOC1"/>
             <w:tabs>
               <w:tab w:val="right" w:leader="dot" w:pos="9016"/>
             </w:tabs>
@@ -1092,7 +1092,7 @@
         </w:p>
         <w:p>
           <w:pPr>
-            <w:pStyle w:val="Inhopg1"/>
+            <w:pStyle w:val="TOC1"/>
             <w:tabs>
               <w:tab w:val="right" w:leader="dot" w:pos="9016"/>
             </w:tabs>
@@ -1162,7 +1162,7 @@
         </w:p>
         <w:p>
           <w:pPr>
-            <w:pStyle w:val="Inhopg2"/>
+            <w:pStyle w:val="TOC2"/>
             <w:tabs>
               <w:tab w:val="right" w:leader="dot" w:pos="9016"/>
             </w:tabs>
@@ -1232,7 +1232,7 @@
         </w:p>
         <w:p>
           <w:pPr>
-            <w:pStyle w:val="Inhopg2"/>
+            <w:pStyle w:val="TOC2"/>
             <w:tabs>
               <w:tab w:val="right" w:leader="dot" w:pos="9016"/>
             </w:tabs>
@@ -1302,7 +1302,7 @@
         </w:p>
         <w:p>
           <w:pPr>
-            <w:pStyle w:val="Inhopg2"/>
+            <w:pStyle w:val="TOC2"/>
             <w:tabs>
               <w:tab w:val="right" w:leader="dot" w:pos="9016"/>
             </w:tabs>
@@ -1373,7 +1373,7 @@
         </w:p>
         <w:p>
           <w:pPr>
-            <w:pStyle w:val="Inhopg1"/>
+            <w:pStyle w:val="TOC1"/>
             <w:tabs>
               <w:tab w:val="right" w:leader="dot" w:pos="9016"/>
             </w:tabs>
@@ -1455,7 +1455,7 @@
     </w:sdt>
     <w:p>
       <w:pPr>
-        <w:pStyle w:val="Kop2"/>
+        <w:pStyle w:val="Heading2"/>
       </w:pPr>
       <w:r>
         <w:br w:type="page"/>
@@ -1463,7 +1463,7 @@
     </w:p>
     <w:p>
       <w:pPr>
-        <w:pStyle w:val="Kop1"/>
+        <w:pStyle w:val="Heading1"/>
         <w:ind w:left="720"/>
       </w:pPr>
       <w:bookmarkStart w:id="0" w:name="_Toc21287016"/>
@@ -1475,7 +1475,7 @@
     </w:p>
     <w:p>
       <w:pPr>
-        <w:pStyle w:val="Geenafstand"/>
+        <w:pStyle w:val="NoSpacing"/>
         <w:jc w:val="both"/>
         <w:rPr>
           <w:b/>
@@ -1484,7 +1484,7 @@
     </w:p>
     <w:p>
       <w:pPr>
-        <w:pStyle w:val="Geenafstand"/>
+        <w:pStyle w:val="NoSpacing"/>
         <w:jc w:val="both"/>
       </w:pPr>
       <w:r>
@@ -1556,7 +1556,7 @@
     </w:p>
     <w:p>
       <w:pPr>
-        <w:pStyle w:val="Geenafstand"/>
+        <w:pStyle w:val="NoSpacing"/>
         <w:jc w:val="both"/>
         <w:rPr>
           <w:color w:val="000000" w:themeColor="text1"/>
@@ -1616,7 +1616,7 @@
     </w:p>
     <w:p>
       <w:pPr>
-        <w:pStyle w:val="Geenafstand"/>
+        <w:pStyle w:val="NoSpacing"/>
         <w:jc w:val="both"/>
         <w:rPr>
           <w:color w:val="000000" w:themeColor="text1"/>
@@ -1625,7 +1625,7 @@
     </w:p>
     <w:p>
       <w:pPr>
-        <w:pStyle w:val="Geenafstand"/>
+        <w:pStyle w:val="NoSpacing"/>
         <w:jc w:val="both"/>
         <w:rPr>
           <w:color w:val="000000" w:themeColor="text1"/>
@@ -1657,7 +1657,7 @@
     </w:p>
     <w:p>
       <w:pPr>
-        <w:pStyle w:val="Geenafstand"/>
+        <w:pStyle w:val="NoSpacing"/>
         <w:jc w:val="both"/>
         <w:rPr>
           <w:color w:val="000000" w:themeColor="text1"/>
@@ -1666,7 +1666,7 @@
     </w:p>
     <w:p>
       <w:pPr>
-        <w:pStyle w:val="Geenafstand"/>
+        <w:pStyle w:val="NoSpacing"/>
         <w:jc w:val="both"/>
       </w:pPr>
       <w:r>
@@ -1675,7 +1675,7 @@
     </w:p>
     <w:p>
       <w:pPr>
-        <w:pStyle w:val="Geenafstand"/>
+        <w:pStyle w:val="NoSpacing"/>
         <w:jc w:val="both"/>
         <w:rPr>
           <w:b/>
@@ -1684,7 +1684,7 @@
     </w:p>
     <w:p>
       <w:pPr>
-        <w:pStyle w:val="Geenafstand"/>
+        <w:pStyle w:val="NoSpacing"/>
         <w:numPr>
           <w:ilvl w:val="0"/>
           <w:numId w:val="7"/>
@@ -1702,7 +1702,7 @@
     </w:p>
     <w:p>
       <w:pPr>
-        <w:pStyle w:val="Geenafstand"/>
+        <w:pStyle w:val="NoSpacing"/>
         <w:numPr>
           <w:ilvl w:val="0"/>
           <w:numId w:val="7"/>
@@ -1769,7 +1769,7 @@
     </w:p>
     <w:p>
       <w:pPr>
-        <w:pStyle w:val="Geenafstand"/>
+        <w:pStyle w:val="NoSpacing"/>
         <w:numPr>
           <w:ilvl w:val="0"/>
           <w:numId w:val="7"/>
@@ -1787,7 +1787,7 @@
     </w:p>
     <w:p>
       <w:pPr>
-        <w:pStyle w:val="Geenafstand"/>
+        <w:pStyle w:val="NoSpacing"/>
         <w:jc w:val="both"/>
       </w:pPr>
     </w:p>
@@ -1806,7 +1806,7 @@
     </w:p>
     <w:p>
       <w:pPr>
-        <w:pStyle w:val="Kop1"/>
+        <w:pStyle w:val="Heading1"/>
         <w:ind w:left="0" w:firstLine="360"/>
       </w:pPr>
       <w:bookmarkStart w:id="1" w:name="_Toc21287017"/>
@@ -1824,17 +1824,17 @@
     </w:p>
     <w:p>
       <w:pPr>
-        <w:pStyle w:val="Geenafstand"/>
-      </w:pPr>
-    </w:p>
-    <w:p>
-      <w:pPr>
-        <w:pStyle w:val="Geenafstand"/>
-      </w:pPr>
-    </w:p>
-    <w:p>
-      <w:pPr>
-        <w:pStyle w:val="Geenafstand"/>
+        <w:pStyle w:val="NoSpacing"/>
+      </w:pPr>
+    </w:p>
+    <w:p>
+      <w:pPr>
+        <w:pStyle w:val="NoSpacing"/>
+      </w:pPr>
+    </w:p>
+    <w:p>
+      <w:pPr>
+        <w:pStyle w:val="NoSpacing"/>
       </w:pPr>
       <w:r>
         <w:rPr>
@@ -1885,12 +1885,12 @@
     </w:p>
     <w:p>
       <w:pPr>
-        <w:pStyle w:val="Geenafstand"/>
-      </w:pPr>
-    </w:p>
-    <w:p>
-      <w:pPr>
-        <w:pStyle w:val="Geenafstand"/>
+        <w:pStyle w:val="NoSpacing"/>
+      </w:pPr>
+    </w:p>
+    <w:p>
+      <w:pPr>
+        <w:pStyle w:val="NoSpacing"/>
       </w:pPr>
       <w:r>
         <w:rPr>
@@ -1941,18 +1941,19 @@
     </w:p>
     <w:p>
       <w:pPr>
-        <w:pStyle w:val="Geenafstand"/>
-      </w:pPr>
+        <w:pStyle w:val="NoSpacing"/>
+      </w:pPr>
+      <w:bookmarkStart w:id="2" w:name="_GoBack"/>
       <w:r>
         <w:rPr>
           <w:noProof/>
         </w:rPr>
         <w:lastRenderedPageBreak/>
         <w:drawing>
-          <wp:inline distT="0" distB="0" distL="0" distR="0" wp14:anchorId="755A45BB" wp14:editId="0F83664B">
-            <wp:extent cx="5731510" cy="2945765"/>
-            <wp:effectExtent l="0" t="0" r="2540" b="6985"/>
-            <wp:docPr id="6" name="Afbeelding 6"/>
+          <wp:inline distT="0" distB="0" distL="0" distR="0" wp14:anchorId="02D4BF35" wp14:editId="75C3B753">
+            <wp:extent cx="5731510" cy="2781300"/>
+            <wp:effectExtent l="0" t="0" r="2540" b="0"/>
+            <wp:docPr id="4" name="Picture 4"/>
             <wp:cNvGraphicFramePr>
               <a:graphicFrameLocks xmlns:a="http://schemas.openxmlformats.org/drawingml/2006/main" noChangeAspect="1"/>
             </wp:cNvGraphicFramePr>
@@ -1960,17 +1961,11 @@
               <a:graphicData uri="http://schemas.openxmlformats.org/drawingml/2006/picture">
                 <pic:pic xmlns:pic="http://schemas.openxmlformats.org/drawingml/2006/picture">
                   <pic:nvPicPr>
-                    <pic:cNvPr id="6" name="Screenshot_schema_muziek_instellingstoestand.png"/>
+                    <pic:cNvPr id="1" name=""/>
                     <pic:cNvPicPr/>
                   </pic:nvPicPr>
                   <pic:blipFill>
-                    <a:blip r:embed="rId10">
-                      <a:extLst>
-                        <a:ext uri="{28A0092B-C50C-407E-A947-70E740481C1C}">
-                          <a14:useLocalDpi xmlns:a14="http://schemas.microsoft.com/office/drawing/2010/main" val="0"/>
-                        </a:ext>
-                      </a:extLst>
-                    </a:blip>
+                    <a:blip r:embed="rId10"/>
                     <a:stretch>
                       <a:fillRect/>
                     </a:stretch>
@@ -1978,7 +1973,7 @@
                   <pic:spPr>
                     <a:xfrm>
                       <a:off x="0" y="0"/>
-                      <a:ext cx="5731510" cy="2945765"/>
+                      <a:ext cx="5731510" cy="2781300"/>
                     </a:xfrm>
                     <a:prstGeom prst="rect">
                       <a:avLst/>
@@ -1990,24 +1985,25 @@
           </wp:inline>
         </w:drawing>
       </w:r>
+      <w:bookmarkEnd w:id="2"/>
       <w:r>
         <w:br w:type="page"/>
       </w:r>
     </w:p>
     <w:p>
       <w:pPr>
-        <w:pStyle w:val="Kop1"/>
-      </w:pPr>
-      <w:bookmarkStart w:id="2" w:name="_Toc21287018"/>
+        <w:pStyle w:val="Heading1"/>
+      </w:pPr>
+      <w:bookmarkStart w:id="3" w:name="_Toc21287018"/>
       <w:r>
         <w:lastRenderedPageBreak/>
         <w:t>Ontwerp</w:t>
       </w:r>
-      <w:bookmarkEnd w:id="2"/>
-    </w:p>
-    <w:p>
-      <w:pPr>
-        <w:pStyle w:val="Geenafstand"/>
+      <w:bookmarkEnd w:id="3"/>
+    </w:p>
+    <w:p>
+      <w:pPr>
+        <w:pStyle w:val="NoSpacing"/>
         <w:jc w:val="both"/>
         <w:rPr>
           <w:b/>
@@ -2016,22 +2012,30 @@
     </w:p>
     <w:p>
       <w:pPr>
-        <w:pStyle w:val="Geenafstand"/>
+        <w:pStyle w:val="NoSpacing"/>
         <w:jc w:val="both"/>
       </w:pPr>
       <w:r>
-        <w:t>//uitleg over het statemachine en dat er één gekozen is</w:t>
-      </w:r>
-    </w:p>
-    <w:p>
-      <w:pPr>
-        <w:pStyle w:val="Geenafstand"/>
+        <w:t xml:space="preserve">//uitleg over </w:t>
+      </w:r>
+      <w:proofErr w:type="gramStart"/>
+      <w:r>
+        <w:t>het</w:t>
+      </w:r>
+      <w:proofErr w:type="gramEnd"/>
+      <w:r>
+        <w:t xml:space="preserve"> statemachine en dat er één gekozen is</w:t>
+      </w:r>
+    </w:p>
+    <w:p>
+      <w:pPr>
+        <w:pStyle w:val="NoSpacing"/>
         <w:jc w:val="both"/>
       </w:pPr>
     </w:p>
     <w:p>
       <w:pPr>
-        <w:pStyle w:val="Geenafstand"/>
+        <w:pStyle w:val="NoSpacing"/>
         <w:jc w:val="both"/>
         <w:rPr>
           <w:b/>
@@ -2042,9 +2046,9 @@
           <w:noProof/>
         </w:rPr>
         <w:drawing>
-          <wp:inline distT="0" distB="0" distL="0" distR="0" wp14:anchorId="6A0A07B4" wp14:editId="52750458">
-            <wp:extent cx="5731510" cy="3503930"/>
-            <wp:effectExtent l="0" t="0" r="2540" b="1270"/>
+          <wp:inline distT="0" distB="0" distL="0" distR="0" wp14:anchorId="7E8273A6" wp14:editId="7C9A4539">
+            <wp:extent cx="5731510" cy="2558415"/>
+            <wp:effectExtent l="0" t="0" r="2540" b="0"/>
             <wp:docPr id="1" name="Picture 1"/>
             <wp:cNvGraphicFramePr>
               <a:graphicFrameLocks xmlns:a="http://schemas.openxmlformats.org/drawingml/2006/main" noChangeAspect="1"/>
@@ -2065,7 +2069,7 @@
                   <pic:spPr>
                     <a:xfrm>
                       <a:off x="0" y="0"/>
-                      <a:ext cx="5731510" cy="3503930"/>
+                      <a:ext cx="5731510" cy="2558415"/>
                     </a:xfrm>
                     <a:prstGeom prst="rect">
                       <a:avLst/>
@@ -2080,7 +2084,7 @@
     </w:p>
     <w:p>
       <w:pPr>
-        <w:pStyle w:val="Geenafstand"/>
+        <w:pStyle w:val="NoSpacing"/>
         <w:jc w:val="both"/>
       </w:pPr>
       <w:r>
@@ -2098,7 +2102,7 @@
     </w:p>
     <w:p>
       <w:pPr>
-        <w:pStyle w:val="Geenafstand"/>
+        <w:pStyle w:val="NoSpacing"/>
         <w:numPr>
           <w:ilvl w:val="0"/>
           <w:numId w:val="11"/>
@@ -2111,7 +2115,7 @@
     </w:p>
     <w:p>
       <w:pPr>
-        <w:pStyle w:val="Geenafstand"/>
+        <w:pStyle w:val="NoSpacing"/>
         <w:numPr>
           <w:ilvl w:val="0"/>
           <w:numId w:val="11"/>
@@ -2124,7 +2128,7 @@
     </w:p>
     <w:p>
       <w:pPr>
-        <w:pStyle w:val="Geenafstand"/>
+        <w:pStyle w:val="NoSpacing"/>
         <w:numPr>
           <w:ilvl w:val="0"/>
           <w:numId w:val="11"/>
@@ -2137,7 +2141,7 @@
     </w:p>
     <w:p>
       <w:pPr>
-        <w:pStyle w:val="Geenafstand"/>
+        <w:pStyle w:val="NoSpacing"/>
         <w:jc w:val="both"/>
         <w:rPr>
           <w:b/>
@@ -2146,23 +2150,23 @@
     </w:p>
     <w:p>
       <w:pPr>
-        <w:pStyle w:val="Kop2"/>
-      </w:pPr>
-      <w:bookmarkStart w:id="3" w:name="_Toc21287019"/>
+        <w:pStyle w:val="Heading2"/>
+      </w:pPr>
+      <w:bookmarkStart w:id="4" w:name="_Toc21287019"/>
       <w:r>
         <w:t>Standaardtoestand</w:t>
       </w:r>
-      <w:bookmarkEnd w:id="3"/>
-    </w:p>
-    <w:p>
-      <w:pPr>
-        <w:pStyle w:val="Geenafstand"/>
+      <w:bookmarkEnd w:id="4"/>
+    </w:p>
+    <w:p>
+      <w:pPr>
+        <w:pStyle w:val="NoSpacing"/>
         <w:jc w:val="both"/>
       </w:pPr>
     </w:p>
     <w:p>
       <w:pPr>
-        <w:pStyle w:val="Geenafstand"/>
+        <w:pStyle w:val="NoSpacing"/>
         <w:jc w:val="both"/>
       </w:pPr>
       <w:r>
@@ -2186,12 +2190,20 @@
       </w:r>
       <w:proofErr w:type="spellEnd"/>
       <w:r>
-        <w:t xml:space="preserve"> kan dan het volgende verschijnen: ‘muziek instellingen’, ‘tijd instellingen’,  ‘alarm instellingen’ of de tijd. Door de joystick in te drukken wordt de keuze bevestigd en gaat men naar één van de andere toestanden (TIIN, MZIN of ALIN). Indien men zich op de tijd bevindt, zal het indrukken van de joystick niets doen aangezien men zich al in de standaardtoestand bevindt.</w:t>
-      </w:r>
-    </w:p>
-    <w:p>
-      <w:pPr>
-        <w:pStyle w:val="Geenafstand"/>
+        <w:t xml:space="preserve"> kan dan het volgende verschijnen: ‘muziek instellingen’, ‘tijd instellingen</w:t>
+      </w:r>
+      <w:proofErr w:type="gramStart"/>
+      <w:r>
+        <w:t>’,  ‘</w:t>
+      </w:r>
+      <w:proofErr w:type="gramEnd"/>
+      <w:r>
+        <w:t>alarm instellingen’ of de tijd. Door de joystick in te drukken wordt de keuze bevestigd en gaat men naar één van de andere toestanden (TIIN, MZIN of ALIN). Indien men zich op de tijd bevindt, zal het indrukken van de joystick niets doen aangezien men zich al in de standaardtoestand bevindt.</w:t>
+      </w:r>
+    </w:p>
+    <w:p>
+      <w:pPr>
+        <w:pStyle w:val="NoSpacing"/>
         <w:jc w:val="both"/>
       </w:pPr>
       <w:r>
@@ -2203,7 +2215,7 @@
     </w:p>
     <w:p>
       <w:pPr>
-        <w:pStyle w:val="Geenafstand"/>
+        <w:pStyle w:val="NoSpacing"/>
         <w:jc w:val="both"/>
       </w:pPr>
       <w:r>
@@ -2218,25 +2230,25 @@
     </w:p>
     <w:p>
       <w:pPr>
-        <w:pStyle w:val="Kop2"/>
-      </w:pPr>
-    </w:p>
-    <w:p>
-      <w:pPr>
-        <w:pStyle w:val="Kop2"/>
-      </w:pPr>
-      <w:bookmarkStart w:id="4" w:name="_Toc21287020"/>
+        <w:pStyle w:val="Heading2"/>
+      </w:pPr>
+    </w:p>
+    <w:p>
+      <w:pPr>
+        <w:pStyle w:val="Heading2"/>
+      </w:pPr>
+      <w:bookmarkStart w:id="5" w:name="_Toc21287020"/>
       <w:r>
         <w:t>T</w:t>
       </w:r>
       <w:r>
         <w:t>IIN (tijd instellen toestand)</w:t>
       </w:r>
-      <w:bookmarkEnd w:id="4"/>
-    </w:p>
-    <w:p>
-      <w:pPr>
-        <w:pStyle w:val="Geenafstand"/>
+      <w:bookmarkEnd w:id="5"/>
+    </w:p>
+    <w:p>
+      <w:pPr>
+        <w:pStyle w:val="NoSpacing"/>
         <w:jc w:val="both"/>
         <w:rPr>
           <w:b/>
@@ -2245,7 +2257,7 @@
     </w:p>
     <w:p>
       <w:pPr>
-        <w:pStyle w:val="Geenafstand"/>
+        <w:pStyle w:val="NoSpacing"/>
         <w:jc w:val="both"/>
       </w:pPr>
       <w:r>
@@ -2272,7 +2284,15 @@
         <w:t>s</w:t>
       </w:r>
       <w:r>
-        <w:t xml:space="preserve"> volgend format: HH:MM:SS. Deze kan </w:t>
+        <w:t xml:space="preserve"> volgend format: HH:</w:t>
+      </w:r>
+      <w:proofErr w:type="gramStart"/>
+      <w:r>
+        <w:t>MM:SS</w:t>
+      </w:r>
+      <w:proofErr w:type="gramEnd"/>
+      <w:r>
+        <w:t xml:space="preserve">. Deze kan </w:t>
       </w:r>
       <w:r>
         <w:t>daarop dan veranderd</w:t>
@@ -2281,21 +2301,159 @@
         <w:t xml:space="preserve"> worden met behulp van een joystick. </w:t>
       </w:r>
       <w:r>
-        <w:t xml:space="preserve">Wanneer de </w:t>
-      </w:r>
+        <w:t xml:space="preserve">Wanneer de gewenste tijd is ingesteld, </w:t>
+      </w:r>
+      <w:r>
+        <w:t>wordt de joystick opnieuw ingedrukt om de tijd te bevestigen en terug over te gaan naar de standaardtoestand.</w:t>
+      </w:r>
+      <w:r>
+        <w:t xml:space="preserve"> </w:t>
+      </w:r>
+    </w:p>
+    <w:p>
+      <w:pPr>
+        <w:rPr>
+          <w:b/>
+        </w:rPr>
+      </w:pPr>
+    </w:p>
+    <w:p>
+      <w:pPr>
+        <w:pStyle w:val="Heading2"/>
+      </w:pPr>
+      <w:bookmarkStart w:id="6" w:name="_Toc21287021"/>
+      <w:r>
+        <w:t>ALIN (alarm instellen toestand)</w:t>
+      </w:r>
+      <w:bookmarkEnd w:id="6"/>
+    </w:p>
+    <w:p>
+      <w:pPr>
+        <w:pStyle w:val="NoSpacing"/>
+        <w:jc w:val="both"/>
+        <w:rPr>
+          <w:b/>
+        </w:rPr>
+      </w:pPr>
+    </w:p>
+    <w:p>
+      <w:pPr>
+        <w:pStyle w:val="NoSpacing"/>
+        <w:jc w:val="both"/>
+      </w:pPr>
       <w:r>
         <w:lastRenderedPageBreak/>
-        <w:t xml:space="preserve">gewenste tijd is ingesteld, </w:t>
-      </w:r>
-      <w:r>
-        <w:t>wordt de joystick opnieuw ingedrukt om de tijd te bevestigen en terug over te gaan naar de standaardtoestand.</w:t>
+        <w:t xml:space="preserve">In de ALIN-toestand </w:t>
+      </w:r>
+      <w:r>
+        <w:t xml:space="preserve">Op </w:t>
+      </w:r>
+      <w:r>
+        <w:t xml:space="preserve">het </w:t>
+      </w:r>
+      <w:proofErr w:type="spellStart"/>
+      <w:r>
+        <w:t>LCD-scherm</w:t>
+      </w:r>
+      <w:proofErr w:type="spellEnd"/>
+      <w:r>
+        <w:t xml:space="preserve"> wordt</w:t>
       </w:r>
       <w:r>
         <w:t xml:space="preserve"> </w:t>
       </w:r>
-    </w:p>
-    <w:p>
-      <w:pPr>
+      <w:r>
+        <w:t>de huidig ingestelde alarm</w:t>
+      </w:r>
+      <w:r>
+        <w:t>tijd weergegeven</w:t>
+      </w:r>
+      <w:r>
+        <w:t xml:space="preserve">. </w:t>
+      </w:r>
+      <w:r>
+        <w:t>Met behulp van de joystick kan de</w:t>
+      </w:r>
+      <w:r>
+        <w:t xml:space="preserve">ze </w:t>
+      </w:r>
+      <w:r>
+        <w:t xml:space="preserve">dan </w:t>
+      </w:r>
+      <w:r>
+        <w:t xml:space="preserve">worden </w:t>
+      </w:r>
+      <w:r>
+        <w:t>veranderd</w:t>
+      </w:r>
+      <w:r>
+        <w:t xml:space="preserve">. De </w:t>
+      </w:r>
+      <w:r>
+        <w:t>alarm</w:t>
+      </w:r>
+      <w:r>
+        <w:t xml:space="preserve">tijd wordt weergegeven in </w:t>
+      </w:r>
+      <w:r>
+        <w:t>hetzelfde</w:t>
+      </w:r>
+      <w:r>
+        <w:t xml:space="preserve"> format</w:t>
+      </w:r>
+      <w:r>
+        <w:t xml:space="preserve"> als de standaardtijd</w:t>
+      </w:r>
+      <w:r>
+        <w:t xml:space="preserve">, </w:t>
+      </w:r>
+      <w:proofErr w:type="gramStart"/>
+      <w:r>
+        <w:t xml:space="preserve">namelijk </w:t>
+      </w:r>
+      <w:r>
+        <w:t>:</w:t>
+      </w:r>
+      <w:proofErr w:type="gramEnd"/>
+      <w:r>
+        <w:t xml:space="preserve"> HH:MM:SS</w:t>
+      </w:r>
+      <w:r>
+        <w:t xml:space="preserve">. </w:t>
+      </w:r>
+      <w:r>
+        <w:t xml:space="preserve"> </w:t>
+      </w:r>
+      <w:r>
+        <w:t xml:space="preserve">Wanneer de gewenste alarmtijd is ingesteld, moet de </w:t>
+      </w:r>
+      <w:r>
+        <w:t>joystick</w:t>
+      </w:r>
+      <w:r>
+        <w:t xml:space="preserve"> opnieuw ingedrukt worden om naar de standaardtoestand terug te keren. </w:t>
+      </w:r>
+    </w:p>
+    <w:p>
+      <w:pPr>
+        <w:pStyle w:val="NoSpacing"/>
+        <w:jc w:val="both"/>
+      </w:pPr>
+    </w:p>
+    <w:p>
+      <w:pPr>
+        <w:pStyle w:val="Heading2"/>
+      </w:pPr>
+      <w:bookmarkStart w:id="7" w:name="_Toc21287022"/>
+      <w:r>
+        <w:t>MZIN</w:t>
+      </w:r>
+      <w:bookmarkEnd w:id="7"/>
+    </w:p>
+    <w:p>
+      <w:pPr>
+        <w:pStyle w:val="NoSpacing"/>
+        <w:jc w:val="both"/>
         <w:rPr>
           <w:b/>
         </w:rPr>
@@ -2303,18 +2461,49 @@
     </w:p>
     <w:p>
       <w:pPr>
-        <w:pStyle w:val="Kop2"/>
-      </w:pPr>
-      <w:bookmarkStart w:id="5" w:name="_Toc21287021"/>
-      <w:r>
-        <w:t>ALIN (alarm instellen toestand)</w:t>
-      </w:r>
-      <w:bookmarkEnd w:id="5"/>
-    </w:p>
-    <w:p>
-      <w:pPr>
-        <w:pStyle w:val="Geenafstand"/>
+        <w:pStyle w:val="NoSpacing"/>
         <w:jc w:val="both"/>
+      </w:pPr>
+      <w:r>
+        <w:t xml:space="preserve">In de MZIN-toestand wordt </w:t>
+      </w:r>
+      <w:r>
+        <w:t>o</w:t>
+      </w:r>
+      <w:r>
+        <w:t xml:space="preserve">p het </w:t>
+      </w:r>
+      <w:proofErr w:type="spellStart"/>
+      <w:r>
+        <w:t>LCD-scherm</w:t>
+      </w:r>
+      <w:proofErr w:type="spellEnd"/>
+      <w:r>
+        <w:t xml:space="preserve"> </w:t>
+      </w:r>
+      <w:r>
+        <w:t>weergegeven</w:t>
+      </w:r>
+      <w:r>
+        <w:t xml:space="preserve"> </w:t>
+      </w:r>
+      <w:r>
+        <w:t xml:space="preserve">met </w:t>
+      </w:r>
+      <w:r>
+        <w:t xml:space="preserve">welk deuntje de wekker staat ingesteld. Met de joystick kan overgegaan worden naar andere deuntjes. Wanneer het gewenste deuntje is gekozen, moet de </w:t>
+      </w:r>
+      <w:r>
+        <w:t xml:space="preserve">joystick </w:t>
+      </w:r>
+      <w:r>
+        <w:t>opnieuw ingedrukt worden om naar de standaardtoestand terug te keren.</w:t>
+      </w:r>
+    </w:p>
+    <w:p>
+      <w:pPr>
+        <w:pStyle w:val="NoSpacing"/>
+        <w:jc w:val="both"/>
         <w:rPr>
           <w:b/>
         </w:rPr>
@@ -2322,17 +2511,33 @@
     </w:p>
     <w:p>
       <w:pPr>
-        <w:pStyle w:val="Geenafstand"/>
+        <w:pStyle w:val="Heading2"/>
+      </w:pPr>
+      <w:bookmarkStart w:id="8" w:name="_Toc21287023"/>
+      <w:r>
+        <w:t>Alarm</w:t>
+      </w:r>
+      <w:bookmarkEnd w:id="8"/>
+      <w:r>
+        <w:t xml:space="preserve"> </w:t>
+      </w:r>
+    </w:p>
+    <w:p>
+      <w:pPr>
+        <w:pStyle w:val="NoSpacing"/>
         <w:jc w:val="both"/>
-      </w:pPr>
-      <w:r>
-        <w:t xml:space="preserve">In de ALIN-toestand </w:t>
-      </w:r>
-      <w:r>
-        <w:t xml:space="preserve">Op </w:t>
-      </w:r>
-      <w:r>
-        <w:t xml:space="preserve">het </w:t>
+        <w:rPr>
+          <w:b/>
+        </w:rPr>
+      </w:pPr>
+    </w:p>
+    <w:p>
+      <w:pPr>
+        <w:pStyle w:val="NoSpacing"/>
+        <w:jc w:val="both"/>
+      </w:pPr>
+      <w:r>
+        <w:t xml:space="preserve">In de alarmtoestand, zal het alarm (de wekker) afgaan. Er zal er een ledje knipperen terwijl een geselecteerd muziekje speelt. Het </w:t>
       </w:r>
       <w:proofErr w:type="spellStart"/>
       <w:r>
@@ -2340,313 +2545,142 @@
       </w:r>
       <w:proofErr w:type="spellEnd"/>
       <w:r>
-        <w:t xml:space="preserve"> wordt</w:t>
+        <w:t xml:space="preserve"> toont de alarmtijd. Deze toestand wordt bereikt wanneer de alarmtijd gelijk wordt aan de gewone tijd en kan enkel bereikt worden vanuit de standaardtoestand. Wanneer instellingen worden verander</w:t>
+      </w:r>
+      <w:r>
+        <w:t>d</w:t>
+      </w:r>
+      <w:r>
+        <w:t xml:space="preserve"> (muziek, alarm, tijd), kan het alarm niet afgaan. Deze toestand kan enkel verlaten worden wanneer het alarm wordt afgezet</w:t>
+      </w:r>
+      <w:r>
+        <w:t xml:space="preserve"> door middel van het indrukken van de joystick</w:t>
+      </w:r>
+      <w:r>
+        <w:t xml:space="preserve">. Hierop </w:t>
+      </w:r>
+      <w:r>
+        <w:t xml:space="preserve">wordt de wekker terug </w:t>
+      </w:r>
+      <w:r>
+        <w:t>naar de standaardtoestand</w:t>
       </w:r>
       <w:r>
         <w:t xml:space="preserve"> </w:t>
       </w:r>
       <w:r>
-        <w:t>de huidig ingestelde alarm</w:t>
-      </w:r>
-      <w:r>
-        <w:t>tijd weergegeven</w:t>
-      </w:r>
-      <w:r>
-        <w:t xml:space="preserve">. </w:t>
-      </w:r>
-      <w:r>
-        <w:t>Met behulp van de joystick kan de</w:t>
-      </w:r>
-      <w:r>
-        <w:t xml:space="preserve">ze </w:t>
-      </w:r>
-      <w:r>
-        <w:t xml:space="preserve">dan </w:t>
-      </w:r>
-      <w:r>
-        <w:t xml:space="preserve">worden </w:t>
-      </w:r>
-      <w:r>
-        <w:t>veranderd</w:t>
-      </w:r>
-      <w:r>
-        <w:t xml:space="preserve">. De </w:t>
-      </w:r>
-      <w:r>
-        <w:t>alarm</w:t>
-      </w:r>
-      <w:r>
-        <w:t xml:space="preserve">tijd wordt weergegeven in </w:t>
-      </w:r>
-      <w:r>
-        <w:t>hetzelfde</w:t>
-      </w:r>
-      <w:r>
-        <w:t xml:space="preserve"> format</w:t>
-      </w:r>
-      <w:r>
-        <w:t xml:space="preserve"> als de standaardtijd</w:t>
-      </w:r>
-      <w:r>
-        <w:t xml:space="preserve">, namelijk </w:t>
-      </w:r>
-      <w:r>
-        <w:t>: HH:MM:SS</w:t>
-      </w:r>
-      <w:r>
-        <w:t xml:space="preserve">. </w:t>
-      </w:r>
-      <w:r>
-        <w:t xml:space="preserve"> </w:t>
-      </w:r>
-      <w:r>
-        <w:t xml:space="preserve">Wanneer de gewenste alarmtijd is ingesteld, moet de </w:t>
-      </w:r>
-      <w:r>
-        <w:t>joystick</w:t>
-      </w:r>
-      <w:r>
-        <w:t xml:space="preserve"> opnieuw ingedrukt worden om naar de standaardtoestand terug te keren. </w:t>
-      </w:r>
-    </w:p>
-    <w:p>
-      <w:pPr>
-        <w:pStyle w:val="Geenafstand"/>
+        <w:t xml:space="preserve">gezet </w:t>
+      </w:r>
+      <w:r>
+        <w:t>(waarbij het alarm nu uitstaat)</w:t>
+      </w:r>
+      <w:r>
+        <w:t>.</w:t>
+      </w:r>
+    </w:p>
+    <w:p>
+      <w:pPr>
+        <w:pStyle w:val="NoSpacing"/>
         <w:jc w:val="both"/>
       </w:pPr>
     </w:p>
     <w:p>
       <w:pPr>
-        <w:pStyle w:val="Kop2"/>
-      </w:pPr>
-      <w:bookmarkStart w:id="6" w:name="_Toc21287022"/>
-      <w:r>
-        <w:t>MZIN</w:t>
-      </w:r>
-      <w:bookmarkEnd w:id="6"/>
-    </w:p>
-    <w:p>
-      <w:pPr>
-        <w:pStyle w:val="Geenafstand"/>
+        <w:pStyle w:val="NoSpacing"/>
+        <w:rPr>
+          <w:highlight w:val="yellow"/>
+        </w:rPr>
+      </w:pPr>
+      <w:r>
+        <w:rPr>
+          <w:highlight w:val="yellow"/>
+        </w:rPr>
+        <w:t>//figuren menu standaard</w:t>
+      </w:r>
+    </w:p>
+    <w:p>
+      <w:pPr>
+        <w:pStyle w:val="NoSpacing"/>
+      </w:pPr>
+      <w:r>
+        <w:rPr>
+          <w:highlight w:val="yellow"/>
+        </w:rPr>
+        <w:t>//figuur menu in alarm instellingen (tijd instellingen is hetzelfde), eventueel ook muziek instellingen (is wel heel gelijkaardig)</w:t>
+      </w:r>
+      <w:r>
+        <w:br w:type="page"/>
+      </w:r>
+    </w:p>
+    <w:p>
+      <w:pPr>
+        <w:pStyle w:val="Heading1"/>
+        <w:rPr>
+          <w:lang w:val="en-US"/>
+        </w:rPr>
+      </w:pPr>
+      <w:bookmarkStart w:id="9" w:name="_Toc21287024"/>
+      <w:r>
+        <w:rPr>
+          <w:lang w:val="en-US"/>
+        </w:rPr>
+        <w:lastRenderedPageBreak/>
+        <w:t>Three Tier Architecture</w:t>
+      </w:r>
+      <w:bookmarkEnd w:id="9"/>
+    </w:p>
+    <w:p>
+      <w:pPr>
+        <w:pStyle w:val="NoSpacing"/>
+        <w:rPr>
+          <w:lang w:val="en-US"/>
+        </w:rPr>
+      </w:pPr>
+    </w:p>
+    <w:p>
+      <w:pPr>
+        <w:pStyle w:val="Heading1"/>
+        <w:rPr>
+          <w:lang w:val="en-US"/>
+        </w:rPr>
+      </w:pPr>
+      <w:bookmarkStart w:id="10" w:name="_Toc21089243"/>
+      <w:r>
+        <w:rPr>
+          <w:lang w:val="en-US"/>
+        </w:rPr>
+        <w:t>Three Tier Architecture</w:t>
+      </w:r>
+      <w:bookmarkEnd w:id="10"/>
+    </w:p>
+    <w:p>
+      <w:pPr>
+        <w:pStyle w:val="NoSpacing"/>
+        <w:rPr>
+          <w:lang w:val="en-US"/>
+        </w:rPr>
+      </w:pPr>
+    </w:p>
+    <w:p>
+      <w:pPr>
+        <w:pStyle w:val="NoSpacing"/>
         <w:jc w:val="both"/>
-        <w:rPr>
-          <w:b/>
-        </w:rPr>
-      </w:pPr>
-    </w:p>
-    <w:p>
-      <w:pPr>
-        <w:pStyle w:val="Geenafstand"/>
-        <w:jc w:val="both"/>
-      </w:pPr>
-      <w:r>
-        <w:t xml:space="preserve">In de MZIN-toestand wordt </w:t>
-      </w:r>
-      <w:r>
-        <w:t>o</w:t>
-      </w:r>
-      <w:r>
-        <w:t xml:space="preserve">p het </w:t>
+      </w:pPr>
+      <w:r>
+        <w:t>De software voor dit project maakt gebruikt van de ‘</w:t>
       </w:r>
       <w:proofErr w:type="spellStart"/>
       <w:r>
-        <w:t>LCD-scherm</w:t>
+        <w:t>three</w:t>
       </w:r>
       <w:proofErr w:type="spellEnd"/>
       <w:r>
-        <w:t xml:space="preserve"> </w:t>
-      </w:r>
-      <w:r>
-        <w:t>weergegeven</w:t>
-      </w:r>
-      <w:r>
-        <w:t xml:space="preserve"> </w:t>
-      </w:r>
-      <w:r>
-        <w:t xml:space="preserve">met </w:t>
-      </w:r>
-      <w:r>
-        <w:t xml:space="preserve">welk deuntje de wekker staat ingesteld. Met de joystick kan overgegaan worden naar andere deuntjes. Wanneer het gewenste deuntje is gekozen, moet de </w:t>
-      </w:r>
-      <w:r>
-        <w:t xml:space="preserve">joystick </w:t>
-      </w:r>
-      <w:r>
-        <w:t>opnieuw ingedrukt worden om naar de standaardtoestand terug te keren.</w:t>
-      </w:r>
-    </w:p>
-    <w:p>
-      <w:pPr>
-        <w:pStyle w:val="Geenafstand"/>
-        <w:jc w:val="both"/>
-        <w:rPr>
-          <w:b/>
-        </w:rPr>
-      </w:pPr>
-    </w:p>
-    <w:p>
-      <w:pPr>
-        <w:pStyle w:val="Kop2"/>
-      </w:pPr>
-      <w:bookmarkStart w:id="7" w:name="_Toc21287023"/>
-      <w:r>
-        <w:t>Alarm</w:t>
-      </w:r>
-      <w:bookmarkEnd w:id="7"/>
-      <w:r>
-        <w:t xml:space="preserve"> </w:t>
-      </w:r>
-    </w:p>
-    <w:p>
-      <w:pPr>
-        <w:pStyle w:val="Geenafstand"/>
-        <w:jc w:val="both"/>
-        <w:rPr>
-          <w:b/>
-        </w:rPr>
-      </w:pPr>
-    </w:p>
-    <w:p>
-      <w:pPr>
-        <w:pStyle w:val="Geenafstand"/>
-        <w:jc w:val="both"/>
-      </w:pPr>
-      <w:r>
-        <w:t xml:space="preserve">In de alarmtoestand, zal het alarm (de wekker) afgaan. Er zal er een ledje knipperen terwijl een geselecteerd muziekje speelt. Het </w:t>
-      </w:r>
-      <w:proofErr w:type="spellStart"/>
-      <w:r>
-        <w:t>LCD-scherm</w:t>
-      </w:r>
-      <w:proofErr w:type="spellEnd"/>
-      <w:r>
-        <w:t xml:space="preserve"> toont de alarmtijd. Deze toestand wordt bereikt wanneer de alarmtijd gelijk wordt aan de gewone tijd en kan enkel bereikt worden vanuit de standaardtoestand. Wanneer instellingen worden verander</w:t>
-      </w:r>
-      <w:r>
-        <w:t>d</w:t>
-      </w:r>
-      <w:r>
-        <w:t xml:space="preserve"> (muziek, alarm, tijd), kan het alarm niet afgaan. Deze toestand kan enkel verlaten worden wanneer het alarm wordt afgezet</w:t>
-      </w:r>
-      <w:r>
-        <w:t xml:space="preserve"> door middel van het indrukken van de joystick</w:t>
-      </w:r>
-      <w:r>
-        <w:t xml:space="preserve">. Hierop </w:t>
-      </w:r>
-      <w:r>
-        <w:t xml:space="preserve">wordt de wekker terug </w:t>
-      </w:r>
-      <w:r>
-        <w:t>naar de standaardtoestand</w:t>
-      </w:r>
-      <w:r>
-        <w:t xml:space="preserve"> </w:t>
-      </w:r>
-      <w:r>
-        <w:t xml:space="preserve">gezet </w:t>
-      </w:r>
-      <w:r>
-        <w:t>(waarbij het alarm nu uitstaat)</w:t>
-      </w:r>
-      <w:r>
-        <w:t>.</w:t>
-      </w:r>
-    </w:p>
-    <w:p>
-      <w:pPr>
-        <w:pStyle w:val="Geenafstand"/>
-        <w:jc w:val="both"/>
-      </w:pPr>
-    </w:p>
-    <w:p>
-      <w:pPr>
-        <w:pStyle w:val="Geenafstand"/>
-        <w:rPr>
-          <w:highlight w:val="yellow"/>
-        </w:rPr>
-      </w:pPr>
-      <w:r>
-        <w:rPr>
-          <w:highlight w:val="yellow"/>
-        </w:rPr>
-        <w:t>//figuren menu standaard</w:t>
-      </w:r>
-    </w:p>
-    <w:p>
-      <w:pPr>
-        <w:pStyle w:val="Geenafstand"/>
-      </w:pPr>
-      <w:r>
-        <w:rPr>
-          <w:highlight w:val="yellow"/>
-        </w:rPr>
-        <w:t>//figuur menu in alarm instellingen (tijd instellingen is hetzelfde), eventueel ook muziek instellingen (is wel heel gelijkaardig)</w:t>
-      </w:r>
-      <w:r>
-        <w:br w:type="page"/>
-      </w:r>
-    </w:p>
-    <w:p>
-      <w:pPr>
-        <w:pStyle w:val="Kop1"/>
-      </w:pPr>
-      <w:bookmarkStart w:id="8" w:name="_Toc21287024"/>
-      <w:r>
-        <w:lastRenderedPageBreak/>
-        <w:t xml:space="preserve">Three </w:t>
-      </w:r>
-      <w:r>
-        <w:t>Tier</w:t>
-      </w:r>
-      <w:r>
-        <w:t xml:space="preserve"> </w:t>
-      </w:r>
-      <w:r>
-        <w:t>Architecture</w:t>
-      </w:r>
-      <w:bookmarkEnd w:id="8"/>
-    </w:p>
-    <w:p>
-      <w:pPr>
-        <w:pStyle w:val="Geenafstand"/>
-      </w:pPr>
-    </w:p>
-    <w:p>
-      <w:pPr>
-        <w:pStyle w:val="Kop1"/>
-      </w:pPr>
-      <w:bookmarkStart w:id="9" w:name="_Toc21089243"/>
-      <w:r>
-        <w:t>Three Tier Architecture</w:t>
-      </w:r>
-      <w:bookmarkEnd w:id="9"/>
-    </w:p>
-    <w:p>
-      <w:pPr>
-        <w:pStyle w:val="Geenafstand"/>
-      </w:pPr>
-    </w:p>
-    <w:p>
-      <w:pPr>
-        <w:pStyle w:val="Geenafstand"/>
-        <w:jc w:val="both"/>
-      </w:pPr>
-      <w:r>
-        <w:t>De software voor dit project maakt gebruikt van de ‘</w:t>
-      </w:r>
-      <w:proofErr w:type="spellStart"/>
-      <w:r>
-        <w:t>three</w:t>
-      </w:r>
-      <w:proofErr w:type="spellEnd"/>
-      <w:r>
         <w:t xml:space="preserve"> tier approach’. Dit omdat deze aanpak enkele grote voordelen biedt:</w:t>
       </w:r>
     </w:p>
     <w:p>
       <w:pPr>
-        <w:pStyle w:val="Geenafstand"/>
+        <w:pStyle w:val="NoSpacing"/>
         <w:numPr>
           <w:ilvl w:val="0"/>
           <w:numId w:val="16"/>
@@ -2659,7 +2693,7 @@
     </w:p>
     <w:p>
       <w:pPr>
-        <w:pStyle w:val="Geenafstand"/>
+        <w:pStyle w:val="NoSpacing"/>
         <w:numPr>
           <w:ilvl w:val="0"/>
           <w:numId w:val="16"/>
@@ -2672,7 +2706,7 @@
     </w:p>
     <w:p>
       <w:pPr>
-        <w:pStyle w:val="Geenafstand"/>
+        <w:pStyle w:val="NoSpacing"/>
         <w:numPr>
           <w:ilvl w:val="0"/>
           <w:numId w:val="16"/>
@@ -2685,17 +2719,25 @@
     </w:p>
     <w:p>
       <w:pPr>
-        <w:pStyle w:val="Geenafstand"/>
+        <w:pStyle w:val="NoSpacing"/>
         <w:jc w:val="both"/>
       </w:pPr>
     </w:p>
     <w:p>
       <w:pPr>
-        <w:pStyle w:val="Geenafstand"/>
+        <w:pStyle w:val="NoSpacing"/>
         <w:jc w:val="both"/>
       </w:pPr>
       <w:r>
-        <w:t xml:space="preserve">Three tier heeft zijn naam te danken aan de structuur waarin de code wordt opgebouwd. Er wordt  namelijk gebruik gemaakt van drie lagen, ook wel </w:t>
+        <w:t xml:space="preserve">Three tier heeft zijn naam te danken aan de structuur waarin de code wordt opgebouwd. Er </w:t>
+      </w:r>
+      <w:proofErr w:type="gramStart"/>
+      <w:r>
+        <w:t>wordt  namelijk</w:t>
+      </w:r>
+      <w:proofErr w:type="gramEnd"/>
+      <w:r>
+        <w:t xml:space="preserve"> gebruik gemaakt van drie lagen, ook wel </w:t>
       </w:r>
       <w:proofErr w:type="spellStart"/>
       <w:r>
@@ -2708,13 +2750,13 @@
     </w:p>
     <w:p>
       <w:pPr>
-        <w:pStyle w:val="Geenafstand"/>
+        <w:pStyle w:val="NoSpacing"/>
         <w:jc w:val="both"/>
       </w:pPr>
     </w:p>
     <w:p>
       <w:pPr>
-        <w:pStyle w:val="Geenafstand"/>
+        <w:pStyle w:val="NoSpacing"/>
         <w:jc w:val="both"/>
       </w:pPr>
       <w:r>
@@ -2739,13 +2781,13 @@
     </w:p>
     <w:p>
       <w:pPr>
-        <w:pStyle w:val="Geenafstand"/>
+        <w:pStyle w:val="NoSpacing"/>
         <w:jc w:val="both"/>
       </w:pPr>
     </w:p>
     <w:p>
       <w:pPr>
-        <w:pStyle w:val="Geenafstand"/>
+        <w:pStyle w:val="NoSpacing"/>
         <w:jc w:val="both"/>
       </w:pPr>
       <w:r>
@@ -2810,13 +2852,13 @@
     </w:p>
     <w:p>
       <w:pPr>
-        <w:pStyle w:val="Geenafstand"/>
+        <w:pStyle w:val="NoSpacing"/>
         <w:jc w:val="both"/>
       </w:pPr>
     </w:p>
     <w:p>
       <w:pPr>
-        <w:pStyle w:val="Geenafstand"/>
+        <w:pStyle w:val="NoSpacing"/>
         <w:jc w:val="both"/>
       </w:pPr>
       <w:r>
@@ -2851,147 +2893,16 @@
       <w:r>
         <w:br w:type="page"/>
       </w:r>
-    </w:p>
-    <w:p>
-      <w:pPr>
-        <w:pStyle w:val="Geenafstand"/>
-      </w:pPr>
-      <w:r>
+      <w:r>
+        <w:rPr>
+          <w:noProof/>
+        </w:rPr>
         <w:lastRenderedPageBreak/>
-        <w:t xml:space="preserve">Hieronder is te zien hoe de </w:t>
-      </w:r>
-      <w:proofErr w:type="spellStart"/>
-      <w:r>
-        <w:t>three</w:t>
-      </w:r>
-      <w:proofErr w:type="spellEnd"/>
-      <w:r>
-        <w:t xml:space="preserve"> tier approach in dit project toegepast. In dit driver </w:t>
-      </w:r>
-      <w:proofErr w:type="spellStart"/>
-      <w:r>
-        <w:t>layer</w:t>
-      </w:r>
-      <w:proofErr w:type="spellEnd"/>
-      <w:r>
-        <w:t xml:space="preserve"> ziet men alle drivers die nodig zijn om de nodige componenten aan te sturen:</w:t>
-      </w:r>
-    </w:p>
-    <w:p>
-      <w:pPr>
-        <w:pStyle w:val="Geenafstand"/>
-        <w:numPr>
-          <w:ilvl w:val="0"/>
-          <w:numId w:val="16"/>
-        </w:numPr>
-      </w:pPr>
-      <w:r>
-        <w:t xml:space="preserve">Speaker driver </w:t>
-      </w:r>
-    </w:p>
-    <w:p>
-      <w:pPr>
-        <w:pStyle w:val="Geenafstand"/>
-        <w:numPr>
-          <w:ilvl w:val="0"/>
-          <w:numId w:val="16"/>
-        </w:numPr>
-      </w:pPr>
-      <w:r>
-        <w:t>Lcd driver</w:t>
-      </w:r>
-    </w:p>
-    <w:p>
-      <w:pPr>
-        <w:pStyle w:val="Geenafstand"/>
-        <w:numPr>
-          <w:ilvl w:val="0"/>
-          <w:numId w:val="16"/>
-        </w:numPr>
-      </w:pPr>
-      <w:r>
-        <w:t>Joystick driver</w:t>
-      </w:r>
-    </w:p>
-    <w:p>
-      <w:pPr>
-        <w:pStyle w:val="Geenafstand"/>
-        <w:numPr>
-          <w:ilvl w:val="0"/>
-          <w:numId w:val="16"/>
-        </w:numPr>
-      </w:pPr>
-      <w:r>
-        <w:t>Button driver</w:t>
-      </w:r>
-    </w:p>
-    <w:p>
-      <w:pPr>
-        <w:pStyle w:val="Geenafstand"/>
-        <w:numPr>
-          <w:ilvl w:val="0"/>
-          <w:numId w:val="16"/>
-        </w:numPr>
-      </w:pPr>
-      <w:r>
-        <w:t>LED driver</w:t>
-      </w:r>
-    </w:p>
-    <w:p>
-      <w:pPr>
-        <w:pStyle w:val="Geenafstand"/>
-      </w:pPr>
-    </w:p>
-    <w:p>
-      <w:pPr>
-        <w:pStyle w:val="Geenafstand"/>
-      </w:pPr>
-      <w:r>
-        <w:t>De laag hierboven (</w:t>
-      </w:r>
-      <w:proofErr w:type="spellStart"/>
-      <w:r>
-        <w:t>middelware</w:t>
-      </w:r>
-      <w:proofErr w:type="spellEnd"/>
-      <w:r>
-        <w:t xml:space="preserve"> </w:t>
-      </w:r>
-      <w:proofErr w:type="spellStart"/>
-      <w:r>
-        <w:t>layer</w:t>
-      </w:r>
-      <w:proofErr w:type="spellEnd"/>
-      <w:r>
-        <w:t xml:space="preserve">) zal de specifieke hardware drivers verbinden met de state machine in de top </w:t>
-      </w:r>
-      <w:proofErr w:type="spellStart"/>
-      <w:r>
-        <w:t>layer</w:t>
-      </w:r>
-      <w:proofErr w:type="spellEnd"/>
-      <w:r>
-        <w:t xml:space="preserve">. Hier worden ook extra berekeningen gedaan waar nodig. </w:t>
-      </w:r>
-    </w:p>
-    <w:p>
-      <w:pPr>
-        <w:pStyle w:val="Geenafstand"/>
-      </w:pPr>
-    </w:p>
-    <w:p>
-      <w:pPr>
-        <w:pStyle w:val="Geenafstand"/>
-      </w:pPr>
-      <w:r>
-        <w:rPr>
-          <w:noProof/>
-        </w:rPr>
         <w:drawing>
-          <wp:inline distT="0" distB="0" distL="0" distR="0" wp14:anchorId="70ED8BC1" wp14:editId="58C4D112">
-            <wp:extent cx="5731510" cy="4034155"/>
-            <wp:effectExtent l="0" t="0" r="2540" b="4445"/>
-            <wp:docPr id="3" name="Afbeelding 3"/>
+          <wp:inline distT="0" distB="0" distL="0" distR="0" wp14:anchorId="7B01756F" wp14:editId="5F1B3C17">
+            <wp:extent cx="5731510" cy="3947795"/>
+            <wp:effectExtent l="0" t="0" r="2540" b="0"/>
+            <wp:docPr id="9" name="Picture 9"/>
             <wp:cNvGraphicFramePr>
               <a:graphicFrameLocks xmlns:a="http://schemas.openxmlformats.org/drawingml/2006/main" noChangeAspect="1"/>
             </wp:cNvGraphicFramePr>
@@ -2999,36 +2910,23 @@
               <a:graphicData uri="http://schemas.openxmlformats.org/drawingml/2006/picture">
                 <pic:pic xmlns:pic="http://schemas.openxmlformats.org/drawingml/2006/picture">
                   <pic:nvPicPr>
-                    <pic:cNvPr id="0" name="Afbeelding 3"/>
-                    <pic:cNvPicPr>
-                      <a:picLocks noChangeAspect="1" noChangeArrowheads="1"/>
-                    </pic:cNvPicPr>
+                    <pic:cNvPr id="1" name=""/>
+                    <pic:cNvPicPr/>
                   </pic:nvPicPr>
                   <pic:blipFill>
-                    <a:blip r:embed="rId12">
-                      <a:extLst>
-                        <a:ext uri="{28A0092B-C50C-407E-A947-70E740481C1C}">
-                          <a14:useLocalDpi xmlns:a14="http://schemas.microsoft.com/office/drawing/2010/main" val="0"/>
-                        </a:ext>
-                      </a:extLst>
-                    </a:blip>
-                    <a:srcRect/>
+                    <a:blip r:embed="rId12"/>
                     <a:stretch>
                       <a:fillRect/>
                     </a:stretch>
                   </pic:blipFill>
-                  <pic:spPr bwMode="auto">
+                  <pic:spPr>
                     <a:xfrm>
                       <a:off x="0" y="0"/>
-                      <a:ext cx="5731510" cy="4034155"/>
+                      <a:ext cx="5731510" cy="3947795"/>
                     </a:xfrm>
                     <a:prstGeom prst="rect">
                       <a:avLst/>
                     </a:prstGeom>
-                    <a:noFill/>
-                    <a:ln>
-                      <a:noFill/>
-                    </a:ln>
                   </pic:spPr>
                 </pic:pic>
               </a:graphicData>
@@ -3039,12 +2937,145 @@
     </w:p>
     <w:p>
       <w:pPr>
+        <w:pStyle w:val="NoSpacing"/>
+      </w:pPr>
+      <w:r>
+        <w:t xml:space="preserve">Hieronder is te zien hoe de </w:t>
+      </w:r>
+      <w:proofErr w:type="spellStart"/>
+      <w:r>
+        <w:t>three</w:t>
+      </w:r>
+      <w:proofErr w:type="spellEnd"/>
+      <w:r>
+        <w:t xml:space="preserve"> tier approach in dit project toegepast. In dit driver </w:t>
+      </w:r>
+      <w:proofErr w:type="spellStart"/>
+      <w:r>
+        <w:t>layer</w:t>
+      </w:r>
+      <w:proofErr w:type="spellEnd"/>
+      <w:r>
+        <w:t xml:space="preserve"> ziet men alle drivers die nodig zijn om de nodige componenten aan te sturen:</w:t>
+      </w:r>
+    </w:p>
+    <w:p>
+      <w:pPr>
+        <w:pStyle w:val="NoSpacing"/>
+        <w:numPr>
+          <w:ilvl w:val="0"/>
+          <w:numId w:val="16"/>
+        </w:numPr>
+      </w:pPr>
+      <w:r>
+        <w:t xml:space="preserve">Speaker driver </w:t>
+      </w:r>
+    </w:p>
+    <w:p>
+      <w:pPr>
+        <w:pStyle w:val="NoSpacing"/>
+        <w:numPr>
+          <w:ilvl w:val="0"/>
+          <w:numId w:val="16"/>
+        </w:numPr>
+      </w:pPr>
+      <w:proofErr w:type="gramStart"/>
+      <w:r>
+        <w:t>Lcd driver</w:t>
+      </w:r>
+      <w:proofErr w:type="gramEnd"/>
+    </w:p>
+    <w:p>
+      <w:pPr>
+        <w:pStyle w:val="NoSpacing"/>
+        <w:numPr>
+          <w:ilvl w:val="0"/>
+          <w:numId w:val="16"/>
+        </w:numPr>
+      </w:pPr>
+      <w:r>
+        <w:t>Joystick driver</w:t>
+      </w:r>
+    </w:p>
+    <w:p>
+      <w:pPr>
+        <w:pStyle w:val="NoSpacing"/>
+        <w:numPr>
+          <w:ilvl w:val="0"/>
+          <w:numId w:val="16"/>
+        </w:numPr>
+      </w:pPr>
+      <w:r>
+        <w:t>Button driver</w:t>
+      </w:r>
+    </w:p>
+    <w:p>
+      <w:pPr>
+        <w:pStyle w:val="NoSpacing"/>
+        <w:numPr>
+          <w:ilvl w:val="0"/>
+          <w:numId w:val="16"/>
+        </w:numPr>
+      </w:pPr>
+      <w:proofErr w:type="gramStart"/>
+      <w:r>
+        <w:t>LED driver</w:t>
+      </w:r>
+      <w:proofErr w:type="gramEnd"/>
+    </w:p>
+    <w:p>
+      <w:pPr>
+        <w:pStyle w:val="NoSpacing"/>
+      </w:pPr>
+    </w:p>
+    <w:p>
+      <w:pPr>
+        <w:pStyle w:val="NoSpacing"/>
+      </w:pPr>
+      <w:r>
+        <w:t>De laag hierboven (</w:t>
+      </w:r>
+      <w:proofErr w:type="spellStart"/>
+      <w:r>
+        <w:t>middelware</w:t>
+      </w:r>
+      <w:proofErr w:type="spellEnd"/>
+      <w:r>
+        <w:t xml:space="preserve"> </w:t>
+      </w:r>
+      <w:proofErr w:type="spellStart"/>
+      <w:r>
+        <w:t>layer</w:t>
+      </w:r>
+      <w:proofErr w:type="spellEnd"/>
+      <w:r>
+        <w:t xml:space="preserve">) zal de specifieke hardware drivers verbinden met de state machine in de top </w:t>
+      </w:r>
+      <w:proofErr w:type="spellStart"/>
+      <w:r>
+        <w:t>layer</w:t>
+      </w:r>
+      <w:proofErr w:type="spellEnd"/>
+      <w:r>
+        <w:t xml:space="preserve">. Hier worden ook extra berekeningen gedaan waar nodig. </w:t>
+      </w:r>
+    </w:p>
+    <w:p>
+      <w:pPr>
+        <w:pStyle w:val="NoSpacing"/>
+      </w:pPr>
+    </w:p>
+    <w:p>
+      <w:pPr>
+        <w:pStyle w:val="NoSpacing"/>
+      </w:pPr>
+    </w:p>
+    <w:p>
+      <w:pPr>
         <w:rPr>
           <w:b/>
         </w:rPr>
       </w:pPr>
-      <w:bookmarkStart w:id="10" w:name="_GoBack"/>
-      <w:bookmarkEnd w:id="10"/>
     </w:p>
     <w:p>
       <w:pPr>
@@ -3061,7 +3092,7 @@
     </w:p>
     <w:p>
       <w:pPr>
-        <w:pStyle w:val="Kop1"/>
+        <w:pStyle w:val="Heading1"/>
       </w:pPr>
       <w:bookmarkStart w:id="11" w:name="_Toc21287025"/>
       <w:r>
@@ -3072,12 +3103,12 @@
     </w:p>
     <w:p>
       <w:pPr>
-        <w:pStyle w:val="Geenafstand"/>
-      </w:pPr>
-    </w:p>
-    <w:p>
-      <w:pPr>
-        <w:pStyle w:val="Geenafstand"/>
+        <w:pStyle w:val="NoSpacing"/>
+      </w:pPr>
+    </w:p>
+    <w:p>
+      <w:pPr>
+        <w:pStyle w:val="NoSpacing"/>
       </w:pPr>
       <w:r>
         <w:t>Op de figuur is de planning te zien van het project. Enkele belangrijke deadlines hierbij zijn:</w:t>
@@ -3085,7 +3116,7 @@
     </w:p>
     <w:p>
       <w:pPr>
-        <w:pStyle w:val="Geenafstand"/>
+        <w:pStyle w:val="NoSpacing"/>
         <w:numPr>
           <w:ilvl w:val="0"/>
           <w:numId w:val="7"/>
@@ -3105,7 +3136,7 @@
     </w:p>
     <w:p>
       <w:pPr>
-        <w:pStyle w:val="Geenafstand"/>
+        <w:pStyle w:val="NoSpacing"/>
         <w:numPr>
           <w:ilvl w:val="0"/>
           <w:numId w:val="7"/>
@@ -3125,7 +3156,7 @@
     </w:p>
     <w:p>
       <w:pPr>
-        <w:pStyle w:val="Geenafstand"/>
+        <w:pStyle w:val="NoSpacing"/>
         <w:numPr>
           <w:ilvl w:val="0"/>
           <w:numId w:val="7"/>
@@ -3145,7 +3176,7 @@
     </w:p>
     <w:p>
       <w:pPr>
-        <w:pStyle w:val="Geenafstand"/>
+        <w:pStyle w:val="NoSpacing"/>
         <w:numPr>
           <w:ilvl w:val="0"/>
           <w:numId w:val="7"/>
@@ -3218,7 +3249,7 @@
     <w:p/>
     <w:p>
       <w:pPr>
-        <w:pStyle w:val="Geenafstand"/>
+        <w:pStyle w:val="NoSpacing"/>
         <w:jc w:val="both"/>
       </w:pPr>
       <w:r>
@@ -3228,13 +3259,13 @@
     </w:p>
     <w:p>
       <w:pPr>
-        <w:pStyle w:val="Geenafstand"/>
+        <w:pStyle w:val="NoSpacing"/>
         <w:jc w:val="both"/>
       </w:pPr>
     </w:p>
     <w:tbl>
       <w:tblPr>
-        <w:tblStyle w:val="Lijsttabel6kleurrijk-Accent3"/>
+        <w:tblStyle w:val="ListTable6Colorful-Accent3"/>
         <w:tblW w:w="0" w:type="auto"/>
         <w:tblInd w:w="0" w:type="dxa"/>
         <w:tblLook w:val="04A0" w:firstRow="1" w:lastRow="0" w:firstColumn="1" w:lastColumn="0" w:noHBand="0" w:noVBand="1"/>
@@ -3260,7 +3291,7 @@
           </w:tcPr>
           <w:p>
             <w:pPr>
-              <w:pStyle w:val="Geenafstand"/>
+              <w:pStyle w:val="NoSpacing"/>
               <w:jc w:val="both"/>
             </w:pPr>
             <w:proofErr w:type="spellStart"/>
@@ -3282,7 +3313,7 @@
           </w:tcPr>
           <w:p>
             <w:pPr>
-              <w:pStyle w:val="Geenafstand"/>
+              <w:pStyle w:val="NoSpacing"/>
               <w:jc w:val="both"/>
               <w:cnfStyle w:val="100000000000" w:firstRow="1" w:lastRow="0" w:firstColumn="0" w:lastColumn="0" w:oddVBand="0" w:evenVBand="0" w:oddHBand="0" w:evenHBand="0" w:firstRowFirstColumn="0" w:firstRowLastColumn="0" w:lastRowFirstColumn="0" w:lastRowLastColumn="0"/>
             </w:pPr>
@@ -3312,7 +3343,7 @@
           </w:tcPr>
           <w:p>
             <w:pPr>
-              <w:pStyle w:val="Geenafstand"/>
+              <w:pStyle w:val="NoSpacing"/>
               <w:jc w:val="both"/>
               <w:rPr>
                 <w:color w:val="7030A0"/>
@@ -3353,7 +3384,7 @@
           </w:tcPr>
           <w:p>
             <w:pPr>
-              <w:pStyle w:val="Geenafstand"/>
+              <w:pStyle w:val="NoSpacing"/>
               <w:jc w:val="both"/>
               <w:cnfStyle w:val="000000100000" w:firstRow="0" w:lastRow="0" w:firstColumn="0" w:lastColumn="0" w:oddVBand="0" w:evenVBand="0" w:oddHBand="1" w:evenHBand="0" w:firstRowFirstColumn="0" w:firstRowLastColumn="0" w:lastRowFirstColumn="0" w:lastRowLastColumn="0"/>
               <w:rPr>
@@ -3384,7 +3415,7 @@
           </w:tcPr>
           <w:p>
             <w:pPr>
-              <w:pStyle w:val="Geenafstand"/>
+              <w:pStyle w:val="NoSpacing"/>
               <w:jc w:val="both"/>
               <w:rPr>
                 <w:color w:val="7030A0"/>
@@ -3394,7 +3425,21 @@
               <w:rPr>
                 <w:color w:val="7030A0"/>
               </w:rPr>
-              <w:t>Three tier (</w:t>
+              <w:t xml:space="preserve">Three </w:t>
+            </w:r>
+            <w:proofErr w:type="gramStart"/>
+            <w:r>
+              <w:rPr>
+                <w:color w:val="7030A0"/>
+              </w:rPr>
+              <w:t>tier</w:t>
+            </w:r>
+            <w:proofErr w:type="gramEnd"/>
+            <w:r>
+              <w:rPr>
+                <w:color w:val="7030A0"/>
+              </w:rPr>
+              <w:t xml:space="preserve"> (</w:t>
             </w:r>
             <w:proofErr w:type="spellStart"/>
             <w:r>
@@ -3425,7 +3470,7 @@
           </w:tcPr>
           <w:p>
             <w:pPr>
-              <w:pStyle w:val="Geenafstand"/>
+              <w:pStyle w:val="NoSpacing"/>
               <w:jc w:val="both"/>
               <w:cnfStyle w:val="000000000000" w:firstRow="0" w:lastRow="0" w:firstColumn="0" w:lastColumn="0" w:oddVBand="0" w:evenVBand="0" w:oddHBand="0" w:evenHBand="0" w:firstRowFirstColumn="0" w:firstRowLastColumn="0" w:lastRowFirstColumn="0" w:lastRowLastColumn="0"/>
             </w:pPr>
@@ -3453,7 +3498,7 @@
           </w:tcPr>
           <w:p>
             <w:pPr>
-              <w:pStyle w:val="Geenafstand"/>
+              <w:pStyle w:val="NoSpacing"/>
               <w:jc w:val="both"/>
               <w:rPr>
                 <w:color w:val="C00000"/>
@@ -3480,7 +3525,7 @@
           </w:tcPr>
           <w:p>
             <w:pPr>
-              <w:pStyle w:val="Geenafstand"/>
+              <w:pStyle w:val="NoSpacing"/>
               <w:jc w:val="both"/>
               <w:cnfStyle w:val="000000100000" w:firstRow="0" w:lastRow="0" w:firstColumn="0" w:lastColumn="0" w:oddVBand="0" w:evenVBand="0" w:oddHBand="1" w:evenHBand="0" w:firstRowFirstColumn="0" w:firstRowLastColumn="0" w:lastRowFirstColumn="0" w:lastRowLastColumn="0"/>
             </w:pPr>
@@ -3505,7 +3550,7 @@
           </w:tcPr>
           <w:p>
             <w:pPr>
-              <w:pStyle w:val="Geenafstand"/>
+              <w:pStyle w:val="NoSpacing"/>
               <w:jc w:val="both"/>
               <w:rPr>
                 <w:color w:val="C00000"/>
@@ -3532,7 +3577,7 @@
           </w:tcPr>
           <w:p>
             <w:pPr>
-              <w:pStyle w:val="Geenafstand"/>
+              <w:pStyle w:val="NoSpacing"/>
               <w:jc w:val="both"/>
               <w:cnfStyle w:val="000000000000" w:firstRow="0" w:lastRow="0" w:firstColumn="0" w:lastColumn="0" w:oddVBand="0" w:evenVBand="0" w:oddHBand="0" w:evenHBand="0" w:firstRowFirstColumn="0" w:firstRowLastColumn="0" w:lastRowFirstColumn="0" w:lastRowLastColumn="0"/>
             </w:pPr>
@@ -3560,7 +3605,7 @@
           </w:tcPr>
           <w:p>
             <w:pPr>
-              <w:pStyle w:val="Geenafstand"/>
+              <w:pStyle w:val="NoSpacing"/>
               <w:jc w:val="both"/>
               <w:rPr>
                 <w:color w:val="C00000"/>
@@ -3587,7 +3632,7 @@
           </w:tcPr>
           <w:p>
             <w:pPr>
-              <w:pStyle w:val="Geenafstand"/>
+              <w:pStyle w:val="NoSpacing"/>
               <w:jc w:val="both"/>
               <w:cnfStyle w:val="000000100000" w:firstRow="0" w:lastRow="0" w:firstColumn="0" w:lastColumn="0" w:oddVBand="0" w:evenVBand="0" w:oddHBand="1" w:evenHBand="0" w:firstRowFirstColumn="0" w:firstRowLastColumn="0" w:lastRowFirstColumn="0" w:lastRowLastColumn="0"/>
             </w:pPr>
@@ -3612,7 +3657,7 @@
           </w:tcPr>
           <w:p>
             <w:pPr>
-              <w:pStyle w:val="Geenafstand"/>
+              <w:pStyle w:val="NoSpacing"/>
               <w:jc w:val="both"/>
               <w:rPr>
                 <w:color w:val="C00000"/>
@@ -3639,7 +3684,7 @@
           </w:tcPr>
           <w:p>
             <w:pPr>
-              <w:pStyle w:val="Geenafstand"/>
+              <w:pStyle w:val="NoSpacing"/>
               <w:jc w:val="both"/>
               <w:cnfStyle w:val="000000000000" w:firstRow="0" w:lastRow="0" w:firstColumn="0" w:lastColumn="0" w:oddVBand="0" w:evenVBand="0" w:oddHBand="0" w:evenHBand="0" w:firstRowFirstColumn="0" w:firstRowLastColumn="0" w:lastRowFirstColumn="0" w:lastRowLastColumn="0"/>
             </w:pPr>
@@ -3667,7 +3712,7 @@
           </w:tcPr>
           <w:p>
             <w:pPr>
-              <w:pStyle w:val="Geenafstand"/>
+              <w:pStyle w:val="NoSpacing"/>
               <w:jc w:val="both"/>
               <w:rPr>
                 <w:color w:val="C00000"/>
@@ -3694,7 +3739,7 @@
           </w:tcPr>
           <w:p>
             <w:pPr>
-              <w:pStyle w:val="Geenafstand"/>
+              <w:pStyle w:val="NoSpacing"/>
               <w:jc w:val="both"/>
               <w:cnfStyle w:val="000000100000" w:firstRow="0" w:lastRow="0" w:firstColumn="0" w:lastColumn="0" w:oddVBand="0" w:evenVBand="0" w:oddHBand="1" w:evenHBand="0" w:firstRowFirstColumn="0" w:firstRowLastColumn="0" w:lastRowFirstColumn="0" w:lastRowLastColumn="0"/>
             </w:pPr>
@@ -3719,7 +3764,7 @@
           </w:tcPr>
           <w:p>
             <w:pPr>
-              <w:pStyle w:val="Geenafstand"/>
+              <w:pStyle w:val="NoSpacing"/>
               <w:jc w:val="both"/>
               <w:rPr>
                 <w:color w:val="FFC000"/>
@@ -3746,7 +3791,7 @@
           </w:tcPr>
           <w:p>
             <w:pPr>
-              <w:pStyle w:val="Geenafstand"/>
+              <w:pStyle w:val="NoSpacing"/>
               <w:jc w:val="both"/>
               <w:cnfStyle w:val="000000000000" w:firstRow="0" w:lastRow="0" w:firstColumn="0" w:lastColumn="0" w:oddVBand="0" w:evenVBand="0" w:oddHBand="0" w:evenHBand="0" w:firstRowFirstColumn="0" w:firstRowLastColumn="0" w:lastRowFirstColumn="0" w:lastRowLastColumn="0"/>
             </w:pPr>
@@ -3774,7 +3819,7 @@
           </w:tcPr>
           <w:p>
             <w:pPr>
-              <w:pStyle w:val="Geenafstand"/>
+              <w:pStyle w:val="NoSpacing"/>
               <w:jc w:val="both"/>
               <w:rPr>
                 <w:color w:val="FFC000"/>
@@ -3801,7 +3846,7 @@
           </w:tcPr>
           <w:p>
             <w:pPr>
-              <w:pStyle w:val="Geenafstand"/>
+              <w:pStyle w:val="NoSpacing"/>
               <w:jc w:val="both"/>
               <w:cnfStyle w:val="000000100000" w:firstRow="0" w:lastRow="0" w:firstColumn="0" w:lastColumn="0" w:oddVBand="0" w:evenVBand="0" w:oddHBand="1" w:evenHBand="0" w:firstRowFirstColumn="0" w:firstRowLastColumn="0" w:lastRowFirstColumn="0" w:lastRowLastColumn="0"/>
               <w:rPr>
@@ -3832,7 +3877,7 @@
           </w:tcPr>
           <w:p>
             <w:pPr>
-              <w:pStyle w:val="Geenafstand"/>
+              <w:pStyle w:val="NoSpacing"/>
               <w:jc w:val="both"/>
               <w:rPr>
                 <w:color w:val="FFC000"/>
@@ -3859,7 +3904,7 @@
           </w:tcPr>
           <w:p>
             <w:pPr>
-              <w:pStyle w:val="Geenafstand"/>
+              <w:pStyle w:val="NoSpacing"/>
               <w:jc w:val="both"/>
               <w:cnfStyle w:val="000000000000" w:firstRow="0" w:lastRow="0" w:firstColumn="0" w:lastColumn="0" w:oddVBand="0" w:evenVBand="0" w:oddHBand="0" w:evenHBand="0" w:firstRowFirstColumn="0" w:firstRowLastColumn="0" w:lastRowFirstColumn="0" w:lastRowLastColumn="0"/>
             </w:pPr>
@@ -3887,7 +3932,7 @@
           </w:tcPr>
           <w:p>
             <w:pPr>
-              <w:pStyle w:val="Geenafstand"/>
+              <w:pStyle w:val="NoSpacing"/>
               <w:jc w:val="both"/>
               <w:rPr>
                 <w:color w:val="FFC000"/>
@@ -3914,7 +3959,7 @@
           </w:tcPr>
           <w:p>
             <w:pPr>
-              <w:pStyle w:val="Geenafstand"/>
+              <w:pStyle w:val="NoSpacing"/>
               <w:jc w:val="both"/>
               <w:cnfStyle w:val="000000100000" w:firstRow="0" w:lastRow="0" w:firstColumn="0" w:lastColumn="0" w:oddVBand="0" w:evenVBand="0" w:oddHBand="1" w:evenHBand="0" w:firstRowFirstColumn="0" w:firstRowLastColumn="0" w:lastRowFirstColumn="0" w:lastRowLastColumn="0"/>
             </w:pPr>
@@ -3939,7 +3984,7 @@
           </w:tcPr>
           <w:p>
             <w:pPr>
-              <w:pStyle w:val="Geenafstand"/>
+              <w:pStyle w:val="NoSpacing"/>
               <w:jc w:val="both"/>
               <w:rPr>
                 <w:color w:val="FFC000"/>
@@ -3966,7 +4011,7 @@
           </w:tcPr>
           <w:p>
             <w:pPr>
-              <w:pStyle w:val="Geenafstand"/>
+              <w:pStyle w:val="NoSpacing"/>
               <w:jc w:val="both"/>
               <w:cnfStyle w:val="000000000000" w:firstRow="0" w:lastRow="0" w:firstColumn="0" w:lastColumn="0" w:oddVBand="0" w:evenVBand="0" w:oddHBand="0" w:evenHBand="0" w:firstRowFirstColumn="0" w:firstRowLastColumn="0" w:lastRowFirstColumn="0" w:lastRowLastColumn="0"/>
               <w:rPr>
@@ -4000,7 +4045,7 @@
           </w:tcPr>
           <w:p>
             <w:pPr>
-              <w:pStyle w:val="Geenafstand"/>
+              <w:pStyle w:val="NoSpacing"/>
               <w:jc w:val="both"/>
             </w:pPr>
             <w:r>
@@ -4024,7 +4069,7 @@
           </w:tcPr>
           <w:p>
             <w:pPr>
-              <w:pStyle w:val="Geenafstand"/>
+              <w:pStyle w:val="NoSpacing"/>
               <w:jc w:val="both"/>
               <w:cnfStyle w:val="000000100000" w:firstRow="0" w:lastRow="0" w:firstColumn="0" w:lastColumn="0" w:oddVBand="0" w:evenVBand="0" w:oddHBand="1" w:evenHBand="0" w:firstRowFirstColumn="0" w:firstRowLastColumn="0" w:lastRowFirstColumn="0" w:lastRowLastColumn="0"/>
               <w:rPr>
@@ -4055,7 +4100,7 @@
           </w:tcPr>
           <w:p>
             <w:pPr>
-              <w:pStyle w:val="Geenafstand"/>
+              <w:pStyle w:val="NoSpacing"/>
               <w:jc w:val="both"/>
             </w:pPr>
             <w:proofErr w:type="spellStart"/>
@@ -4081,7 +4126,7 @@
           </w:tcPr>
           <w:p>
             <w:pPr>
-              <w:pStyle w:val="Geenafstand"/>
+              <w:pStyle w:val="NoSpacing"/>
               <w:jc w:val="both"/>
               <w:cnfStyle w:val="000000000000" w:firstRow="0" w:lastRow="0" w:firstColumn="0" w:lastColumn="0" w:oddVBand="0" w:evenVBand="0" w:oddHBand="0" w:evenHBand="0" w:firstRowFirstColumn="0" w:firstRowLastColumn="0" w:lastRowFirstColumn="0" w:lastRowLastColumn="0"/>
               <w:rPr>
@@ -4100,7 +4145,7 @@
     </w:tbl>
     <w:p>
       <w:pPr>
-        <w:pStyle w:val="Geenafstand"/>
+        <w:pStyle w:val="NoSpacing"/>
         <w:jc w:val="both"/>
       </w:pPr>
     </w:p>
@@ -4128,7 +4173,7 @@
     </w:p>
     <w:p>
       <w:pPr>
-        <w:pStyle w:val="Kop1"/>
+        <w:pStyle w:val="Heading1"/>
       </w:pPr>
       <w:r>
         <w:lastRenderedPageBreak/>
@@ -4138,7 +4183,7 @@
     </w:p>
     <w:p>
       <w:pPr>
-        <w:pStyle w:val="Kop2"/>
+        <w:pStyle w:val="Heading2"/>
       </w:pPr>
       <w:bookmarkStart w:id="13" w:name="_Toc21287027"/>
       <w:r>
@@ -4153,7 +4198,7 @@
     </w:p>
     <w:p>
       <w:pPr>
-        <w:pStyle w:val="Geenafstand"/>
+        <w:pStyle w:val="NoSpacing"/>
       </w:pPr>
       <w:r>
         <w:t>//uitleg van alle drivers</w:t>
@@ -4161,12 +4206,12 @@
     </w:p>
     <w:p>
       <w:pPr>
-        <w:pStyle w:val="Kop2"/>
-      </w:pPr>
-    </w:p>
-    <w:p>
-      <w:pPr>
-        <w:pStyle w:val="Kop2"/>
+        <w:pStyle w:val="Heading2"/>
+      </w:pPr>
+    </w:p>
+    <w:p>
+      <w:pPr>
+        <w:pStyle w:val="Heading2"/>
       </w:pPr>
       <w:bookmarkStart w:id="14" w:name="_Toc21287028"/>
       <w:r>
@@ -4181,7 +4226,7 @@
     </w:p>
     <w:p>
       <w:pPr>
-        <w:pStyle w:val="Geenafstand"/>
+        <w:pStyle w:val="NoSpacing"/>
       </w:pPr>
       <w:r>
         <w:t xml:space="preserve">//uitleg van alle middleware </w:t>
@@ -4194,12 +4239,12 @@
     </w:p>
     <w:p>
       <w:pPr>
-        <w:pStyle w:val="Geenafstand"/>
-      </w:pPr>
-    </w:p>
-    <w:p>
-      <w:pPr>
-        <w:pStyle w:val="Kop2"/>
+        <w:pStyle w:val="NoSpacing"/>
+      </w:pPr>
+    </w:p>
+    <w:p>
+      <w:pPr>
+        <w:pStyle w:val="Heading2"/>
         <w:rPr>
           <w:lang w:val="en-GB"/>
         </w:rPr>
@@ -4215,7 +4260,7 @@
     </w:p>
     <w:p>
       <w:pPr>
-        <w:pStyle w:val="Geenafstand"/>
+        <w:pStyle w:val="NoSpacing"/>
         <w:rPr>
           <w:lang w:val="en-GB"/>
         </w:rPr>
@@ -4263,7 +4308,7 @@
     </w:p>
     <w:p>
       <w:pPr>
-        <w:pStyle w:val="Kop1"/>
+        <w:pStyle w:val="Heading1"/>
         <w:ind w:left="720"/>
       </w:pPr>
       <w:bookmarkStart w:id="16" w:name="_Toc21287030"/>
@@ -4275,12 +4320,12 @@
     </w:p>
     <w:p>
       <w:pPr>
-        <w:pStyle w:val="Geenafstand"/>
-      </w:pPr>
-    </w:p>
-    <w:p>
-      <w:pPr>
-        <w:pStyle w:val="Geenafstand"/>
+        <w:pStyle w:val="NoSpacing"/>
+      </w:pPr>
+    </w:p>
+    <w:p>
+      <w:pPr>
+        <w:pStyle w:val="NoSpacing"/>
       </w:pPr>
       <w:r>
         <w:t xml:space="preserve">//wat werd wel niet of niet uitgevoerd </w:t>
@@ -4296,7 +4341,7 @@
     </w:p>
     <w:p>
       <w:pPr>
-        <w:pStyle w:val="Geenafstand"/>
+        <w:pStyle w:val="NoSpacing"/>
       </w:pPr>
       <w:r>
         <w:t xml:space="preserve">//wat is </w:t>
@@ -4312,7 +4357,7 @@
     </w:p>
     <w:p>
       <w:pPr>
-        <w:pStyle w:val="Geenafstand"/>
+        <w:pStyle w:val="NoSpacing"/>
       </w:pPr>
       <w:r>
         <w:t>//obstakels en aanpak hiervan</w:t>
@@ -4320,12 +4365,12 @@
     </w:p>
     <w:p>
       <w:pPr>
-        <w:pStyle w:val="Geenafstand"/>
-      </w:pPr>
-    </w:p>
-    <w:p>
-      <w:pPr>
-        <w:pStyle w:val="Geenafstand"/>
+        <w:pStyle w:val="NoSpacing"/>
+      </w:pPr>
+    </w:p>
+    <w:p>
+      <w:pPr>
+        <w:pStyle w:val="NoSpacing"/>
       </w:pPr>
     </w:p>
     <w:sectPr>
@@ -4380,7 +4425,7 @@
     <w:sdtContent>
       <w:p>
         <w:pPr>
-          <w:pStyle w:val="Voettekst"/>
+          <w:pStyle w:val="Footer"/>
           <w:jc w:val="right"/>
         </w:pPr>
         <w:r>
@@ -4406,7 +4451,7 @@
   </w:sdt>
   <w:p>
     <w:pPr>
-      <w:pStyle w:val="Voettekst"/>
+      <w:pStyle w:val="Footer"/>
     </w:pPr>
   </w:p>
 </w:ftr>
@@ -4441,7 +4486,7 @@
 <w:hdr xmlns:wpc="http://schemas.microsoft.com/office/word/2010/wordprocessingCanvas" xmlns:cx="http://schemas.microsoft.com/office/drawing/2014/chartex" xmlns:cx1="http://schemas.microsoft.com/office/drawing/2015/9/8/chartex" xmlns:cx2="http://schemas.microsoft.com/office/drawing/2015/10/21/chartex" xmlns:cx3="http://schemas.microsoft.com/office/drawing/2016/5/9/chartex" xmlns:cx4="http://schemas.microsoft.com/office/drawing/2016/5/10/chartex" xmlns:cx5="http://schemas.microsoft.com/office/drawing/2016/5/11/chartex" xmlns:cx6="http://schemas.microsoft.com/office/drawing/2016/5/12/chartex" xmlns:cx7="http://schemas.microsoft.com/office/drawing/2016/5/13/chartex" xmlns:cx8="http://schemas.microsoft.com/office/drawing/2016/5/14/chartex" xmlns:mc="http://schemas.openxmlformats.org/markup-compatibility/2006" xmlns:aink="http://schemas.microsoft.com/office/drawing/2016/ink" xmlns:am3d="http://schemas.microsoft.com/office/drawing/2017/model3d" xmlns:o="urn:schemas-microsoft-com:office:office" xmlns:r="http://schemas.openxmlformats.org/officeDocument/2006/relationships" xmlns:m="http://schemas.openxmlformats.org/officeDocument/2006/math" xmlns:v="urn:schemas-microsoft-com:vml" xmlns:wp14="http://schemas.microsoft.com/office/word/2010/wordprocessingDrawing" xmlns:wp="http://schemas.openxmlformats.org/drawingml/2006/wordprocessingDrawing" xmlns:w10="urn:schemas-microsoft-com:office:word" xmlns:w="http://schemas.openxmlformats.org/wordprocessingml/2006/main" xmlns:w14="http://schemas.microsoft.com/office/word/2010/wordml" xmlns:w15="http://schemas.microsoft.com/office/word/2012/wordml" xmlns:w16cid="http://schemas.microsoft.com/office/word/2016/wordml/cid" xmlns:w16se="http://schemas.microsoft.com/office/word/2015/wordml/symex" xmlns:wpg="http://schemas.microsoft.com/office/word/2010/wordprocessingGroup" xmlns:wpi="http://schemas.microsoft.com/office/word/2010/wordprocessingInk" xmlns:wne="http://schemas.microsoft.com/office/word/2006/wordml" xmlns:wps="http://schemas.microsoft.com/office/word/2010/wordprocessingShape" mc:Ignorable="w14 w15 w16se w16cid wp14">
   <w:p>
     <w:pPr>
-      <w:pStyle w:val="Koptekst"/>
+      <w:pStyle w:val="Header"/>
     </w:pPr>
     <w:r>
       <w:rPr>
@@ -4769,12 +4814,12 @@
   </w:p>
   <w:p>
     <w:pPr>
-      <w:pStyle w:val="Koptekst"/>
+      <w:pStyle w:val="Header"/>
     </w:pPr>
   </w:p>
   <w:p>
     <w:pPr>
-      <w:pStyle w:val="Koptekst"/>
+      <w:pStyle w:val="Header"/>
     </w:pPr>
   </w:p>
 </w:hdr>
@@ -6050,15 +6095,6 @@
   </w:num>
   <w:num w:numId="16">
     <w:abstractNumId w:val="0"/>
-    <w:lvlOverride w:ilvl="0"/>
-    <w:lvlOverride w:ilvl="1"/>
-    <w:lvlOverride w:ilvl="2"/>
-    <w:lvlOverride w:ilvl="3"/>
-    <w:lvlOverride w:ilvl="4"/>
-    <w:lvlOverride w:ilvl="5"/>
-    <w:lvlOverride w:ilvl="6"/>
-    <w:lvlOverride w:ilvl="7"/>
-    <w:lvlOverride w:ilvl="8"/>
   </w:num>
 </w:numbering>
 </file>
@@ -6080,7 +6116,7 @@
       </w:pPr>
     </w:pPrDefault>
   </w:docDefaults>
-  <w:latentStyles w:defLockedState="0" w:defUIPriority="99" w:defSemiHidden="0" w:defUnhideWhenUsed="0" w:defQFormat="0" w:count="375">
+  <w:latentStyles w:defLockedState="0" w:defUIPriority="99" w:defSemiHidden="0" w:defUnhideWhenUsed="0" w:defQFormat="0" w:count="376">
     <w:lsdException w:name="Normal" w:uiPriority="0" w:qFormat="1"/>
     <w:lsdException w:name="heading 1" w:uiPriority="9" w:qFormat="1"/>
     <w:lsdException w:name="heading 2" w:semiHidden="1" w:uiPriority="9" w:unhideWhenUsed="1" w:qFormat="1"/>
@@ -6186,7 +6222,6 @@
     <w:lsdException w:name="HTML Sample" w:semiHidden="1" w:unhideWhenUsed="1"/>
     <w:lsdException w:name="HTML Typewriter" w:semiHidden="1" w:unhideWhenUsed="1"/>
     <w:lsdException w:name="HTML Variable" w:semiHidden="1" w:unhideWhenUsed="1"/>
-    <w:lsdException w:name="Normal Table" w:semiHidden="1" w:unhideWhenUsed="1"/>
     <w:lsdException w:name="annotation subject" w:semiHidden="1" w:unhideWhenUsed="1"/>
     <w:lsdException w:name="No List" w:semiHidden="1" w:unhideWhenUsed="1"/>
     <w:lsdException w:name="Outline List 1" w:semiHidden="1" w:unhideWhenUsed="1"/>
@@ -6233,10 +6268,8 @@
     <w:lsdException w:name="Table Subtle 2" w:semiHidden="1" w:unhideWhenUsed="1"/>
     <w:lsdException w:name="Table Web 1" w:semiHidden="1" w:unhideWhenUsed="1"/>
     <w:lsdException w:name="Table Web 2" w:semiHidden="1" w:unhideWhenUsed="1"/>
-    <w:lsdException w:name="Table Web 3" w:semiHidden="1" w:unhideWhenUsed="1"/>
     <w:lsdException w:name="Balloon Text" w:semiHidden="1" w:unhideWhenUsed="1"/>
     <w:lsdException w:name="Table Grid" w:uiPriority="39"/>
-    <w:lsdException w:name="Table Theme" w:semiHidden="1" w:unhideWhenUsed="1"/>
     <w:lsdException w:name="Placeholder Text" w:semiHidden="1"/>
     <w:lsdException w:name="No Spacing" w:uiPriority="1" w:qFormat="1"/>
     <w:lsdException w:name="Light Shading" w:uiPriority="60"/>
@@ -6456,16 +6489,17 @@
     <w:lsdException w:name="Smart Hyperlink" w:semiHidden="1" w:unhideWhenUsed="1"/>
     <w:lsdException w:name="Hashtag" w:semiHidden="1" w:unhideWhenUsed="1"/>
     <w:lsdException w:name="Unresolved Mention" w:semiHidden="1" w:unhideWhenUsed="1"/>
+    <w:lsdException w:name="Smart Link" w:semiHidden="1" w:unhideWhenUsed="1"/>
   </w:latentStyles>
-  <w:style w:type="paragraph" w:default="1" w:styleId="Standaard">
+  <w:style w:type="paragraph" w:default="1" w:styleId="Normal">
     <w:name w:val="Normal"/>
     <w:qFormat/>
   </w:style>
-  <w:style w:type="paragraph" w:styleId="Kop1">
+  <w:style w:type="paragraph" w:styleId="Heading1">
     <w:name w:val="heading 1"/>
-    <w:basedOn w:val="Standaard"/>
-    <w:next w:val="Standaard"/>
-    <w:link w:val="Kop1Char"/>
+    <w:basedOn w:val="Normal"/>
+    <w:next w:val="Normal"/>
+    <w:link w:val="Heading1Char"/>
     <w:uiPriority w:val="9"/>
     <w:qFormat/>
     <w:rsid w:val="0057444B"/>
@@ -6483,11 +6517,11 @@
       <w:szCs w:val="32"/>
     </w:rPr>
   </w:style>
-  <w:style w:type="paragraph" w:styleId="Kop2">
+  <w:style w:type="paragraph" w:styleId="Heading2">
     <w:name w:val="heading 2"/>
-    <w:basedOn w:val="Standaard"/>
-    <w:next w:val="Standaard"/>
-    <w:link w:val="Kop2Char"/>
+    <w:basedOn w:val="Normal"/>
+    <w:next w:val="Normal"/>
+    <w:link w:val="Heading2Char"/>
     <w:uiPriority w:val="9"/>
     <w:unhideWhenUsed/>
     <w:qFormat/>
@@ -6505,13 +6539,13 @@
       <w:szCs w:val="26"/>
     </w:rPr>
   </w:style>
-  <w:style w:type="character" w:default="1" w:styleId="Standaardalinea-lettertype">
+  <w:style w:type="character" w:default="1" w:styleId="DefaultParagraphFont">
     <w:name w:val="Default Paragraph Font"/>
     <w:uiPriority w:val="1"/>
     <w:semiHidden/>
     <w:unhideWhenUsed/>
   </w:style>
-  <w:style w:type="table" w:default="1" w:styleId="Standaardtabel">
+  <w:style w:type="table" w:default="1" w:styleId="TableNormal">
     <w:name w:val="Normal Table"/>
     <w:uiPriority w:val="99"/>
     <w:semiHidden/>
@@ -6526,16 +6560,16 @@
       </w:tblCellMar>
     </w:tblPr>
   </w:style>
-  <w:style w:type="numbering" w:default="1" w:styleId="Geenlijst">
+  <w:style w:type="numbering" w:default="1" w:styleId="NoList">
     <w:name w:val="No List"/>
     <w:uiPriority w:val="99"/>
     <w:semiHidden/>
     <w:unhideWhenUsed/>
   </w:style>
-  <w:style w:type="character" w:customStyle="1" w:styleId="Kop1Char">
-    <w:name w:val="Kop 1 Char"/>
-    <w:basedOn w:val="Standaardalinea-lettertype"/>
-    <w:link w:val="Kop1"/>
+  <w:style w:type="character" w:customStyle="1" w:styleId="Heading1Char">
+    <w:name w:val="Heading 1 Char"/>
+    <w:basedOn w:val="DefaultParagraphFont"/>
+    <w:link w:val="Heading1"/>
     <w:uiPriority w:val="9"/>
     <w:rsid w:val="0057444B"/>
     <w:rPr>
@@ -6545,9 +6579,9 @@
       <w:szCs w:val="32"/>
     </w:rPr>
   </w:style>
-  <w:style w:type="paragraph" w:styleId="Lijstalinea">
+  <w:style w:type="paragraph" w:styleId="ListParagraph">
     <w:name w:val="List Paragraph"/>
-    <w:basedOn w:val="Standaard"/>
+    <w:basedOn w:val="Normal"/>
     <w:uiPriority w:val="34"/>
     <w:qFormat/>
     <w:rsid w:val="00141EE4"/>
@@ -6556,10 +6590,10 @@
       <w:contextualSpacing/>
     </w:pPr>
   </w:style>
-  <w:style w:type="paragraph" w:styleId="Ballontekst">
+  <w:style w:type="paragraph" w:styleId="BalloonText">
     <w:name w:val="Balloon Text"/>
-    <w:basedOn w:val="Standaard"/>
-    <w:link w:val="BallontekstChar"/>
+    <w:basedOn w:val="Normal"/>
+    <w:link w:val="BalloonTextChar"/>
     <w:uiPriority w:val="99"/>
     <w:semiHidden/>
     <w:unhideWhenUsed/>
@@ -6573,10 +6607,10 @@
       <w:szCs w:val="18"/>
     </w:rPr>
   </w:style>
-  <w:style w:type="character" w:customStyle="1" w:styleId="BallontekstChar">
-    <w:name w:val="Ballontekst Char"/>
-    <w:basedOn w:val="Standaardalinea-lettertype"/>
-    <w:link w:val="Ballontekst"/>
+  <w:style w:type="character" w:customStyle="1" w:styleId="BalloonTextChar">
+    <w:name w:val="Balloon Text Char"/>
+    <w:basedOn w:val="DefaultParagraphFont"/>
+    <w:link w:val="BalloonText"/>
     <w:uiPriority w:val="99"/>
     <w:semiHidden/>
     <w:rsid w:val="008A14AB"/>
@@ -6586,7 +6620,7 @@
       <w:szCs w:val="18"/>
     </w:rPr>
   </w:style>
-  <w:style w:type="paragraph" w:styleId="Geenafstand">
+  <w:style w:type="paragraph" w:styleId="NoSpacing">
     <w:name w:val="No Spacing"/>
     <w:uiPriority w:val="1"/>
     <w:qFormat/>
@@ -6595,10 +6629,10 @@
       <w:spacing w:after="0" w:line="240" w:lineRule="auto"/>
     </w:pPr>
   </w:style>
-  <w:style w:type="paragraph" w:styleId="Koptekst">
+  <w:style w:type="paragraph" w:styleId="Header">
     <w:name w:val="header"/>
-    <w:basedOn w:val="Standaard"/>
-    <w:link w:val="KoptekstChar"/>
+    <w:basedOn w:val="Normal"/>
+    <w:link w:val="HeaderChar"/>
     <w:unhideWhenUsed/>
     <w:rsid w:val="00134EAC"/>
     <w:pPr>
@@ -6609,16 +6643,16 @@
       <w:spacing w:after="0" w:line="240" w:lineRule="auto"/>
     </w:pPr>
   </w:style>
-  <w:style w:type="character" w:customStyle="1" w:styleId="KoptekstChar">
-    <w:name w:val="Koptekst Char"/>
-    <w:basedOn w:val="Standaardalinea-lettertype"/>
-    <w:link w:val="Koptekst"/>
+  <w:style w:type="character" w:customStyle="1" w:styleId="HeaderChar">
+    <w:name w:val="Header Char"/>
+    <w:basedOn w:val="DefaultParagraphFont"/>
+    <w:link w:val="Header"/>
     <w:rsid w:val="00134EAC"/>
   </w:style>
-  <w:style w:type="paragraph" w:styleId="Voettekst">
+  <w:style w:type="paragraph" w:styleId="Footer">
     <w:name w:val="footer"/>
-    <w:basedOn w:val="Standaard"/>
-    <w:link w:val="VoettekstChar"/>
+    <w:basedOn w:val="Normal"/>
+    <w:link w:val="FooterChar"/>
     <w:uiPriority w:val="99"/>
     <w:unhideWhenUsed/>
     <w:rsid w:val="00134EAC"/>
@@ -6630,16 +6664,16 @@
       <w:spacing w:after="0" w:line="240" w:lineRule="auto"/>
     </w:pPr>
   </w:style>
-  <w:style w:type="character" w:customStyle="1" w:styleId="VoettekstChar">
-    <w:name w:val="Voettekst Char"/>
-    <w:basedOn w:val="Standaardalinea-lettertype"/>
-    <w:link w:val="Voettekst"/>
+  <w:style w:type="character" w:customStyle="1" w:styleId="FooterChar">
+    <w:name w:val="Footer Char"/>
+    <w:basedOn w:val="DefaultParagraphFont"/>
+    <w:link w:val="Footer"/>
     <w:uiPriority w:val="99"/>
     <w:rsid w:val="00134EAC"/>
   </w:style>
   <w:style w:type="paragraph" w:customStyle="1" w:styleId="CoverKoptekst">
     <w:name w:val="_CoverKoptekst"/>
-    <w:basedOn w:val="Standaard"/>
+    <w:basedOn w:val="Normal"/>
     <w:semiHidden/>
     <w:qFormat/>
     <w:rsid w:val="00134EAC"/>
@@ -6656,9 +6690,9 @@
       <w:lang w:val="nl-NL"/>
     </w:rPr>
   </w:style>
-  <w:style w:type="character" w:styleId="Verwijzingopmerking">
+  <w:style w:type="character" w:styleId="CommentReference">
     <w:name w:val="annotation reference"/>
-    <w:basedOn w:val="Standaardalinea-lettertype"/>
+    <w:basedOn w:val="DefaultParagraphFont"/>
     <w:uiPriority w:val="99"/>
     <w:semiHidden/>
     <w:unhideWhenUsed/>
@@ -6668,10 +6702,10 @@
       <w:szCs w:val="16"/>
     </w:rPr>
   </w:style>
-  <w:style w:type="paragraph" w:styleId="Tekstopmerking">
+  <w:style w:type="paragraph" w:styleId="CommentText">
     <w:name w:val="annotation text"/>
-    <w:basedOn w:val="Standaard"/>
-    <w:link w:val="TekstopmerkingChar"/>
+    <w:basedOn w:val="Normal"/>
+    <w:link w:val="CommentTextChar"/>
     <w:uiPriority w:val="99"/>
     <w:unhideWhenUsed/>
     <w:rsid w:val="00AE0AFE"/>
@@ -6683,10 +6717,10 @@
       <w:szCs w:val="20"/>
     </w:rPr>
   </w:style>
-  <w:style w:type="character" w:customStyle="1" w:styleId="TekstopmerkingChar">
-    <w:name w:val="Tekst opmerking Char"/>
-    <w:basedOn w:val="Standaardalinea-lettertype"/>
-    <w:link w:val="Tekstopmerking"/>
+  <w:style w:type="character" w:customStyle="1" w:styleId="CommentTextChar">
+    <w:name w:val="Comment Text Char"/>
+    <w:basedOn w:val="DefaultParagraphFont"/>
+    <w:link w:val="CommentText"/>
     <w:uiPriority w:val="99"/>
     <w:rsid w:val="00AE0AFE"/>
     <w:rPr>
@@ -6694,11 +6728,11 @@
       <w:szCs w:val="20"/>
     </w:rPr>
   </w:style>
-  <w:style w:type="paragraph" w:styleId="Onderwerpvanopmerking">
+  <w:style w:type="paragraph" w:styleId="CommentSubject">
     <w:name w:val="annotation subject"/>
-    <w:basedOn w:val="Tekstopmerking"/>
-    <w:next w:val="Tekstopmerking"/>
-    <w:link w:val="OnderwerpvanopmerkingChar"/>
+    <w:basedOn w:val="CommentText"/>
+    <w:next w:val="CommentText"/>
+    <w:link w:val="CommentSubjectChar"/>
     <w:uiPriority w:val="99"/>
     <w:semiHidden/>
     <w:unhideWhenUsed/>
@@ -6708,10 +6742,10 @@
       <w:bCs/>
     </w:rPr>
   </w:style>
-  <w:style w:type="character" w:customStyle="1" w:styleId="OnderwerpvanopmerkingChar">
-    <w:name w:val="Onderwerp van opmerking Char"/>
-    <w:basedOn w:val="TekstopmerkingChar"/>
-    <w:link w:val="Onderwerpvanopmerking"/>
+  <w:style w:type="character" w:customStyle="1" w:styleId="CommentSubjectChar">
+    <w:name w:val="Comment Subject Char"/>
+    <w:basedOn w:val="CommentTextChar"/>
+    <w:link w:val="CommentSubject"/>
     <w:uiPriority w:val="99"/>
     <w:semiHidden/>
     <w:rsid w:val="00AE0AFE"/>
@@ -6722,9 +6756,9 @@
       <w:szCs w:val="20"/>
     </w:rPr>
   </w:style>
-  <w:style w:type="table" w:styleId="Tabelraster">
+  <w:style w:type="table" w:styleId="TableGrid">
     <w:name w:val="Table Grid"/>
-    <w:basedOn w:val="Standaardtabel"/>
+    <w:basedOn w:val="TableNormal"/>
     <w:uiPriority w:val="39"/>
     <w:rsid w:val="008A05CF"/>
     <w:pPr>
@@ -6741,9 +6775,9 @@
       </w:tblBorders>
     </w:tblPr>
   </w:style>
-  <w:style w:type="table" w:styleId="Onopgemaaktetabel2">
+  <w:style w:type="table" w:styleId="PlainTable2">
     <w:name w:val="Plain Table 2"/>
-    <w:basedOn w:val="Standaardtabel"/>
+    <w:basedOn w:val="TableNormal"/>
     <w:uiPriority w:val="42"/>
     <w:rsid w:val="008A05CF"/>
     <w:pPr>
@@ -6821,9 +6855,9 @@
       </w:tcPr>
     </w:tblStylePr>
   </w:style>
-  <w:style w:type="table" w:styleId="Rastertabel4-Accent4">
+  <w:style w:type="table" w:styleId="GridTable4-Accent4">
     <w:name w:val="Grid Table 4 Accent 4"/>
-    <w:basedOn w:val="Standaardtabel"/>
+    <w:basedOn w:val="TableNormal"/>
     <w:uiPriority w:val="49"/>
     <w:rsid w:val="008A05CF"/>
     <w:pPr>
@@ -6897,10 +6931,10 @@
       </w:tcPr>
     </w:tblStylePr>
   </w:style>
-  <w:style w:type="paragraph" w:styleId="Kopvaninhoudsopgave">
+  <w:style w:type="paragraph" w:styleId="TOCHeading">
     <w:name w:val="TOC Heading"/>
-    <w:basedOn w:val="Kop1"/>
-    <w:next w:val="Standaard"/>
+    <w:basedOn w:val="Heading1"/>
+    <w:next w:val="Normal"/>
     <w:uiPriority w:val="39"/>
     <w:unhideWhenUsed/>
     <w:qFormat/>
@@ -6912,10 +6946,10 @@
       <w:lang w:val="en-GB" w:eastAsia="en-GB"/>
     </w:rPr>
   </w:style>
-  <w:style w:type="paragraph" w:styleId="Inhopg1">
+  <w:style w:type="paragraph" w:styleId="TOC1">
     <w:name w:val="toc 1"/>
-    <w:basedOn w:val="Standaard"/>
-    <w:next w:val="Standaard"/>
+    <w:basedOn w:val="Normal"/>
+    <w:next w:val="Normal"/>
     <w:autoRedefine/>
     <w:uiPriority w:val="39"/>
     <w:unhideWhenUsed/>
@@ -6926,7 +6960,7 @@
   </w:style>
   <w:style w:type="character" w:styleId="Hyperlink">
     <w:name w:val="Hyperlink"/>
-    <w:basedOn w:val="Standaardalinea-lettertype"/>
+    <w:basedOn w:val="DefaultParagraphFont"/>
     <w:uiPriority w:val="99"/>
     <w:unhideWhenUsed/>
     <w:rsid w:val="000D5DD2"/>
@@ -6935,10 +6969,10 @@
       <w:u w:val="single"/>
     </w:rPr>
   </w:style>
-  <w:style w:type="character" w:customStyle="1" w:styleId="Kop2Char">
-    <w:name w:val="Kop 2 Char"/>
-    <w:basedOn w:val="Standaardalinea-lettertype"/>
-    <w:link w:val="Kop2"/>
+  <w:style w:type="character" w:customStyle="1" w:styleId="Heading2Char">
+    <w:name w:val="Heading 2 Char"/>
+    <w:basedOn w:val="DefaultParagraphFont"/>
+    <w:link w:val="Heading2"/>
     <w:uiPriority w:val="9"/>
     <w:rsid w:val="006A4C35"/>
     <w:rPr>
@@ -6947,10 +6981,10 @@
       <w:szCs w:val="26"/>
     </w:rPr>
   </w:style>
-  <w:style w:type="paragraph" w:styleId="Inhopg2">
+  <w:style w:type="paragraph" w:styleId="TOC2">
     <w:name w:val="toc 2"/>
-    <w:basedOn w:val="Standaard"/>
-    <w:next w:val="Standaard"/>
+    <w:basedOn w:val="Normal"/>
+    <w:next w:val="Normal"/>
     <w:autoRedefine/>
     <w:uiPriority w:val="39"/>
     <w:unhideWhenUsed/>
@@ -6960,9 +6994,9 @@
       <w:ind w:left="220"/>
     </w:pPr>
   </w:style>
-  <w:style w:type="table" w:styleId="Lijsttabel6kleurrijk-Accent3">
+  <w:style w:type="table" w:styleId="ListTable6Colorful-Accent3">
     <w:name w:val="List Table 6 Colorful Accent 3"/>
-    <w:basedOn w:val="Standaardtabel"/>
+    <w:basedOn w:val="TableNormal"/>
     <w:uiPriority w:val="51"/>
     <w:rsid w:val="009D55D5"/>
     <w:pPr>
@@ -7333,7 +7367,7 @@
 </file>
 
 <file path=customXml/itemProps1.xml><?xml version="1.0" encoding="utf-8"?>
-<ds:datastoreItem xmlns:ds="http://schemas.openxmlformats.org/officeDocument/2006/customXml" ds:itemID="{18490609-0132-492E-9673-E2783FA1AE4A}">
+<ds:datastoreItem xmlns:ds="http://schemas.openxmlformats.org/officeDocument/2006/customXml" ds:itemID="{85EC812D-E75B-4C84-8384-0656E1C06EF7}">
   <ds:schemaRefs>
     <ds:schemaRef ds:uri="http://schemas.openxmlformats.org/officeDocument/2006/bibliography"/>
   </ds:schemaRefs>

</xml_diff>

<commit_message>
verslag+ schema set date
</commit_message>
<xml_diff>
--- a/verslagdocumentation/FRS_01.10.2019_LaureBuysseLanderBuysse.docx
+++ b/verslagdocumentation/FRS_01.10.2019_LaureBuysseLanderBuysse.docx
@@ -1487,6 +1487,7 @@
         <w:pStyle w:val="NoSpacing"/>
         <w:jc w:val="both"/>
       </w:pPr>
+      <w:bookmarkStart w:id="1" w:name="_Hlk26367097"/>
       <w:r>
         <w:t xml:space="preserve">Het doel </w:t>
       </w:r>
@@ -1566,15 +1567,47 @@
         <w:rPr>
           <w:color w:val="000000" w:themeColor="text1"/>
         </w:rPr>
-        <w:t xml:space="preserve">De programmatie van de wekker gebeurt in C met behulp van de MCUXpresso IDE. Het programma is opgebouwd volgens de </w:t>
-      </w:r>
+        <w:t xml:space="preserve">De programmatie van de wekker gebeurt in C met behulp van de </w:t>
+      </w:r>
+      <w:proofErr w:type="spellStart"/>
+      <w:r>
+        <w:rPr>
+          <w:color w:val="000000" w:themeColor="text1"/>
+        </w:rPr>
+        <w:t>MCUXpresso</w:t>
+      </w:r>
+      <w:proofErr w:type="spellEnd"/>
+      <w:r>
+        <w:rPr>
+          <w:color w:val="000000" w:themeColor="text1"/>
+        </w:rPr>
+        <w:t xml:space="preserve"> IDE. Het programma is opgebouwd volgens de </w:t>
+      </w:r>
+      <w:proofErr w:type="spellStart"/>
       <w:r>
         <w:rPr>
           <w:i/>
           <w:color w:val="000000" w:themeColor="text1"/>
         </w:rPr>
-        <w:t>three tier architecture</w:t>
-      </w:r>
+        <w:t>three</w:t>
+      </w:r>
+      <w:proofErr w:type="spellEnd"/>
+      <w:r>
+        <w:rPr>
+          <w:i/>
+          <w:color w:val="000000" w:themeColor="text1"/>
+        </w:rPr>
+        <w:t xml:space="preserve"> tier </w:t>
+      </w:r>
+      <w:proofErr w:type="spellStart"/>
+      <w:r>
+        <w:rPr>
+          <w:i/>
+          <w:color w:val="000000" w:themeColor="text1"/>
+        </w:rPr>
+        <w:t>architecture</w:t>
+      </w:r>
+      <w:proofErr w:type="spellEnd"/>
       <w:r>
         <w:rPr>
           <w:color w:val="000000" w:themeColor="text1"/>
@@ -1604,7 +1637,23 @@
           <w:color w:val="000000" w:themeColor="text1"/>
           <w:highlight w:val="yellow"/>
         </w:rPr>
-        <w:t>//uitleg three tier</w:t>
+        <w:t xml:space="preserve">//uitleg </w:t>
+      </w:r>
+      <w:proofErr w:type="spellStart"/>
+      <w:r>
+        <w:rPr>
+          <w:color w:val="000000" w:themeColor="text1"/>
+          <w:highlight w:val="yellow"/>
+        </w:rPr>
+        <w:t>three</w:t>
+      </w:r>
+      <w:proofErr w:type="spellEnd"/>
+      <w:r>
+        <w:rPr>
+          <w:color w:val="000000" w:themeColor="text1"/>
+          <w:highlight w:val="yellow"/>
+        </w:rPr>
+        <w:t xml:space="preserve"> tier</w:t>
       </w:r>
     </w:p>
     <w:p>
@@ -1643,8 +1692,13 @@
         </w:numPr>
         <w:jc w:val="both"/>
       </w:pPr>
-      <w:r>
-        <w:t>Mbed FRDM-K64F</w:t>
+      <w:proofErr w:type="spellStart"/>
+      <w:r>
+        <w:t>Mbed</w:t>
+      </w:r>
+      <w:proofErr w:type="spellEnd"/>
+      <w:r>
+        <w:t xml:space="preserve"> FRDM-K64F</w:t>
       </w:r>
     </w:p>
     <w:p>
@@ -1659,12 +1713,14 @@
           <w:lang w:val="en-GB"/>
         </w:rPr>
       </w:pPr>
+      <w:proofErr w:type="spellStart"/>
       <w:r>
         <w:rPr>
           <w:lang w:val="en-GB"/>
         </w:rPr>
         <w:t>Applicaton</w:t>
       </w:r>
+      <w:proofErr w:type="spellEnd"/>
       <w:r>
         <w:rPr>
           <w:lang w:val="en-GB"/>
@@ -1675,7 +1731,35 @@
         <w:rPr>
           <w:lang w:val="en-GB"/>
         </w:rPr>
-        <w:t xml:space="preserve"> voor Mbed </w:t>
+        <w:t xml:space="preserve"> </w:t>
+      </w:r>
+      <w:proofErr w:type="spellStart"/>
+      <w:r>
+        <w:rPr>
+          <w:lang w:val="en-GB"/>
+        </w:rPr>
+        <w:t>voor</w:t>
+      </w:r>
+      <w:proofErr w:type="spellEnd"/>
+      <w:r>
+        <w:rPr>
+          <w:lang w:val="en-GB"/>
+        </w:rPr>
+        <w:t xml:space="preserve"> </w:t>
+      </w:r>
+      <w:proofErr w:type="spellStart"/>
+      <w:r>
+        <w:rPr>
+          <w:lang w:val="en-GB"/>
+        </w:rPr>
+        <w:t>Mbed</w:t>
+      </w:r>
+      <w:proofErr w:type="spellEnd"/>
+      <w:r>
+        <w:rPr>
+          <w:lang w:val="en-GB"/>
+        </w:rPr>
+        <w:t xml:space="preserve"> </w:t>
       </w:r>
       <w:r>
         <w:rPr>
@@ -1694,8 +1778,13 @@
         <w:jc w:val="both"/>
       </w:pPr>
       <w:r>
-        <w:t>MCU Expresso</w:t>
-      </w:r>
+        <w:t xml:space="preserve">MCU </w:t>
+      </w:r>
+      <w:proofErr w:type="spellStart"/>
+      <w:r>
+        <w:t>Expresso</w:t>
+      </w:r>
+      <w:proofErr w:type="spellEnd"/>
     </w:p>
     <w:p>
       <w:pPr>
@@ -1703,6 +1792,7 @@
         <w:jc w:val="both"/>
       </w:pPr>
     </w:p>
+    <w:bookmarkEnd w:id="1"/>
     <w:p>
       <w:pPr>
         <w:rPr>
@@ -1721,7 +1811,7 @@
         <w:pStyle w:val="Heading1"/>
         <w:ind w:left="0" w:firstLine="360"/>
       </w:pPr>
-      <w:bookmarkStart w:id="1" w:name="_Toc21287017"/>
+      <w:bookmarkStart w:id="2" w:name="_Toc21287017"/>
       <w:r>
         <w:lastRenderedPageBreak/>
         <w:t>Gebruikers</w:t>
@@ -1732,7 +1822,7 @@
       <w:r>
         <w:t>nterface</w:t>
       </w:r>
-      <w:bookmarkEnd w:id="1"/>
+      <w:bookmarkEnd w:id="2"/>
     </w:p>
     <w:p>
       <w:pPr>
@@ -1938,10 +2028,16 @@
         <w:pStyle w:val="NoSpacing"/>
       </w:pPr>
       <w:r>
-        <w:t>Schema instellen set music:</w:t>
-      </w:r>
-      <w:bookmarkStart w:id="2" w:name="_GoBack"/>
-      <w:bookmarkEnd w:id="2"/>
+        <w:t xml:space="preserve">Schema instellen set </w:t>
+      </w:r>
+      <w:proofErr w:type="spellStart"/>
+      <w:r>
+        <w:t>music</w:t>
+      </w:r>
+      <w:proofErr w:type="spellEnd"/>
+      <w:r>
+        <w:t>:</w:t>
+      </w:r>
     </w:p>
     <w:p>
       <w:pPr>
@@ -1987,62 +2083,21 @@
           </wp:inline>
         </w:drawing>
       </w:r>
-      <w:r>
-        <w:br w:type="page"/>
-      </w:r>
-    </w:p>
-    <w:p>
-      <w:pPr>
-        <w:pStyle w:val="Heading1"/>
-      </w:pPr>
-      <w:bookmarkStart w:id="3" w:name="_Toc21287018"/>
-      <w:r>
+    </w:p>
+    <w:p>
+      <w:pPr>
+        <w:pStyle w:val="NoSpacing"/>
+      </w:pPr>
+      <w:r>
+        <w:rPr>
+          <w:noProof/>
+        </w:rPr>
         <w:lastRenderedPageBreak/>
-        <w:t>Ontwerp</w:t>
-      </w:r>
-      <w:bookmarkEnd w:id="3"/>
-    </w:p>
-    <w:p>
-      <w:pPr>
-        <w:pStyle w:val="NoSpacing"/>
-        <w:jc w:val="both"/>
-        <w:rPr>
-          <w:b/>
-        </w:rPr>
-      </w:pPr>
-    </w:p>
-    <w:p>
-      <w:pPr>
-        <w:pStyle w:val="NoSpacing"/>
-        <w:jc w:val="both"/>
-      </w:pPr>
-      <w:r>
-        <w:t>//uitleg over het statemachine en dat er één gekozen is</w:t>
-      </w:r>
-    </w:p>
-    <w:p>
-      <w:pPr>
-        <w:pStyle w:val="NoSpacing"/>
-        <w:jc w:val="both"/>
-      </w:pPr>
-    </w:p>
-    <w:p>
-      <w:pPr>
-        <w:pStyle w:val="NoSpacing"/>
-        <w:jc w:val="both"/>
-        <w:rPr>
-          <w:b/>
-        </w:rPr>
-      </w:pPr>
-      <w:r>
-        <w:rPr>
-          <w:noProof/>
-        </w:rPr>
         <w:drawing>
-          <wp:inline distT="0" distB="0" distL="0" distR="0" wp14:anchorId="7E8273A6" wp14:editId="7C9A4539">
-            <wp:extent cx="5731510" cy="2558415"/>
-            <wp:effectExtent l="0" t="0" r="2540" b="0"/>
-            <wp:docPr id="1" name="Picture 1"/>
+          <wp:inline distT="0" distB="0" distL="0" distR="0" wp14:anchorId="7A9E7E58" wp14:editId="6D2BEFA7">
+            <wp:extent cx="5731510" cy="3065145"/>
+            <wp:effectExtent l="0" t="0" r="2540" b="1905"/>
+            <wp:docPr id="6" name="Picture 6"/>
             <wp:cNvGraphicFramePr>
               <a:graphicFrameLocks xmlns:a="http://schemas.openxmlformats.org/drawingml/2006/main" noChangeAspect="1"/>
             </wp:cNvGraphicFramePr>
@@ -2062,7 +2117,7 @@
                   <pic:spPr>
                     <a:xfrm>
                       <a:off x="0" y="0"/>
-                      <a:ext cx="5731510" cy="2558415"/>
+                      <a:ext cx="5731510" cy="3065145"/>
                     </a:xfrm>
                     <a:prstGeom prst="rect">
                       <a:avLst/>
@@ -2074,647 +2129,70 @@
           </wp:inline>
         </w:drawing>
       </w:r>
+      <w:r>
+        <w:br w:type="page"/>
+      </w:r>
+    </w:p>
+    <w:p>
+      <w:pPr>
+        <w:pStyle w:val="Heading1"/>
+      </w:pPr>
+      <w:bookmarkStart w:id="3" w:name="_Toc21287018"/>
+      <w:r>
+        <w:lastRenderedPageBreak/>
+        <w:t>Ontwerp</w:t>
+      </w:r>
+      <w:bookmarkEnd w:id="3"/>
     </w:p>
     <w:p>
       <w:pPr>
         <w:pStyle w:val="NoSpacing"/>
         <w:jc w:val="both"/>
-      </w:pPr>
-      <w:r>
-        <w:t>De wekker kan zich in vijf verschillende toestanden</w:t>
-      </w:r>
-      <w:r>
-        <w:t xml:space="preserve"> bevinden</w:t>
-      </w:r>
-      <w:r>
-        <w:t xml:space="preserve">. Hieronder wordt elk van deze toestanden kort toegelicht. </w:t>
-      </w:r>
-      <w:r>
-        <w:t>Bij het toelichten van de verschillende toestanden wordt gebruik gemaakt van volgende afkortingen:</w:t>
-      </w:r>
-    </w:p>
-    <w:p>
-      <w:pPr>
-        <w:pStyle w:val="NoSpacing"/>
-        <w:numPr>
-          <w:ilvl w:val="0"/>
-          <w:numId w:val="11"/>
-        </w:numPr>
+        <w:rPr>
+          <w:b/>
+        </w:rPr>
+      </w:pPr>
+    </w:p>
+    <w:p>
+      <w:pPr>
+        <w:pStyle w:val="NoSpacing"/>
         <w:jc w:val="both"/>
       </w:pPr>
       <w:r>
-        <w:t>TIIN= toestand waarbij de tijd wordt ingesteld</w:t>
-      </w:r>
-    </w:p>
-    <w:p>
-      <w:pPr>
-        <w:pStyle w:val="NoSpacing"/>
-        <w:numPr>
-          <w:ilvl w:val="0"/>
-          <w:numId w:val="11"/>
-        </w:numPr>
+        <w:t xml:space="preserve">//uitleg over </w:t>
+      </w:r>
+      <w:proofErr w:type="gramStart"/>
+      <w:r>
+        <w:t>het</w:t>
+      </w:r>
+      <w:proofErr w:type="gramEnd"/>
+      <w:r>
+        <w:t xml:space="preserve"> statemachine en dat er één gekozen is</w:t>
+      </w:r>
+    </w:p>
+    <w:p>
+      <w:pPr>
+        <w:pStyle w:val="NoSpacing"/>
         <w:jc w:val="both"/>
       </w:pPr>
-      <w:r>
-        <w:t>ALIN= toestand waarbij het alarm wordt ingesteld</w:t>
-      </w:r>
-    </w:p>
-    <w:p>
-      <w:pPr>
-        <w:pStyle w:val="NoSpacing"/>
-        <w:numPr>
-          <w:ilvl w:val="0"/>
-          <w:numId w:val="11"/>
-        </w:numPr>
+    </w:p>
+    <w:p>
+      <w:pPr>
+        <w:pStyle w:val="NoSpacing"/>
         <w:jc w:val="both"/>
-      </w:pPr>
-      <w:r>
-        <w:t>MZIN= toestand waarbij het muziekje wordt geselecteerd</w:t>
-      </w:r>
-    </w:p>
-    <w:p>
-      <w:pPr>
-        <w:pStyle w:val="NoSpacing"/>
-        <w:jc w:val="both"/>
         <w:rPr>
           <w:b/>
         </w:rPr>
       </w:pPr>
-    </w:p>
-    <w:p>
-      <w:pPr>
-        <w:pStyle w:val="Heading2"/>
-      </w:pPr>
-      <w:bookmarkStart w:id="4" w:name="_Toc21287019"/>
-      <w:r>
-        <w:t>Standaardtoestand</w:t>
-      </w:r>
-      <w:bookmarkEnd w:id="4"/>
-    </w:p>
-    <w:p>
-      <w:pPr>
-        <w:pStyle w:val="NoSpacing"/>
-        <w:jc w:val="both"/>
-      </w:pPr>
-    </w:p>
-    <w:p>
-      <w:pPr>
-        <w:pStyle w:val="NoSpacing"/>
-        <w:jc w:val="both"/>
-      </w:pPr>
-      <w:r>
-        <w:t>In de standaardtoestand</w:t>
-      </w:r>
-      <w:r>
-        <w:t xml:space="preserve"> </w:t>
-      </w:r>
-      <w:r>
-        <w:t>wordt de huidige tijd weergeven op het lcd-schermpje.</w:t>
-      </w:r>
-      <w:r>
-        <w:t xml:space="preserve"> </w:t>
-      </w:r>
-      <w:r>
-        <w:t>Met behulp van de joystick kan men een menu doorlopen. Op het LCD-scherm kan dan het volgende verschijnen: ‘muziek instellingen’, ‘tijd instellingen’,  ‘alarm instellingen’ of de tijd. Door de joystick in te drukken wordt de keuze bevestigd en gaat men naar één van de andere toestanden (TIIN, MZIN of ALIN). Indien men zich op de tijd bevindt, zal het indrukken van de joystick niets doen aangezien men zich al in de standaardtoestand bevindt.</w:t>
-      </w:r>
-    </w:p>
-    <w:p>
-      <w:pPr>
-        <w:pStyle w:val="NoSpacing"/>
-        <w:jc w:val="both"/>
-      </w:pPr>
-      <w:r>
-        <w:t xml:space="preserve">Indien het alarm aanstaat, kan ook naar de alarmtoestand worden overgegaan. Dit gebeurt wanneer de huidige tijd groter of gelijk is aan de tijd waarbij het alarm moet overgaan. </w:t>
-      </w:r>
-      <w:r>
-        <w:t>Het alarm kan aangezet worden met behulp van een drukknop.</w:t>
-      </w:r>
-    </w:p>
-    <w:p>
-      <w:pPr>
-        <w:pStyle w:val="NoSpacing"/>
-        <w:jc w:val="both"/>
-      </w:pPr>
-      <w:r>
-        <w:t xml:space="preserve">De tijd kan in deze toestand ook met behulp van een knop gemakkelijk van zomertijd naar wintertijd worden omgezet en omgekeerd. Een LED geeft aan in welke tijd </w:t>
-      </w:r>
-      <w:r>
-        <w:t xml:space="preserve">(zomertijd of wintertijd) </w:t>
-      </w:r>
-      <w:r>
-        <w:t>de klok zich bevindt.</w:t>
-      </w:r>
-    </w:p>
-    <w:p>
-      <w:pPr>
-        <w:pStyle w:val="Heading2"/>
-      </w:pPr>
-    </w:p>
-    <w:p>
-      <w:pPr>
-        <w:pStyle w:val="Heading2"/>
-      </w:pPr>
-      <w:bookmarkStart w:id="5" w:name="_Toc21287020"/>
-      <w:r>
-        <w:t>T</w:t>
-      </w:r>
-      <w:r>
-        <w:t>IIN (tijd instellen toestand)</w:t>
-      </w:r>
-      <w:bookmarkEnd w:id="5"/>
-    </w:p>
-    <w:p>
-      <w:pPr>
-        <w:pStyle w:val="NoSpacing"/>
-        <w:jc w:val="both"/>
-        <w:rPr>
-          <w:b/>
-        </w:rPr>
-      </w:pPr>
-    </w:p>
-    <w:p>
-      <w:pPr>
-        <w:pStyle w:val="NoSpacing"/>
-        <w:jc w:val="both"/>
-      </w:pPr>
-      <w:r>
-        <w:t>In de TIIN-</w:t>
-      </w:r>
-      <w:r>
-        <w:t>toestand</w:t>
-      </w:r>
-      <w:r>
-        <w:t xml:space="preserve"> wordt op</w:t>
-      </w:r>
-      <w:r>
-        <w:t xml:space="preserve"> het LCD-scherm de tijd weergegeven volgen</w:t>
-      </w:r>
-      <w:r>
-        <w:t>s</w:t>
-      </w:r>
-      <w:r>
-        <w:t xml:space="preserve"> volgend format: HH:MM:SS. Deze kan </w:t>
-      </w:r>
-      <w:r>
-        <w:t>daarop dan veranderd</w:t>
-      </w:r>
-      <w:r>
-        <w:t xml:space="preserve"> worden met behulp van een joystick. </w:t>
-      </w:r>
-      <w:r>
-        <w:t xml:space="preserve">Wanneer de gewenste tijd is ingesteld, </w:t>
-      </w:r>
-      <w:r>
-        <w:t>wordt de joystick opnieuw ingedrukt om de tijd te bevestigen en terug over te gaan naar de standaardtoestand.</w:t>
-      </w:r>
-      <w:r>
-        <w:t xml:space="preserve"> </w:t>
-      </w:r>
-    </w:p>
-    <w:p>
-      <w:pPr>
-        <w:rPr>
-          <w:b/>
-        </w:rPr>
-      </w:pPr>
-    </w:p>
-    <w:p>
-      <w:pPr>
-        <w:pStyle w:val="Heading2"/>
-      </w:pPr>
-      <w:bookmarkStart w:id="6" w:name="_Toc21287021"/>
-      <w:r>
-        <w:t>ALIN (alarm instellen toestand)</w:t>
-      </w:r>
-      <w:bookmarkEnd w:id="6"/>
-    </w:p>
-    <w:p>
-      <w:pPr>
-        <w:pStyle w:val="NoSpacing"/>
-        <w:jc w:val="both"/>
-        <w:rPr>
-          <w:b/>
-        </w:rPr>
-      </w:pPr>
-    </w:p>
-    <w:p>
-      <w:pPr>
-        <w:pStyle w:val="NoSpacing"/>
-        <w:jc w:val="both"/>
-      </w:pPr>
-      <w:r>
-        <w:lastRenderedPageBreak/>
-        <w:t xml:space="preserve">In de ALIN-toestand </w:t>
-      </w:r>
-      <w:r>
-        <w:t xml:space="preserve">Op </w:t>
-      </w:r>
-      <w:r>
-        <w:t>het LCD-scherm</w:t>
-      </w:r>
-      <w:r>
-        <w:t xml:space="preserve"> wordt</w:t>
-      </w:r>
-      <w:r>
-        <w:t xml:space="preserve"> </w:t>
-      </w:r>
-      <w:r>
-        <w:t>de huidig ingestelde alarm</w:t>
-      </w:r>
-      <w:r>
-        <w:t>tijd weergegeven</w:t>
-      </w:r>
-      <w:r>
-        <w:t xml:space="preserve">. </w:t>
-      </w:r>
-      <w:r>
-        <w:t>Met behulp van de joystick kan de</w:t>
-      </w:r>
-      <w:r>
-        <w:t xml:space="preserve">ze </w:t>
-      </w:r>
-      <w:r>
-        <w:t xml:space="preserve">dan </w:t>
-      </w:r>
-      <w:r>
-        <w:t xml:space="preserve">worden </w:t>
-      </w:r>
-      <w:r>
-        <w:t>veranderd</w:t>
-      </w:r>
-      <w:r>
-        <w:t xml:space="preserve">. De </w:t>
-      </w:r>
-      <w:r>
-        <w:t>alarm</w:t>
-      </w:r>
-      <w:r>
-        <w:t xml:space="preserve">tijd wordt weergegeven in </w:t>
-      </w:r>
-      <w:r>
-        <w:t>hetzelfde</w:t>
-      </w:r>
-      <w:r>
-        <w:t xml:space="preserve"> format</w:t>
-      </w:r>
-      <w:r>
-        <w:t xml:space="preserve"> als de standaardtijd</w:t>
-      </w:r>
-      <w:r>
-        <w:t xml:space="preserve">, namelijk </w:t>
-      </w:r>
-      <w:r>
-        <w:t>: HH:MM:SS</w:t>
-      </w:r>
-      <w:r>
-        <w:t xml:space="preserve">. </w:t>
-      </w:r>
-      <w:r>
-        <w:t xml:space="preserve"> </w:t>
-      </w:r>
-      <w:r>
-        <w:t xml:space="preserve">Wanneer de gewenste alarmtijd is ingesteld, moet de </w:t>
-      </w:r>
-      <w:r>
-        <w:t>joystick</w:t>
-      </w:r>
-      <w:r>
-        <w:t xml:space="preserve"> opnieuw ingedrukt worden om naar de standaardtoestand terug te keren. </w:t>
-      </w:r>
-    </w:p>
-    <w:p>
-      <w:pPr>
-        <w:pStyle w:val="NoSpacing"/>
-        <w:jc w:val="both"/>
-      </w:pPr>
-    </w:p>
-    <w:p>
-      <w:pPr>
-        <w:pStyle w:val="Heading2"/>
-      </w:pPr>
-      <w:bookmarkStart w:id="7" w:name="_Toc21287022"/>
-      <w:r>
-        <w:t>MZIN</w:t>
-      </w:r>
-      <w:bookmarkEnd w:id="7"/>
-    </w:p>
-    <w:p>
-      <w:pPr>
-        <w:pStyle w:val="NoSpacing"/>
-        <w:jc w:val="both"/>
-        <w:rPr>
-          <w:b/>
-        </w:rPr>
-      </w:pPr>
-    </w:p>
-    <w:p>
-      <w:pPr>
-        <w:pStyle w:val="NoSpacing"/>
-        <w:jc w:val="both"/>
-      </w:pPr>
-      <w:r>
-        <w:t xml:space="preserve">In de MZIN-toestand wordt </w:t>
-      </w:r>
-      <w:r>
-        <w:t>o</w:t>
-      </w:r>
-      <w:r>
-        <w:t xml:space="preserve">p het LCD-scherm </w:t>
-      </w:r>
-      <w:r>
-        <w:t>weergegeven</w:t>
-      </w:r>
-      <w:r>
-        <w:t xml:space="preserve"> </w:t>
-      </w:r>
-      <w:r>
-        <w:t xml:space="preserve">met </w:t>
-      </w:r>
-      <w:r>
-        <w:t xml:space="preserve">welk deuntje de wekker staat ingesteld. Met de joystick kan overgegaan worden naar andere deuntjes. Wanneer het gewenste deuntje is gekozen, moet de </w:t>
-      </w:r>
-      <w:r>
-        <w:t xml:space="preserve">joystick </w:t>
-      </w:r>
-      <w:r>
-        <w:t>opnieuw ingedrukt worden om naar de standaardtoestand terug te keren.</w:t>
-      </w:r>
-    </w:p>
-    <w:p>
-      <w:pPr>
-        <w:pStyle w:val="NoSpacing"/>
-        <w:jc w:val="both"/>
-        <w:rPr>
-          <w:b/>
-        </w:rPr>
-      </w:pPr>
-    </w:p>
-    <w:p>
-      <w:pPr>
-        <w:pStyle w:val="Heading2"/>
-      </w:pPr>
-      <w:bookmarkStart w:id="8" w:name="_Toc21287023"/>
-      <w:r>
-        <w:t>Alarm</w:t>
-      </w:r>
-      <w:bookmarkEnd w:id="8"/>
-      <w:r>
-        <w:t xml:space="preserve"> </w:t>
-      </w:r>
-    </w:p>
-    <w:p>
-      <w:pPr>
-        <w:pStyle w:val="NoSpacing"/>
-        <w:jc w:val="both"/>
-        <w:rPr>
-          <w:b/>
-        </w:rPr>
-      </w:pPr>
-    </w:p>
-    <w:p>
-      <w:pPr>
-        <w:pStyle w:val="NoSpacing"/>
-        <w:jc w:val="both"/>
-      </w:pPr>
-      <w:r>
-        <w:t>In de alarmtoestand, zal het alarm (de wekker) afgaan. Er zal er een ledje knipperen terwijl een geselecteerd muziekje speelt. Het LCD-scherm toont de alarmtijd. Deze toestand wordt bereikt wanneer de alarmtijd gelijk wordt aan de gewone tijd en kan enkel bereikt worden vanuit de standaardtoestand. Wanneer instellingen worden verander</w:t>
-      </w:r>
-      <w:r>
-        <w:t>d</w:t>
-      </w:r>
-      <w:r>
-        <w:t xml:space="preserve"> (muziek, alarm, tijd), kan het alarm niet afgaan. Deze toestand kan enkel verlaten worden wanneer het alarm wordt afgezet</w:t>
-      </w:r>
-      <w:r>
-        <w:t xml:space="preserve"> door middel van het indrukken van de joystick</w:t>
-      </w:r>
-      <w:r>
-        <w:t xml:space="preserve">. Hierop </w:t>
-      </w:r>
-      <w:r>
-        <w:t xml:space="preserve">wordt de wekker terug </w:t>
-      </w:r>
-      <w:r>
-        <w:t>naar de standaardtoestand</w:t>
-      </w:r>
-      <w:r>
-        <w:t xml:space="preserve"> </w:t>
-      </w:r>
-      <w:r>
-        <w:t xml:space="preserve">gezet </w:t>
-      </w:r>
-      <w:r>
-        <w:t>(waarbij het alarm nu uitstaat)</w:t>
-      </w:r>
-      <w:r>
-        <w:t>.</w:t>
-      </w:r>
-    </w:p>
-    <w:p>
-      <w:pPr>
-        <w:pStyle w:val="NoSpacing"/>
-        <w:jc w:val="both"/>
-      </w:pPr>
-    </w:p>
-    <w:p>
-      <w:pPr>
-        <w:pStyle w:val="NoSpacing"/>
-        <w:rPr>
-          <w:highlight w:val="yellow"/>
-        </w:rPr>
-      </w:pPr>
-      <w:r>
-        <w:rPr>
-          <w:highlight w:val="yellow"/>
-        </w:rPr>
-        <w:t>//figuren menu standaard</w:t>
-      </w:r>
-    </w:p>
-    <w:p>
-      <w:pPr>
-        <w:pStyle w:val="NoSpacing"/>
-      </w:pPr>
-      <w:r>
-        <w:rPr>
-          <w:highlight w:val="yellow"/>
-        </w:rPr>
-        <w:t>//figuur menu in alarm instellingen (tijd instellingen is hetzelfde), eventueel ook muziek instellingen (is wel heel gelijkaardig)</w:t>
-      </w:r>
-      <w:r>
-        <w:br w:type="page"/>
-      </w:r>
-    </w:p>
-    <w:p>
-      <w:pPr>
-        <w:pStyle w:val="Heading1"/>
-        <w:rPr>
-          <w:lang w:val="en-US"/>
-        </w:rPr>
-      </w:pPr>
-      <w:bookmarkStart w:id="9" w:name="_Toc21287024"/>
-      <w:r>
-        <w:rPr>
-          <w:lang w:val="en-US"/>
-        </w:rPr>
-        <w:lastRenderedPageBreak/>
-        <w:t>Three Tier Architecture</w:t>
-      </w:r>
-      <w:bookmarkEnd w:id="9"/>
-    </w:p>
-    <w:p>
-      <w:pPr>
-        <w:pStyle w:val="NoSpacing"/>
-        <w:rPr>
-          <w:lang w:val="en-US"/>
-        </w:rPr>
-      </w:pPr>
-    </w:p>
-    <w:p>
-      <w:pPr>
-        <w:pStyle w:val="Heading1"/>
-        <w:rPr>
-          <w:lang w:val="en-US"/>
-        </w:rPr>
-      </w:pPr>
-      <w:bookmarkStart w:id="10" w:name="_Toc21089243"/>
-      <w:r>
-        <w:rPr>
-          <w:lang w:val="en-US"/>
-        </w:rPr>
-        <w:t>Three Tier Architecture</w:t>
-      </w:r>
-      <w:bookmarkEnd w:id="10"/>
-    </w:p>
-    <w:p>
-      <w:pPr>
-        <w:pStyle w:val="NoSpacing"/>
-        <w:rPr>
-          <w:lang w:val="en-US"/>
-        </w:rPr>
-      </w:pPr>
-    </w:p>
-    <w:p>
-      <w:pPr>
-        <w:pStyle w:val="NoSpacing"/>
-        <w:jc w:val="both"/>
-      </w:pPr>
-      <w:r>
-        <w:t>De software voor dit project maakt gebruikt van de ‘three tier approach’. Dit omdat deze aanpak enkele grote voordelen biedt:</w:t>
-      </w:r>
-    </w:p>
-    <w:p>
-      <w:pPr>
-        <w:pStyle w:val="NoSpacing"/>
-        <w:numPr>
-          <w:ilvl w:val="0"/>
-          <w:numId w:val="16"/>
-        </w:numPr>
-        <w:jc w:val="both"/>
-      </w:pPr>
-      <w:r>
-        <w:t>De code is vrij simpel te onderhouden.</w:t>
-      </w:r>
-    </w:p>
-    <w:p>
-      <w:pPr>
-        <w:pStyle w:val="NoSpacing"/>
-        <w:numPr>
-          <w:ilvl w:val="0"/>
-          <w:numId w:val="16"/>
-        </w:numPr>
-        <w:jc w:val="both"/>
-      </w:pPr>
-      <w:r>
-        <w:t>De code is makkelijk te testen.</w:t>
-      </w:r>
-    </w:p>
-    <w:p>
-      <w:pPr>
-        <w:pStyle w:val="NoSpacing"/>
-        <w:numPr>
-          <w:ilvl w:val="0"/>
-          <w:numId w:val="16"/>
-        </w:numPr>
-        <w:jc w:val="both"/>
-      </w:pPr>
-      <w:r>
-        <w:t>Herbruikbaarheid van de code is zeer groot.</w:t>
-      </w:r>
-    </w:p>
-    <w:p>
-      <w:pPr>
-        <w:pStyle w:val="NoSpacing"/>
-        <w:jc w:val="both"/>
-      </w:pPr>
-    </w:p>
-    <w:p>
-      <w:pPr>
-        <w:pStyle w:val="NoSpacing"/>
-        <w:jc w:val="both"/>
-      </w:pPr>
-      <w:r>
-        <w:t xml:space="preserve">Three tier heeft zijn naam te danken aan de structuur waarin de code wordt opgebouwd. Er wordt  namelijk gebruik gemaakt van drie lagen, ook wel tiers genoemd. </w:t>
-      </w:r>
-    </w:p>
-    <w:p>
-      <w:pPr>
-        <w:pStyle w:val="NoSpacing"/>
-        <w:jc w:val="both"/>
-      </w:pPr>
-    </w:p>
-    <w:p>
-      <w:pPr>
-        <w:pStyle w:val="NoSpacing"/>
-        <w:jc w:val="both"/>
-      </w:pPr>
-      <w:r>
-        <w:t>De bovenste laag in dit systeem noemt men de top layer. Deze laag is zich niet bewust van de hardware van het systeem of hoe de hardware geïmplementeerd is. Deze laag communiceert met de laag onder zich om zo een gemakkelijk te gebruiken systeem voor de gebruiker te bekomen. In dit project zal de top layer gebruik maken van een state machine model. De toestanden en werking hiervan zijn beschreven in de FRS.</w:t>
-      </w:r>
-    </w:p>
-    <w:p>
-      <w:pPr>
-        <w:pStyle w:val="NoSpacing"/>
-        <w:jc w:val="both"/>
-      </w:pPr>
-    </w:p>
-    <w:p>
-      <w:pPr>
-        <w:pStyle w:val="NoSpacing"/>
-        <w:jc w:val="both"/>
-      </w:pPr>
-      <w:r>
-        <w:t>De laag onder de top layer is de middleware layer. De middleware layer is zich, in tegenstelling tot de top layer, wel bewust van de hardware. Hoe de hardware geïmplementeerd is, interesseert deze laag zich echter niet. Afhankelijk van de hardware kan de middelste laag dienen als vertaler tussen de top layer en de driver layer alsook dienen om verdere berekeningen te doen die nodig zijn voor de top layer.</w:t>
-      </w:r>
-    </w:p>
-    <w:p>
-      <w:pPr>
-        <w:pStyle w:val="NoSpacing"/>
-        <w:jc w:val="both"/>
-      </w:pPr>
-    </w:p>
-    <w:p>
-      <w:pPr>
-        <w:pStyle w:val="NoSpacing"/>
-        <w:jc w:val="both"/>
-      </w:pPr>
-      <w:r>
-        <w:t xml:space="preserve">De onderste laag is de driver layer. Deze laag is volledig afhankelijk van de hardware en dus het type microcontroller dat wordt gebruikt. In deze laag bevindt zich de implementatie van de drivers die de hardware nodig heeft. Algemene requests van de middleware layer worden hier vertaald voor de hardware. </w:t>
-      </w:r>
-    </w:p>
-    <w:p>
-      <w:r>
-        <w:br w:type="page"/>
-      </w:r>
       <w:r>
         <w:rPr>
           <w:noProof/>
         </w:rPr>
-        <w:lastRenderedPageBreak/>
         <w:drawing>
-          <wp:inline distT="0" distB="0" distL="0" distR="0" wp14:anchorId="7B01756F" wp14:editId="5F1B3C17">
-            <wp:extent cx="5731510" cy="3947795"/>
+          <wp:inline distT="0" distB="0" distL="0" distR="0" wp14:anchorId="7E8273A6" wp14:editId="7C9A4539">
+            <wp:extent cx="5731510" cy="2558415"/>
             <wp:effectExtent l="0" t="0" r="2540" b="0"/>
-            <wp:docPr id="9" name="Picture 9"/>
+            <wp:docPr id="1" name="Picture 1"/>
             <wp:cNvGraphicFramePr>
               <a:graphicFrameLocks xmlns:a="http://schemas.openxmlformats.org/drawingml/2006/main" noChangeAspect="1"/>
             </wp:cNvGraphicFramePr>
@@ -2734,6 +2212,865 @@
                   <pic:spPr>
                     <a:xfrm>
                       <a:off x="0" y="0"/>
+                      <a:ext cx="5731510" cy="2558415"/>
+                    </a:xfrm>
+                    <a:prstGeom prst="rect">
+                      <a:avLst/>
+                    </a:prstGeom>
+                  </pic:spPr>
+                </pic:pic>
+              </a:graphicData>
+            </a:graphic>
+          </wp:inline>
+        </w:drawing>
+      </w:r>
+    </w:p>
+    <w:p>
+      <w:pPr>
+        <w:pStyle w:val="NoSpacing"/>
+        <w:jc w:val="both"/>
+      </w:pPr>
+      <w:bookmarkStart w:id="4" w:name="_Hlk26369675"/>
+      <w:r>
+        <w:t>De wekker kan zich in vijf verschillende toestanden</w:t>
+      </w:r>
+      <w:r>
+        <w:t xml:space="preserve"> bevinden</w:t>
+      </w:r>
+      <w:r>
+        <w:t xml:space="preserve">. Hieronder wordt elk van deze toestanden kort toegelicht. </w:t>
+      </w:r>
+      <w:r>
+        <w:t>Bij het toelichten van de verschillende toestanden wordt gebruik gemaakt van volgende afkortingen:</w:t>
+      </w:r>
+    </w:p>
+    <w:p>
+      <w:pPr>
+        <w:pStyle w:val="NoSpacing"/>
+        <w:numPr>
+          <w:ilvl w:val="0"/>
+          <w:numId w:val="11"/>
+        </w:numPr>
+        <w:jc w:val="both"/>
+      </w:pPr>
+      <w:r>
+        <w:t>TIIN= toestand waarbij de tijd wordt ingesteld</w:t>
+      </w:r>
+    </w:p>
+    <w:p>
+      <w:pPr>
+        <w:pStyle w:val="NoSpacing"/>
+        <w:numPr>
+          <w:ilvl w:val="0"/>
+          <w:numId w:val="11"/>
+        </w:numPr>
+        <w:jc w:val="both"/>
+      </w:pPr>
+      <w:r>
+        <w:t>ALIN= toestand waarbij het alarm wordt ingesteld</w:t>
+      </w:r>
+    </w:p>
+    <w:p>
+      <w:pPr>
+        <w:pStyle w:val="NoSpacing"/>
+        <w:numPr>
+          <w:ilvl w:val="0"/>
+          <w:numId w:val="11"/>
+        </w:numPr>
+        <w:jc w:val="both"/>
+      </w:pPr>
+      <w:r>
+        <w:t>MZIN= toestand waarbij het muziekje wordt geselecteerd</w:t>
+      </w:r>
+    </w:p>
+    <w:p>
+      <w:pPr>
+        <w:pStyle w:val="NoSpacing"/>
+        <w:jc w:val="both"/>
+        <w:rPr>
+          <w:b/>
+        </w:rPr>
+      </w:pPr>
+    </w:p>
+    <w:p>
+      <w:pPr>
+        <w:pStyle w:val="Heading2"/>
+      </w:pPr>
+      <w:bookmarkStart w:id="5" w:name="_Toc21287019"/>
+      <w:r>
+        <w:t>Standaardtoestand</w:t>
+      </w:r>
+      <w:bookmarkEnd w:id="5"/>
+    </w:p>
+    <w:p>
+      <w:pPr>
+        <w:pStyle w:val="NoSpacing"/>
+        <w:jc w:val="both"/>
+      </w:pPr>
+    </w:p>
+    <w:p>
+      <w:pPr>
+        <w:pStyle w:val="NoSpacing"/>
+        <w:jc w:val="both"/>
+      </w:pPr>
+      <w:r>
+        <w:t>In de standaardtoestand</w:t>
+      </w:r>
+      <w:r>
+        <w:t xml:space="preserve"> </w:t>
+      </w:r>
+      <w:r>
+        <w:t>wordt de huidige tijd weergeven op het lcd-schermpje.</w:t>
+      </w:r>
+      <w:r>
+        <w:t xml:space="preserve"> </w:t>
+      </w:r>
+      <w:r>
+        <w:t xml:space="preserve">Met behulp van de joystick kan men een menu doorlopen. Op het </w:t>
+      </w:r>
+      <w:proofErr w:type="spellStart"/>
+      <w:r>
+        <w:t>LCD-scherm</w:t>
+      </w:r>
+      <w:proofErr w:type="spellEnd"/>
+      <w:r>
+        <w:t xml:space="preserve"> kan dan het volgende verschijnen: ‘muziek instellingen’, ‘tijd instellingen</w:t>
+      </w:r>
+      <w:proofErr w:type="gramStart"/>
+      <w:r>
+        <w:t>’,  ‘</w:t>
+      </w:r>
+      <w:proofErr w:type="gramEnd"/>
+      <w:r>
+        <w:t>alarm instellingen’ of de tijd. Door de joystick in te drukken wordt de keuze bevestigd en gaat men naar één van de andere toestanden (TIIN, MZIN of ALIN). Indien men zich op de tijd bevindt, zal het indrukken van de joystick niets doen aangezien men zich al in de standaardtoestand bevindt.</w:t>
+      </w:r>
+    </w:p>
+    <w:p>
+      <w:pPr>
+        <w:pStyle w:val="NoSpacing"/>
+        <w:jc w:val="both"/>
+      </w:pPr>
+      <w:r>
+        <w:t xml:space="preserve">Indien het alarm aanstaat, kan ook naar de alarmtoestand worden overgegaan. Dit gebeurt wanneer de huidige tijd groter of gelijk is aan de tijd waarbij het alarm moet overgaan. </w:t>
+      </w:r>
+      <w:r>
+        <w:t>Het alarm kan aangezet worden met behulp van een drukknop.</w:t>
+      </w:r>
+    </w:p>
+    <w:p>
+      <w:pPr>
+        <w:pStyle w:val="NoSpacing"/>
+        <w:jc w:val="both"/>
+      </w:pPr>
+      <w:r>
+        <w:t xml:space="preserve">De tijd kan in deze toestand ook met behulp van een knop gemakkelijk van zomertijd naar wintertijd worden omgezet en omgekeerd. Een LED geeft aan in welke tijd </w:t>
+      </w:r>
+      <w:r>
+        <w:t xml:space="preserve">(zomertijd of wintertijd) </w:t>
+      </w:r>
+      <w:r>
+        <w:t>de klok zich bevindt.</w:t>
+      </w:r>
+    </w:p>
+    <w:p>
+      <w:pPr>
+        <w:pStyle w:val="Heading2"/>
+      </w:pPr>
+    </w:p>
+    <w:p>
+      <w:pPr>
+        <w:pStyle w:val="Heading2"/>
+      </w:pPr>
+      <w:bookmarkStart w:id="6" w:name="_Toc21287020"/>
+      <w:r>
+        <w:t>T</w:t>
+      </w:r>
+      <w:r>
+        <w:t>IIN (tijd instellen toestand)</w:t>
+      </w:r>
+      <w:bookmarkEnd w:id="6"/>
+    </w:p>
+    <w:p>
+      <w:pPr>
+        <w:pStyle w:val="NoSpacing"/>
+        <w:jc w:val="both"/>
+        <w:rPr>
+          <w:b/>
+        </w:rPr>
+      </w:pPr>
+    </w:p>
+    <w:p>
+      <w:pPr>
+        <w:pStyle w:val="NoSpacing"/>
+        <w:jc w:val="both"/>
+      </w:pPr>
+      <w:r>
+        <w:t>In de TIIN-</w:t>
+      </w:r>
+      <w:r>
+        <w:t>toestand</w:t>
+      </w:r>
+      <w:r>
+        <w:t xml:space="preserve"> wordt op</w:t>
+      </w:r>
+      <w:r>
+        <w:t xml:space="preserve"> het </w:t>
+      </w:r>
+      <w:proofErr w:type="spellStart"/>
+      <w:r>
+        <w:t>LCD-scherm</w:t>
+      </w:r>
+      <w:proofErr w:type="spellEnd"/>
+      <w:r>
+        <w:t xml:space="preserve"> de tijd weergegeven volgen</w:t>
+      </w:r>
+      <w:r>
+        <w:t>s</w:t>
+      </w:r>
+      <w:r>
+        <w:t xml:space="preserve"> volgend format: HH:</w:t>
+      </w:r>
+      <w:proofErr w:type="gramStart"/>
+      <w:r>
+        <w:t>MM:SS</w:t>
+      </w:r>
+      <w:proofErr w:type="gramEnd"/>
+      <w:r>
+        <w:t xml:space="preserve">. Deze kan </w:t>
+      </w:r>
+      <w:r>
+        <w:t>daarop dan veranderd</w:t>
+      </w:r>
+      <w:r>
+        <w:t xml:space="preserve"> worden met behulp van een joystick. </w:t>
+      </w:r>
+      <w:r>
+        <w:t xml:space="preserve">Wanneer de gewenste tijd is ingesteld, </w:t>
+      </w:r>
+      <w:r>
+        <w:t>wordt de joystick opnieuw ingedrukt om de tijd te bevestigen en terug over te gaan naar de standaardtoestand.</w:t>
+      </w:r>
+      <w:r>
+        <w:t xml:space="preserve"> </w:t>
+      </w:r>
+    </w:p>
+    <w:p>
+      <w:pPr>
+        <w:rPr>
+          <w:b/>
+        </w:rPr>
+      </w:pPr>
+    </w:p>
+    <w:p>
+      <w:pPr>
+        <w:pStyle w:val="Heading2"/>
+      </w:pPr>
+      <w:bookmarkStart w:id="7" w:name="_Toc21287021"/>
+      <w:r>
+        <w:t>ALIN (alarm instellen toestand)</w:t>
+      </w:r>
+      <w:bookmarkEnd w:id="7"/>
+    </w:p>
+    <w:bookmarkEnd w:id="4"/>
+    <w:p>
+      <w:pPr>
+        <w:pStyle w:val="NoSpacing"/>
+        <w:jc w:val="both"/>
+        <w:rPr>
+          <w:b/>
+        </w:rPr>
+      </w:pPr>
+    </w:p>
+    <w:p>
+      <w:pPr>
+        <w:pStyle w:val="NoSpacing"/>
+        <w:jc w:val="both"/>
+      </w:pPr>
+      <w:bookmarkStart w:id="8" w:name="_Hlk26369693"/>
+      <w:r>
+        <w:lastRenderedPageBreak/>
+        <w:t xml:space="preserve">In de ALIN-toestand </w:t>
+      </w:r>
+      <w:r>
+        <w:t xml:space="preserve">Op </w:t>
+      </w:r>
+      <w:r>
+        <w:t xml:space="preserve">het </w:t>
+      </w:r>
+      <w:proofErr w:type="spellStart"/>
+      <w:r>
+        <w:t>LCD-scherm</w:t>
+      </w:r>
+      <w:proofErr w:type="spellEnd"/>
+      <w:r>
+        <w:t xml:space="preserve"> wordt</w:t>
+      </w:r>
+      <w:r>
+        <w:t xml:space="preserve"> </w:t>
+      </w:r>
+      <w:r>
+        <w:t>de huidig ingestelde alarm</w:t>
+      </w:r>
+      <w:r>
+        <w:t>tijd weergegeven</w:t>
+      </w:r>
+      <w:r>
+        <w:t xml:space="preserve">. </w:t>
+      </w:r>
+      <w:r>
+        <w:t>Met behulp van de joystick kan de</w:t>
+      </w:r>
+      <w:r>
+        <w:t xml:space="preserve">ze </w:t>
+      </w:r>
+      <w:r>
+        <w:t xml:space="preserve">dan </w:t>
+      </w:r>
+      <w:r>
+        <w:t xml:space="preserve">worden </w:t>
+      </w:r>
+      <w:r>
+        <w:t>veranderd</w:t>
+      </w:r>
+      <w:r>
+        <w:t xml:space="preserve">. De </w:t>
+      </w:r>
+      <w:r>
+        <w:t>alarm</w:t>
+      </w:r>
+      <w:r>
+        <w:t xml:space="preserve">tijd wordt weergegeven in </w:t>
+      </w:r>
+      <w:r>
+        <w:t>hetzelfde</w:t>
+      </w:r>
+      <w:r>
+        <w:t xml:space="preserve"> format</w:t>
+      </w:r>
+      <w:r>
+        <w:t xml:space="preserve"> als de standaardtijd</w:t>
+      </w:r>
+      <w:r>
+        <w:t xml:space="preserve">, </w:t>
+      </w:r>
+      <w:proofErr w:type="gramStart"/>
+      <w:r>
+        <w:t xml:space="preserve">namelijk </w:t>
+      </w:r>
+      <w:r>
+        <w:t>:</w:t>
+      </w:r>
+      <w:proofErr w:type="gramEnd"/>
+      <w:r>
+        <w:t xml:space="preserve"> HH:MM:SS</w:t>
+      </w:r>
+      <w:r>
+        <w:t xml:space="preserve">. </w:t>
+      </w:r>
+      <w:r>
+        <w:t xml:space="preserve"> </w:t>
+      </w:r>
+      <w:r>
+        <w:t xml:space="preserve">Wanneer de gewenste alarmtijd is ingesteld, moet de </w:t>
+      </w:r>
+      <w:r>
+        <w:t>joystick</w:t>
+      </w:r>
+      <w:r>
+        <w:t xml:space="preserve"> opnieuw ingedrukt worden om naar de standaardtoestand terug te keren. </w:t>
+      </w:r>
+    </w:p>
+    <w:p>
+      <w:pPr>
+        <w:pStyle w:val="NoSpacing"/>
+        <w:jc w:val="both"/>
+      </w:pPr>
+    </w:p>
+    <w:p>
+      <w:pPr>
+        <w:pStyle w:val="Heading2"/>
+      </w:pPr>
+      <w:bookmarkStart w:id="9" w:name="_Toc21287022"/>
+      <w:r>
+        <w:t>MZIN</w:t>
+      </w:r>
+      <w:bookmarkEnd w:id="9"/>
+    </w:p>
+    <w:p>
+      <w:pPr>
+        <w:pStyle w:val="NoSpacing"/>
+        <w:jc w:val="both"/>
+        <w:rPr>
+          <w:b/>
+        </w:rPr>
+      </w:pPr>
+    </w:p>
+    <w:p>
+      <w:pPr>
+        <w:pStyle w:val="NoSpacing"/>
+        <w:jc w:val="both"/>
+      </w:pPr>
+      <w:r>
+        <w:t xml:space="preserve">In de MZIN-toestand wordt </w:t>
+      </w:r>
+      <w:r>
+        <w:t>o</w:t>
+      </w:r>
+      <w:r>
+        <w:t xml:space="preserve">p het </w:t>
+      </w:r>
+      <w:proofErr w:type="spellStart"/>
+      <w:r>
+        <w:t>LCD-scherm</w:t>
+      </w:r>
+      <w:proofErr w:type="spellEnd"/>
+      <w:r>
+        <w:t xml:space="preserve"> </w:t>
+      </w:r>
+      <w:r>
+        <w:t>weergegeven</w:t>
+      </w:r>
+      <w:r>
+        <w:t xml:space="preserve"> </w:t>
+      </w:r>
+      <w:r>
+        <w:t xml:space="preserve">met </w:t>
+      </w:r>
+      <w:r>
+        <w:t xml:space="preserve">welk deuntje de wekker staat ingesteld. Met de joystick kan overgegaan worden naar andere deuntjes. Wanneer het gewenste deuntje is gekozen, moet de </w:t>
+      </w:r>
+      <w:r>
+        <w:t xml:space="preserve">joystick </w:t>
+      </w:r>
+      <w:r>
+        <w:t>opnieuw ingedrukt worden om naar de standaardtoestand terug te keren.</w:t>
+      </w:r>
+    </w:p>
+    <w:p>
+      <w:pPr>
+        <w:pStyle w:val="NoSpacing"/>
+        <w:jc w:val="both"/>
+        <w:rPr>
+          <w:b/>
+        </w:rPr>
+      </w:pPr>
+    </w:p>
+    <w:p>
+      <w:pPr>
+        <w:pStyle w:val="Heading2"/>
+      </w:pPr>
+      <w:bookmarkStart w:id="10" w:name="_Toc21287023"/>
+      <w:r>
+        <w:t>Alarm</w:t>
+      </w:r>
+      <w:bookmarkEnd w:id="10"/>
+      <w:r>
+        <w:t xml:space="preserve"> </w:t>
+      </w:r>
+    </w:p>
+    <w:p>
+      <w:pPr>
+        <w:pStyle w:val="NoSpacing"/>
+        <w:jc w:val="both"/>
+        <w:rPr>
+          <w:b/>
+        </w:rPr>
+      </w:pPr>
+    </w:p>
+    <w:p>
+      <w:pPr>
+        <w:pStyle w:val="NoSpacing"/>
+        <w:jc w:val="both"/>
+      </w:pPr>
+      <w:r>
+        <w:t xml:space="preserve">In de alarmtoestand, zal het alarm (de wekker) afgaan. Er zal er een ledje knipperen terwijl een geselecteerd muziekje speelt. Het </w:t>
+      </w:r>
+      <w:proofErr w:type="spellStart"/>
+      <w:r>
+        <w:t>LCD-scherm</w:t>
+      </w:r>
+      <w:proofErr w:type="spellEnd"/>
+      <w:r>
+        <w:t xml:space="preserve"> toont de alarmtijd. Deze toestand wordt bereikt wanneer de alarmtijd gelijk wordt aan de gewone tijd en kan enkel bereikt worden vanuit de standaardtoestand. Wanneer instellingen worden verander</w:t>
+      </w:r>
+      <w:r>
+        <w:t>d</w:t>
+      </w:r>
+      <w:r>
+        <w:t xml:space="preserve"> (muziek, alarm, tijd), kan het alarm niet afgaan. Deze toestand kan enkel verlaten worden wanneer het alarm wordt afgezet</w:t>
+      </w:r>
+      <w:r>
+        <w:t xml:space="preserve"> door middel van het indrukken van de joystick</w:t>
+      </w:r>
+      <w:r>
+        <w:t xml:space="preserve">. Hierop </w:t>
+      </w:r>
+      <w:r>
+        <w:t xml:space="preserve">wordt de wekker terug </w:t>
+      </w:r>
+      <w:r>
+        <w:t>naar de standaardtoestand</w:t>
+      </w:r>
+      <w:r>
+        <w:t xml:space="preserve"> </w:t>
+      </w:r>
+      <w:r>
+        <w:t xml:space="preserve">gezet </w:t>
+      </w:r>
+      <w:r>
+        <w:t>(waarbij het alarm nu uitstaat)</w:t>
+      </w:r>
+      <w:r>
+        <w:t>.</w:t>
+      </w:r>
+    </w:p>
+    <w:bookmarkEnd w:id="8"/>
+    <w:p>
+      <w:pPr>
+        <w:pStyle w:val="NoSpacing"/>
+        <w:jc w:val="both"/>
+      </w:pPr>
+    </w:p>
+    <w:p>
+      <w:pPr>
+        <w:pStyle w:val="NoSpacing"/>
+        <w:rPr>
+          <w:highlight w:val="yellow"/>
+        </w:rPr>
+      </w:pPr>
+      <w:r>
+        <w:rPr>
+          <w:highlight w:val="yellow"/>
+        </w:rPr>
+        <w:t>//figuren menu standaard</w:t>
+      </w:r>
+    </w:p>
+    <w:p>
+      <w:pPr>
+        <w:pStyle w:val="NoSpacing"/>
+      </w:pPr>
+      <w:r>
+        <w:rPr>
+          <w:highlight w:val="yellow"/>
+        </w:rPr>
+        <w:t>//figuur menu in alarm instellingen (tijd instellingen is hetzelfde), eventueel ook muziek instellingen (is wel heel gelijkaardig)</w:t>
+      </w:r>
+      <w:r>
+        <w:br w:type="page"/>
+      </w:r>
+    </w:p>
+    <w:p>
+      <w:pPr>
+        <w:pStyle w:val="Heading1"/>
+        <w:rPr>
+          <w:lang w:val="en-US"/>
+        </w:rPr>
+      </w:pPr>
+      <w:bookmarkStart w:id="11" w:name="_Toc21287024"/>
+      <w:r>
+        <w:rPr>
+          <w:lang w:val="en-US"/>
+        </w:rPr>
+        <w:lastRenderedPageBreak/>
+        <w:t>Three Tier Architecture</w:t>
+      </w:r>
+      <w:bookmarkEnd w:id="11"/>
+    </w:p>
+    <w:p>
+      <w:pPr>
+        <w:pStyle w:val="NoSpacing"/>
+        <w:rPr>
+          <w:lang w:val="en-US"/>
+        </w:rPr>
+      </w:pPr>
+    </w:p>
+    <w:p>
+      <w:pPr>
+        <w:pStyle w:val="Heading1"/>
+        <w:rPr>
+          <w:lang w:val="en-US"/>
+        </w:rPr>
+      </w:pPr>
+      <w:bookmarkStart w:id="12" w:name="_Toc21089243"/>
+      <w:r>
+        <w:rPr>
+          <w:lang w:val="en-US"/>
+        </w:rPr>
+        <w:t>Three Tier Architecture</w:t>
+      </w:r>
+      <w:bookmarkEnd w:id="12"/>
+    </w:p>
+    <w:p>
+      <w:pPr>
+        <w:pStyle w:val="NoSpacing"/>
+        <w:rPr>
+          <w:lang w:val="en-US"/>
+        </w:rPr>
+      </w:pPr>
+    </w:p>
+    <w:p>
+      <w:pPr>
+        <w:pStyle w:val="NoSpacing"/>
+        <w:jc w:val="both"/>
+      </w:pPr>
+      <w:bookmarkStart w:id="13" w:name="_Hlk26369736"/>
+      <w:r>
+        <w:t>De software voor dit project maakt gebruikt van de ‘</w:t>
+      </w:r>
+      <w:proofErr w:type="spellStart"/>
+      <w:r>
+        <w:t>three</w:t>
+      </w:r>
+      <w:proofErr w:type="spellEnd"/>
+      <w:r>
+        <w:t xml:space="preserve"> tier approach’. Dit omdat deze aanpak enkele grote voordelen biedt:</w:t>
+      </w:r>
+    </w:p>
+    <w:p>
+      <w:pPr>
+        <w:pStyle w:val="NoSpacing"/>
+        <w:numPr>
+          <w:ilvl w:val="0"/>
+          <w:numId w:val="16"/>
+        </w:numPr>
+        <w:jc w:val="both"/>
+      </w:pPr>
+      <w:r>
+        <w:t>De code is vrij simpel te onderhouden.</w:t>
+      </w:r>
+    </w:p>
+    <w:p>
+      <w:pPr>
+        <w:pStyle w:val="NoSpacing"/>
+        <w:numPr>
+          <w:ilvl w:val="0"/>
+          <w:numId w:val="16"/>
+        </w:numPr>
+        <w:jc w:val="both"/>
+      </w:pPr>
+      <w:r>
+        <w:t>De code is makkelijk te testen.</w:t>
+      </w:r>
+    </w:p>
+    <w:p>
+      <w:pPr>
+        <w:pStyle w:val="NoSpacing"/>
+        <w:numPr>
+          <w:ilvl w:val="0"/>
+          <w:numId w:val="16"/>
+        </w:numPr>
+        <w:jc w:val="both"/>
+      </w:pPr>
+      <w:r>
+        <w:t>Herbruikbaarheid van de code is zeer groot.</w:t>
+      </w:r>
+    </w:p>
+    <w:p>
+      <w:pPr>
+        <w:pStyle w:val="NoSpacing"/>
+        <w:jc w:val="both"/>
+      </w:pPr>
+    </w:p>
+    <w:p>
+      <w:pPr>
+        <w:pStyle w:val="NoSpacing"/>
+        <w:jc w:val="both"/>
+      </w:pPr>
+      <w:r>
+        <w:t xml:space="preserve">Three tier heeft zijn naam te danken aan de structuur waarin de code wordt opgebouwd. Er </w:t>
+      </w:r>
+      <w:proofErr w:type="gramStart"/>
+      <w:r>
+        <w:t>wordt  namelijk</w:t>
+      </w:r>
+      <w:proofErr w:type="gramEnd"/>
+      <w:r>
+        <w:t xml:space="preserve"> gebruik gemaakt van drie lagen, ook wel </w:t>
+      </w:r>
+      <w:proofErr w:type="spellStart"/>
+      <w:r>
+        <w:t>tiers</w:t>
+      </w:r>
+      <w:proofErr w:type="spellEnd"/>
+      <w:r>
+        <w:t xml:space="preserve"> genoemd. </w:t>
+      </w:r>
+    </w:p>
+    <w:p>
+      <w:pPr>
+        <w:pStyle w:val="NoSpacing"/>
+        <w:jc w:val="both"/>
+      </w:pPr>
+    </w:p>
+    <w:p>
+      <w:pPr>
+        <w:pStyle w:val="NoSpacing"/>
+        <w:jc w:val="both"/>
+      </w:pPr>
+      <w:r>
+        <w:t xml:space="preserve">De bovenste laag in dit systeem noemt men de top </w:t>
+      </w:r>
+      <w:proofErr w:type="spellStart"/>
+      <w:r>
+        <w:t>layer</w:t>
+      </w:r>
+      <w:proofErr w:type="spellEnd"/>
+      <w:r>
+        <w:t xml:space="preserve">. Deze laag is zich niet bewust van de hardware van het systeem of hoe de hardware geïmplementeerd is. Deze laag communiceert met de laag onder zich om zo een gemakkelijk te gebruiken systeem voor de gebruiker te bekomen. In dit project zal de top </w:t>
+      </w:r>
+      <w:proofErr w:type="spellStart"/>
+      <w:r>
+        <w:t>layer</w:t>
+      </w:r>
+      <w:proofErr w:type="spellEnd"/>
+      <w:r>
+        <w:t xml:space="preserve"> gebruik maken van een state machine model. De toestanden en werking hiervan zijn beschreven in de FRS.</w:t>
+      </w:r>
+    </w:p>
+    <w:p>
+      <w:pPr>
+        <w:pStyle w:val="NoSpacing"/>
+        <w:jc w:val="both"/>
+      </w:pPr>
+    </w:p>
+    <w:p>
+      <w:pPr>
+        <w:pStyle w:val="NoSpacing"/>
+        <w:jc w:val="both"/>
+      </w:pPr>
+      <w:r>
+        <w:t xml:space="preserve">De laag onder de top </w:t>
+      </w:r>
+      <w:proofErr w:type="spellStart"/>
+      <w:r>
+        <w:t>layer</w:t>
+      </w:r>
+      <w:proofErr w:type="spellEnd"/>
+      <w:r>
+        <w:t xml:space="preserve"> is de middleware </w:t>
+      </w:r>
+      <w:proofErr w:type="spellStart"/>
+      <w:r>
+        <w:t>layer</w:t>
+      </w:r>
+      <w:proofErr w:type="spellEnd"/>
+      <w:r>
+        <w:t xml:space="preserve">. De middleware </w:t>
+      </w:r>
+      <w:proofErr w:type="spellStart"/>
+      <w:r>
+        <w:t>layer</w:t>
+      </w:r>
+      <w:proofErr w:type="spellEnd"/>
+      <w:r>
+        <w:t xml:space="preserve"> is zich, in tegenstelling tot de top </w:t>
+      </w:r>
+      <w:proofErr w:type="spellStart"/>
+      <w:r>
+        <w:t>layer</w:t>
+      </w:r>
+      <w:proofErr w:type="spellEnd"/>
+      <w:r>
+        <w:t xml:space="preserve">, wel bewust van de hardware. Hoe de hardware geïmplementeerd is, interesseert deze laag zich echter niet. Afhankelijk van de hardware kan de middelste laag dienen als vertaler tussen de top </w:t>
+      </w:r>
+      <w:proofErr w:type="spellStart"/>
+      <w:r>
+        <w:t>layer</w:t>
+      </w:r>
+      <w:proofErr w:type="spellEnd"/>
+      <w:r>
+        <w:t xml:space="preserve"> en de driver </w:t>
+      </w:r>
+      <w:proofErr w:type="spellStart"/>
+      <w:r>
+        <w:t>layer</w:t>
+      </w:r>
+      <w:proofErr w:type="spellEnd"/>
+      <w:r>
+        <w:t xml:space="preserve"> alsook dienen om verdere berekeningen te doen die nodig zijn voor de top </w:t>
+      </w:r>
+      <w:proofErr w:type="spellStart"/>
+      <w:r>
+        <w:t>layer</w:t>
+      </w:r>
+      <w:proofErr w:type="spellEnd"/>
+      <w:r>
+        <w:t>.</w:t>
+      </w:r>
+    </w:p>
+    <w:p>
+      <w:pPr>
+        <w:pStyle w:val="NoSpacing"/>
+        <w:jc w:val="both"/>
+      </w:pPr>
+    </w:p>
+    <w:p>
+      <w:pPr>
+        <w:pStyle w:val="NoSpacing"/>
+        <w:jc w:val="both"/>
+      </w:pPr>
+      <w:r>
+        <w:t xml:space="preserve">De onderste laag is de driver </w:t>
+      </w:r>
+      <w:proofErr w:type="spellStart"/>
+      <w:r>
+        <w:t>layer</w:t>
+      </w:r>
+      <w:proofErr w:type="spellEnd"/>
+      <w:r>
+        <w:t xml:space="preserve">. Deze laag is volledig afhankelijk van de hardware en dus het type microcontroller dat wordt gebruikt. In deze laag bevindt zich de implementatie van de drivers die de hardware nodig heeft. Algemene </w:t>
+      </w:r>
+      <w:proofErr w:type="spellStart"/>
+      <w:r>
+        <w:t>requests</w:t>
+      </w:r>
+      <w:proofErr w:type="spellEnd"/>
+      <w:r>
+        <w:t xml:space="preserve"> van de middleware </w:t>
+      </w:r>
+      <w:proofErr w:type="spellStart"/>
+      <w:r>
+        <w:t>layer</w:t>
+      </w:r>
+      <w:proofErr w:type="spellEnd"/>
+      <w:r>
+        <w:t xml:space="preserve"> worden hier vertaald voor de hardware. </w:t>
+      </w:r>
+    </w:p>
+    <w:p>
+      <w:r>
+        <w:br w:type="page"/>
+      </w:r>
+      <w:bookmarkEnd w:id="13"/>
+      <w:r>
+        <w:rPr>
+          <w:noProof/>
+        </w:rPr>
+        <w:lastRenderedPageBreak/>
+        <w:drawing>
+          <wp:inline distT="0" distB="0" distL="0" distR="0" wp14:anchorId="7B01756F" wp14:editId="5F1B3C17">
+            <wp:extent cx="5731510" cy="3947795"/>
+            <wp:effectExtent l="0" t="0" r="2540" b="0"/>
+            <wp:docPr id="9" name="Picture 9"/>
+            <wp:cNvGraphicFramePr>
+              <a:graphicFrameLocks xmlns:a="http://schemas.openxmlformats.org/drawingml/2006/main" noChangeAspect="1"/>
+            </wp:cNvGraphicFramePr>
+            <a:graphic xmlns:a="http://schemas.openxmlformats.org/drawingml/2006/main">
+              <a:graphicData uri="http://schemas.openxmlformats.org/drawingml/2006/picture">
+                <pic:pic xmlns:pic="http://schemas.openxmlformats.org/drawingml/2006/picture">
+                  <pic:nvPicPr>
+                    <pic:cNvPr id="1" name=""/>
+                    <pic:cNvPicPr/>
+                  </pic:nvPicPr>
+                  <pic:blipFill>
+                    <a:blip r:embed="rId13"/>
+                    <a:stretch>
+                      <a:fillRect/>
+                    </a:stretch>
+                  </pic:blipFill>
+                  <pic:spPr>
+                    <a:xfrm>
+                      <a:off x="0" y="0"/>
                       <a:ext cx="5731510" cy="3947795"/>
                     </a:xfrm>
                     <a:prstGeom prst="rect">
@@ -2751,87 +3088,6 @@
       <w:pPr>
         <w:pStyle w:val="NoSpacing"/>
       </w:pPr>
-      <w:r>
-        <w:t>Hieronder is te zien hoe de three tier approach in dit project toegepast. In dit driver layer ziet men alle drivers die nodig zijn om de nodige componenten aan te sturen:</w:t>
-      </w:r>
-    </w:p>
-    <w:p>
-      <w:pPr>
-        <w:pStyle w:val="NoSpacing"/>
-        <w:numPr>
-          <w:ilvl w:val="0"/>
-          <w:numId w:val="16"/>
-        </w:numPr>
-      </w:pPr>
-      <w:r>
-        <w:t xml:space="preserve">Speaker driver </w:t>
-      </w:r>
-    </w:p>
-    <w:p>
-      <w:pPr>
-        <w:pStyle w:val="NoSpacing"/>
-        <w:numPr>
-          <w:ilvl w:val="0"/>
-          <w:numId w:val="16"/>
-        </w:numPr>
-      </w:pPr>
-      <w:r>
-        <w:t>Lcd driver</w:t>
-      </w:r>
-    </w:p>
-    <w:p>
-      <w:pPr>
-        <w:pStyle w:val="NoSpacing"/>
-        <w:numPr>
-          <w:ilvl w:val="0"/>
-          <w:numId w:val="16"/>
-        </w:numPr>
-      </w:pPr>
-      <w:r>
-        <w:t>Joystick driver</w:t>
-      </w:r>
-    </w:p>
-    <w:p>
-      <w:pPr>
-        <w:pStyle w:val="NoSpacing"/>
-        <w:numPr>
-          <w:ilvl w:val="0"/>
-          <w:numId w:val="16"/>
-        </w:numPr>
-      </w:pPr>
-      <w:r>
-        <w:t>Button driver</w:t>
-      </w:r>
-    </w:p>
-    <w:p>
-      <w:pPr>
-        <w:pStyle w:val="NoSpacing"/>
-        <w:numPr>
-          <w:ilvl w:val="0"/>
-          <w:numId w:val="16"/>
-        </w:numPr>
-      </w:pPr>
-      <w:r>
-        <w:t>LED driver</w:t>
-      </w:r>
-    </w:p>
-    <w:p>
-      <w:pPr>
-        <w:pStyle w:val="NoSpacing"/>
-      </w:pPr>
-    </w:p>
-    <w:p>
-      <w:pPr>
-        <w:pStyle w:val="NoSpacing"/>
-      </w:pPr>
-      <w:r>
-        <w:t xml:space="preserve">De laag hierboven (middelware layer) zal de specifieke hardware drivers verbinden met de state machine in de top layer. Hier worden ook extra berekeningen gedaan waar nodig. </w:t>
-      </w:r>
-    </w:p>
-    <w:p>
-      <w:pPr>
-        <w:pStyle w:val="NoSpacing"/>
-      </w:pPr>
     </w:p>
     <w:p>
       <w:pPr>
@@ -2862,22 +3118,23 @@
       <w:pPr>
         <w:pStyle w:val="Heading1"/>
       </w:pPr>
-      <w:bookmarkStart w:id="11" w:name="_Toc21287025"/>
+      <w:bookmarkStart w:id="14" w:name="_Toc21287025"/>
       <w:r>
         <w:lastRenderedPageBreak/>
         <w:t>Planning</w:t>
       </w:r>
-      <w:bookmarkEnd w:id="11"/>
-    </w:p>
-    <w:p>
-      <w:pPr>
-        <w:pStyle w:val="NoSpacing"/>
-      </w:pPr>
-    </w:p>
-    <w:p>
-      <w:pPr>
-        <w:pStyle w:val="NoSpacing"/>
-      </w:pPr>
+      <w:bookmarkEnd w:id="14"/>
+    </w:p>
+    <w:p>
+      <w:pPr>
+        <w:pStyle w:val="NoSpacing"/>
+      </w:pPr>
+    </w:p>
+    <w:p>
+      <w:pPr>
+        <w:pStyle w:val="NoSpacing"/>
+      </w:pPr>
+      <w:bookmarkStart w:id="15" w:name="_Hlk26369866"/>
       <w:r>
         <w:t>Op de figuur is de planning te zien van het project. Enkele belangrijke deadlines hierbij zijn:</w:t>
       </w:r>
@@ -2963,6 +3220,7 @@
       </w:r>
     </w:p>
     <w:p/>
+    <w:bookmarkEnd w:id="15"/>
     <w:p>
       <w:pPr>
         <w:jc w:val="center"/>
@@ -2987,7 +3245,7 @@
                     <pic:cNvPicPr/>
                   </pic:nvPicPr>
                   <pic:blipFill>
-                    <a:blip r:embed="rId13">
+                    <a:blip r:embed="rId14">
                       <a:extLst>
                         <a:ext uri="{28A0092B-C50C-407E-A947-70E740481C1C}">
                           <a14:useLocalDpi xmlns:a14="http://schemas.microsoft.com/office/drawing/2010/main" val="0"/>
@@ -3015,16 +3273,6 @@
       </w:r>
     </w:p>
     <w:p/>
-    <w:p>
-      <w:pPr>
-        <w:pStyle w:val="NoSpacing"/>
-        <w:jc w:val="both"/>
-      </w:pPr>
-      <w:r>
-        <w:lastRenderedPageBreak/>
-        <w:t>De taakverdeling ziet er als volgt uit:</w:t>
-      </w:r>
-    </w:p>
     <w:p>
       <w:pPr>
         <w:pStyle w:val="NoSpacing"/>
@@ -3062,9 +3310,13 @@
               <w:pStyle w:val="NoSpacing"/>
               <w:jc w:val="both"/>
             </w:pPr>
+            <w:bookmarkStart w:id="16" w:name="_Hlk26370127"/>
+            <w:bookmarkStart w:id="17" w:name="_GoBack"/>
+            <w:proofErr w:type="spellStart"/>
             <w:r>
               <w:t>Taak</w:t>
             </w:r>
+            <w:proofErr w:type="spellEnd"/>
           </w:p>
         </w:tc>
         <w:tc>
@@ -3083,9 +3335,11 @@
               <w:jc w:val="both"/>
               <w:cnfStyle w:val="100000000000" w:firstRow="1" w:lastRow="0" w:firstColumn="0" w:lastColumn="0" w:oddVBand="0" w:evenVBand="0" w:oddHBand="0" w:evenHBand="0" w:firstRowFirstColumn="0" w:firstRowLastColumn="0" w:lastRowFirstColumn="0" w:lastRowLastColumn="0"/>
             </w:pPr>
+            <w:proofErr w:type="spellStart"/>
             <w:r>
               <w:t>Persoon</w:t>
             </w:r>
+            <w:proofErr w:type="spellEnd"/>
           </w:p>
         </w:tc>
       </w:tr>
@@ -3117,7 +3371,7 @@
               <w:rPr>
                 <w:color w:val="7030A0"/>
               </w:rPr>
-              <w:t>FRS (versie 1)</w:t>
+              <w:t>FRS</w:t>
             </w:r>
           </w:p>
         </w:tc>
@@ -3175,7 +3429,21 @@
               <w:rPr>
                 <w:color w:val="7030A0"/>
               </w:rPr>
-              <w:t>Three tier (versie 1)</w:t>
+              <w:t xml:space="preserve">Three </w:t>
+            </w:r>
+            <w:proofErr w:type="gramStart"/>
+            <w:r>
+              <w:rPr>
+                <w:color w:val="7030A0"/>
+              </w:rPr>
+              <w:t>tier</w:t>
+            </w:r>
+            <w:proofErr w:type="gramEnd"/>
+            <w:r>
+              <w:rPr>
+                <w:color w:val="7030A0"/>
+              </w:rPr>
+              <w:t xml:space="preserve"> </w:t>
             </w:r>
           </w:p>
         </w:tc>
@@ -3195,9 +3463,35 @@
               <w:pStyle w:val="NoSpacing"/>
               <w:jc w:val="both"/>
               <w:cnfStyle w:val="000000000000" w:firstRow="0" w:lastRow="0" w:firstColumn="0" w:lastColumn="0" w:oddVBand="0" w:evenVBand="0" w:oddHBand="0" w:evenHBand="0" w:firstRowFirstColumn="0" w:firstRowLastColumn="0" w:lastRowFirstColumn="0" w:lastRowLastColumn="0"/>
+              <w:rPr>
+                <w:lang w:val="nl-BE"/>
+              </w:rPr>
             </w:pPr>
             <w:r>
-              <w:t>Laure Buysse</w:t>
+              <w:rPr>
+                <w:lang w:val="nl-BE"/>
+              </w:rPr>
+              <w:t xml:space="preserve">Lander Buysse </w:t>
+            </w:r>
+            <w:proofErr w:type="gramStart"/>
+            <w:r>
+              <w:rPr>
+                <w:lang w:val="nl-BE"/>
+              </w:rPr>
+              <w:t xml:space="preserve">en  </w:t>
+            </w:r>
+            <w:r>
+              <w:rPr>
+                <w:lang w:val="nl-BE"/>
+              </w:rPr>
+              <w:t>Laure</w:t>
+            </w:r>
+            <w:proofErr w:type="gramEnd"/>
+            <w:r>
+              <w:rPr>
+                <w:lang w:val="nl-BE"/>
+              </w:rPr>
+              <w:t xml:space="preserve"> Buysse</w:t>
             </w:r>
           </w:p>
         </w:tc>
@@ -3268,7 +3562,6 @@
               <w:bottom w:val="nil"/>
               <w:right w:val="nil"/>
             </w:tcBorders>
-            <w:hideMark/>
           </w:tcPr>
           <w:p>
             <w:pPr>
@@ -3282,7 +3575,7 @@
               <w:rPr>
                 <w:color w:val="C00000"/>
               </w:rPr>
-              <w:t>Button driver</w:t>
+              <w:t>Timer driver</w:t>
             </w:r>
           </w:p>
         </w:tc>
@@ -3295,7 +3588,6 @@
               <w:bottom w:val="nil"/>
               <w:right w:val="nil"/>
             </w:tcBorders>
-            <w:hideMark/>
           </w:tcPr>
           <w:p>
             <w:pPr>
@@ -3537,7 +3829,6 @@
               <w:bottom w:val="nil"/>
               <w:right w:val="nil"/>
             </w:tcBorders>
-            <w:hideMark/>
           </w:tcPr>
           <w:p>
             <w:pPr>
@@ -3551,7 +3842,7 @@
               <w:rPr>
                 <w:color w:val="FFC000"/>
               </w:rPr>
-              <w:t>Input control</w:t>
+              <w:t>Timer control</w:t>
             </w:r>
           </w:p>
         </w:tc>
@@ -3564,22 +3855,15 @@
               <w:bottom w:val="nil"/>
               <w:right w:val="nil"/>
             </w:tcBorders>
-            <w:hideMark/>
           </w:tcPr>
           <w:p>
             <w:pPr>
               <w:pStyle w:val="NoSpacing"/>
               <w:jc w:val="both"/>
               <w:cnfStyle w:val="000000100000" w:firstRow="0" w:lastRow="0" w:firstColumn="0" w:lastColumn="0" w:oddVBand="0" w:evenVBand="0" w:oddHBand="1" w:evenHBand="0" w:firstRowFirstColumn="0" w:firstRowLastColumn="0" w:lastRowFirstColumn="0" w:lastRowLastColumn="0"/>
-              <w:rPr>
-                <w:lang w:val="nl-BE"/>
-              </w:rPr>
             </w:pPr>
             <w:r>
-              <w:rPr>
-                <w:lang w:val="nl-BE"/>
-              </w:rPr>
-              <w:t>Lander Buysse en Laure Buysse</w:t>
+              <w:t>Laure Buysse</w:t>
             </w:r>
           </w:p>
         </w:tc>
@@ -3609,7 +3893,7 @@
               <w:rPr>
                 <w:color w:val="FFC000"/>
               </w:rPr>
-              <w:t>Display control</w:t>
+              <w:t>Input control</w:t>
             </w:r>
           </w:p>
         </w:tc>
@@ -3629,9 +3913,15 @@
               <w:pStyle w:val="NoSpacing"/>
               <w:jc w:val="both"/>
               <w:cnfStyle w:val="000000000000" w:firstRow="0" w:lastRow="0" w:firstColumn="0" w:lastColumn="0" w:oddVBand="0" w:evenVBand="0" w:oddHBand="0" w:evenHBand="0" w:firstRowFirstColumn="0" w:firstRowLastColumn="0" w:lastRowFirstColumn="0" w:lastRowLastColumn="0"/>
+              <w:rPr>
+                <w:lang w:val="nl-BE"/>
+              </w:rPr>
             </w:pPr>
             <w:r>
-              <w:t>Laure Buysse</w:t>
+              <w:rPr>
+                <w:lang w:val="nl-BE"/>
+              </w:rPr>
+              <w:t xml:space="preserve">Lander Buysse </w:t>
             </w:r>
           </w:p>
         </w:tc>
@@ -3664,7 +3954,7 @@
               <w:rPr>
                 <w:color w:val="FFC000"/>
               </w:rPr>
-              <w:t>Audio control</w:t>
+              <w:t>Display control</w:t>
             </w:r>
           </w:p>
         </w:tc>
@@ -3686,7 +3976,7 @@
               <w:cnfStyle w:val="000000100000" w:firstRow="0" w:lastRow="0" w:firstColumn="0" w:lastColumn="0" w:oddVBand="0" w:evenVBand="0" w:oddHBand="1" w:evenHBand="0" w:firstRowFirstColumn="0" w:firstRowLastColumn="0" w:lastRowFirstColumn="0" w:lastRowLastColumn="0"/>
             </w:pPr>
             <w:r>
-              <w:t>Lander Buysse</w:t>
+              <w:t>Laure Buysse</w:t>
             </w:r>
           </w:p>
         </w:tc>
@@ -3716,7 +4006,7 @@
               <w:rPr>
                 <w:color w:val="FFC000"/>
               </w:rPr>
-              <w:t>Hardware initialisation</w:t>
+              <w:t>Audio control</w:t>
             </w:r>
           </w:p>
         </w:tc>
@@ -3736,15 +4026,9 @@
               <w:pStyle w:val="NoSpacing"/>
               <w:jc w:val="both"/>
               <w:cnfStyle w:val="000000000000" w:firstRow="0" w:lastRow="0" w:firstColumn="0" w:lastColumn="0" w:oddVBand="0" w:evenVBand="0" w:oddHBand="0" w:evenHBand="0" w:firstRowFirstColumn="0" w:firstRowLastColumn="0" w:lastRowFirstColumn="0" w:lastRowLastColumn="0"/>
-              <w:rPr>
-                <w:lang w:val="nl-BE"/>
-              </w:rPr>
             </w:pPr>
             <w:r>
-              <w:rPr>
-                <w:lang w:val="nl-BE"/>
-              </w:rPr>
-              <w:t>Lander Buysse en Laure Buysse</w:t>
+              <w:t>Lander Buysse</w:t>
             </w:r>
           </w:p>
         </w:tc>
@@ -3769,12 +4053,15 @@
             <w:pPr>
               <w:pStyle w:val="NoSpacing"/>
               <w:jc w:val="both"/>
+              <w:rPr>
+                <w:color w:val="FFC000"/>
+              </w:rPr>
             </w:pPr>
             <w:r>
               <w:rPr>
-                <w:color w:val="92D050"/>
-              </w:rPr>
-              <w:t>State machine</w:t>
+                <w:color w:val="FFC000"/>
+              </w:rPr>
+              <w:t>Hardware initialisation</w:t>
             </w:r>
           </w:p>
         </w:tc>
@@ -3802,12 +4089,70 @@
               <w:rPr>
                 <w:lang w:val="nl-BE"/>
               </w:rPr>
-              <w:t>Lander Buysse (en Laure Buysse)</w:t>
+              <w:t>Lander Buysse en Laure Buysse</w:t>
             </w:r>
           </w:p>
         </w:tc>
       </w:tr>
       <w:tr>
+        <w:tc>
+          <w:tcPr>
+            <w:cnfStyle w:val="001000000000" w:firstRow="0" w:lastRow="0" w:firstColumn="1" w:lastColumn="0" w:oddVBand="0" w:evenVBand="0" w:oddHBand="0" w:evenHBand="0" w:firstRowFirstColumn="0" w:firstRowLastColumn="0" w:lastRowFirstColumn="0" w:lastRowLastColumn="0"/>
+            <w:tcW w:w="4531" w:type="dxa"/>
+            <w:tcBorders>
+              <w:top w:val="nil"/>
+              <w:left w:val="nil"/>
+              <w:bottom w:val="nil"/>
+              <w:right w:val="nil"/>
+            </w:tcBorders>
+            <w:hideMark/>
+          </w:tcPr>
+          <w:p>
+            <w:pPr>
+              <w:pStyle w:val="NoSpacing"/>
+              <w:jc w:val="both"/>
+            </w:pPr>
+            <w:r>
+              <w:rPr>
+                <w:color w:val="92D050"/>
+              </w:rPr>
+              <w:t>State machine</w:t>
+            </w:r>
+          </w:p>
+        </w:tc>
+        <w:tc>
+          <w:tcPr>
+            <w:tcW w:w="4531" w:type="dxa"/>
+            <w:tcBorders>
+              <w:top w:val="nil"/>
+              <w:left w:val="nil"/>
+              <w:bottom w:val="nil"/>
+              <w:right w:val="nil"/>
+            </w:tcBorders>
+            <w:hideMark/>
+          </w:tcPr>
+          <w:p>
+            <w:pPr>
+              <w:pStyle w:val="NoSpacing"/>
+              <w:jc w:val="both"/>
+              <w:cnfStyle w:val="000000000000" w:firstRow="0" w:lastRow="0" w:firstColumn="0" w:lastColumn="0" w:oddVBand="0" w:evenVBand="0" w:oddHBand="0" w:evenHBand="0" w:firstRowFirstColumn="0" w:firstRowLastColumn="0" w:lastRowFirstColumn="0" w:lastRowLastColumn="0"/>
+              <w:rPr>
+                <w:lang w:val="nl-BE"/>
+              </w:rPr>
+            </w:pPr>
+            <w:r>
+              <w:rPr>
+                <w:lang w:val="nl-BE"/>
+              </w:rPr>
+              <w:t>Lander Buysse (en Laure Buysse)</w:t>
+            </w:r>
+          </w:p>
+        </w:tc>
+      </w:tr>
+      <w:tr>
+        <w:trPr>
+          <w:cnfStyle w:val="000000100000" w:firstRow="0" w:lastRow="0" w:firstColumn="0" w:lastColumn="0" w:oddVBand="0" w:evenVBand="0" w:oddHBand="1" w:evenHBand="0" w:firstRowFirstColumn="0" w:firstRowLastColumn="0" w:lastRowFirstColumn="0" w:lastRowLastColumn="0"/>
+        </w:trPr>
         <w:tc>
           <w:tcPr>
             <w:cnfStyle w:val="001000000000" w:firstRow="0" w:lastRow="0" w:firstColumn="1" w:lastColumn="0" w:oddVBand="0" w:evenVBand="0" w:oddHBand="0" w:evenHBand="0" w:firstRowFirstColumn="0" w:firstRowLastColumn="0" w:lastRowFirstColumn="0" w:lastRowLastColumn="0"/>
@@ -3825,12 +4170,14 @@
               <w:pStyle w:val="NoSpacing"/>
               <w:jc w:val="both"/>
             </w:pPr>
+            <w:proofErr w:type="spellStart"/>
             <w:r>
               <w:rPr>
                 <w:color w:val="00B0F0"/>
               </w:rPr>
               <w:t>Verslag</w:t>
             </w:r>
+            <w:proofErr w:type="spellEnd"/>
           </w:p>
         </w:tc>
         <w:tc>
@@ -3848,7 +4195,7 @@
             <w:pPr>
               <w:pStyle w:val="NoSpacing"/>
               <w:jc w:val="both"/>
-              <w:cnfStyle w:val="000000000000" w:firstRow="0" w:lastRow="0" w:firstColumn="0" w:lastColumn="0" w:oddVBand="0" w:evenVBand="0" w:oddHBand="0" w:evenHBand="0" w:firstRowFirstColumn="0" w:firstRowLastColumn="0" w:lastRowFirstColumn="0" w:lastRowLastColumn="0"/>
+              <w:cnfStyle w:val="000000100000" w:firstRow="0" w:lastRow="0" w:firstColumn="0" w:lastColumn="0" w:oddVBand="0" w:evenVBand="0" w:oddHBand="1" w:evenHBand="0" w:firstRowFirstColumn="0" w:firstRowLastColumn="0" w:lastRowFirstColumn="0" w:lastRowLastColumn="0"/>
               <w:rPr>
                 <w:lang w:val="nl-BE"/>
               </w:rPr>
@@ -3862,6 +4209,8 @@
           </w:p>
         </w:tc>
       </w:tr>
+      <w:bookmarkEnd w:id="16"/>
+      <w:bookmarkEnd w:id="17"/>
     </w:tbl>
     <w:p>
       <w:pPr>
@@ -3886,7 +4235,7 @@
           <w:szCs w:val="32"/>
         </w:rPr>
       </w:pPr>
-      <w:bookmarkStart w:id="12" w:name="_Toc21287026"/>
+      <w:bookmarkStart w:id="18" w:name="_Toc21287026"/>
       <w:r>
         <w:br w:type="page"/>
       </w:r>
@@ -3899,17 +4248,22 @@
         <w:lastRenderedPageBreak/>
         <w:t>Software</w:t>
       </w:r>
-      <w:bookmarkEnd w:id="12"/>
+      <w:bookmarkEnd w:id="18"/>
     </w:p>
     <w:p>
       <w:pPr>
         <w:pStyle w:val="Heading2"/>
       </w:pPr>
-      <w:bookmarkStart w:id="13" w:name="_Toc21287027"/>
-      <w:r>
-        <w:t>Driver layer</w:t>
-      </w:r>
-      <w:bookmarkEnd w:id="13"/>
+      <w:bookmarkStart w:id="19" w:name="_Toc21287027"/>
+      <w:r>
+        <w:t xml:space="preserve">Driver </w:t>
+      </w:r>
+      <w:proofErr w:type="spellStart"/>
+      <w:r>
+        <w:t>layer</w:t>
+      </w:r>
+      <w:bookmarkEnd w:id="19"/>
+      <w:proofErr w:type="spellEnd"/>
     </w:p>
     <w:p>
       <w:pPr>
@@ -3928,19 +4282,29 @@
       <w:pPr>
         <w:pStyle w:val="Heading2"/>
       </w:pPr>
-      <w:bookmarkStart w:id="14" w:name="_Toc21287028"/>
-      <w:r>
-        <w:t>Middleware layer</w:t>
-      </w:r>
-      <w:bookmarkEnd w:id="14"/>
-    </w:p>
-    <w:p>
-      <w:pPr>
-        <w:pStyle w:val="NoSpacing"/>
-      </w:pPr>
-      <w:r>
-        <w:t>//uitleg van alle middleware layres</w:t>
-      </w:r>
+      <w:bookmarkStart w:id="20" w:name="_Toc21287028"/>
+      <w:r>
+        <w:t xml:space="preserve">Middleware </w:t>
+      </w:r>
+      <w:proofErr w:type="spellStart"/>
+      <w:r>
+        <w:t>layer</w:t>
+      </w:r>
+      <w:bookmarkEnd w:id="20"/>
+      <w:proofErr w:type="spellEnd"/>
+    </w:p>
+    <w:p>
+      <w:pPr>
+        <w:pStyle w:val="NoSpacing"/>
+      </w:pPr>
+      <w:r>
+        <w:t xml:space="preserve">//uitleg van alle middleware </w:t>
+      </w:r>
+      <w:proofErr w:type="spellStart"/>
+      <w:r>
+        <w:t>layres</w:t>
+      </w:r>
+      <w:proofErr w:type="spellEnd"/>
     </w:p>
     <w:p>
       <w:pPr>
@@ -3954,14 +4318,14 @@
           <w:lang w:val="en-GB"/>
         </w:rPr>
       </w:pPr>
-      <w:bookmarkStart w:id="15" w:name="_Toc21287029"/>
+      <w:bookmarkStart w:id="21" w:name="_Toc21287029"/>
       <w:r>
         <w:rPr>
           <w:lang w:val="en-GB"/>
         </w:rPr>
         <w:t>Top layer</w:t>
       </w:r>
-      <w:bookmarkEnd w:id="15"/>
+      <w:bookmarkEnd w:id="21"/>
     </w:p>
     <w:p>
       <w:pPr>
@@ -3974,7 +4338,21 @@
         <w:rPr>
           <w:lang w:val="en-GB"/>
         </w:rPr>
-        <w:t>//uitleg over top layer</w:t>
+        <w:t>//</w:t>
+      </w:r>
+      <w:proofErr w:type="spellStart"/>
+      <w:r>
+        <w:rPr>
+          <w:lang w:val="en-GB"/>
+        </w:rPr>
+        <w:t>uitleg</w:t>
+      </w:r>
+      <w:proofErr w:type="spellEnd"/>
+      <w:r>
+        <w:rPr>
+          <w:lang w:val="en-GB"/>
+        </w:rPr>
+        <w:t xml:space="preserve"> over top layer</w:t>
       </w:r>
     </w:p>
     <w:p>
@@ -4002,32 +4380,48 @@
         <w:pStyle w:val="Heading1"/>
         <w:ind w:left="720"/>
       </w:pPr>
-      <w:bookmarkStart w:id="16" w:name="_Toc21287030"/>
+      <w:bookmarkStart w:id="22" w:name="_Toc21287030"/>
       <w:r>
         <w:lastRenderedPageBreak/>
         <w:t>Besluit</w:t>
       </w:r>
-      <w:bookmarkEnd w:id="16"/>
-    </w:p>
-    <w:p>
-      <w:pPr>
-        <w:pStyle w:val="NoSpacing"/>
-      </w:pPr>
-    </w:p>
-    <w:p>
-      <w:pPr>
-        <w:pStyle w:val="NoSpacing"/>
-      </w:pPr>
-      <w:r>
-        <w:t>//wat werd wel niet of niet uitgevoerd tov originele FRS</w:t>
-      </w:r>
-    </w:p>
-    <w:p>
-      <w:pPr>
-        <w:pStyle w:val="NoSpacing"/>
-      </w:pPr>
-      <w:r>
-        <w:t>//wat is bijstesteld en uitgebreid</w:t>
+      <w:bookmarkEnd w:id="22"/>
+    </w:p>
+    <w:p>
+      <w:pPr>
+        <w:pStyle w:val="NoSpacing"/>
+      </w:pPr>
+    </w:p>
+    <w:p>
+      <w:pPr>
+        <w:pStyle w:val="NoSpacing"/>
+      </w:pPr>
+      <w:r>
+        <w:t xml:space="preserve">//wat werd wel niet of niet uitgevoerd </w:t>
+      </w:r>
+      <w:proofErr w:type="spellStart"/>
+      <w:r>
+        <w:t>tov</w:t>
+      </w:r>
+      <w:proofErr w:type="spellEnd"/>
+      <w:r>
+        <w:t xml:space="preserve"> originele FRS</w:t>
+      </w:r>
+    </w:p>
+    <w:p>
+      <w:pPr>
+        <w:pStyle w:val="NoSpacing"/>
+      </w:pPr>
+      <w:r>
+        <w:t xml:space="preserve">//wat is </w:t>
+      </w:r>
+      <w:proofErr w:type="spellStart"/>
+      <w:r>
+        <w:t>bijstesteld</w:t>
+      </w:r>
+      <w:proofErr w:type="spellEnd"/>
+      <w:r>
+        <w:t xml:space="preserve"> en uitgebreid</w:t>
       </w:r>
     </w:p>
     <w:p>
@@ -4049,8 +4443,8 @@
       </w:pPr>
     </w:p>
     <w:sectPr>
-      <w:footerReference w:type="default" r:id="rId14"/>
-      <w:headerReference w:type="first" r:id="rId15"/>
+      <w:footerReference w:type="default" r:id="rId15"/>
+      <w:headerReference w:type="first" r:id="rId16"/>
       <w:pgSz w:w="11906" w:h="16838"/>
       <w:pgMar w:top="1440" w:right="1440" w:bottom="1440" w:left="1440" w:header="708" w:footer="708" w:gutter="0"/>
       <w:cols w:space="708"/>
@@ -7045,7 +7439,7 @@
 </file>
 
 <file path=customXml/itemProps1.xml><?xml version="1.0" encoding="utf-8"?>
-<ds:datastoreItem xmlns:ds="http://schemas.openxmlformats.org/officeDocument/2006/customXml" ds:itemID="{26461C4A-15D0-45AD-A77D-6F5DA5696D87}">
+<ds:datastoreItem xmlns:ds="http://schemas.openxmlformats.org/officeDocument/2006/customXml" ds:itemID="{4C1822B7-7912-40EC-AA0C-C317E8E927D9}">
   <ds:schemaRefs>
     <ds:schemaRef ds:uri="http://schemas.openxmlformats.org/officeDocument/2006/bibliography"/>
   </ds:schemaRefs>

</xml_diff>